<commit_message>
add comments from Nick, start condensing chapter, move Nfixation results to supplement
</commit_message>
<xml_diff>
--- a/working_drafts/NxCO2xI_supp_v0.1.docx
+++ b/working_drafts/NxCO2xI_supp_v0.1.docx
@@ -4,6 +4,7 @@
   <w:body>
     <w:p>
       <w:pPr>
+        <w:spacing w:line="360" w:lineRule="auto"/>
         <w:rPr>
           <w:b/>
           <w:bCs/>
@@ -15,6 +16,483 @@
           <w:bCs/>
         </w:rPr>
         <w:t>SUPPLEMENTARY MATERIAL FOR:</w:t>
+      </w:r>
+    </w:p>
+    <w:p>
+      <w:pPr>
+        <w:spacing w:line="360" w:lineRule="auto"/>
+        <w:rPr>
+          <w:b/>
+          <w:bCs/>
+        </w:rPr>
+      </w:pPr>
+    </w:p>
+    <w:p>
+      <w:pPr>
+        <w:spacing w:line="360" w:lineRule="auto"/>
+        <w:rPr>
+          <w:b/>
+          <w:bCs/>
+        </w:rPr>
+      </w:pPr>
+      <w:r>
+        <w:rPr>
+          <w:b/>
+          <w:bCs/>
+        </w:rPr>
+        <w:t>Results (cont.)</w:t>
+      </w:r>
+    </w:p>
+    <w:p>
+      <w:pPr>
+        <w:spacing w:line="360" w:lineRule="auto"/>
+        <w:rPr>
+          <w:bCs/>
+        </w:rPr>
+      </w:pPr>
+      <w:r>
+        <w:rPr>
+          <w:bCs/>
+          <w:i/>
+          <w:iCs/>
+        </w:rPr>
+        <w:t>Nitrogen fixation</w:t>
+      </w:r>
+    </w:p>
+    <w:p>
+      <w:pPr>
+        <w:spacing w:line="360" w:lineRule="auto"/>
+        <w:ind w:firstLine="720"/>
+        <w:rPr>
+          <w:bCs/>
+        </w:rPr>
+      </w:pPr>
+      <w:commentRangeStart w:id="0"/>
+      <w:r>
+        <w:rPr>
+          <w:bCs/>
+        </w:rPr>
+        <w:t>Nodule biomass was stimulated by 30% under elevated CO</w:t>
+      </w:r>
+      <w:r>
+        <w:rPr>
+          <w:bCs/>
+          <w:vertAlign w:val="subscript"/>
+        </w:rPr>
+        <w:t>2</w:t>
+      </w:r>
+      <w:r>
+        <w:rPr>
+          <w:bCs/>
+        </w:rPr>
+        <w:t xml:space="preserve"> (</w:t>
+      </w:r>
+      <w:r>
+        <w:rPr>
+          <w:bCs/>
+          <w:i/>
+          <w:iCs/>
+        </w:rPr>
+        <w:t>p</w:t>
+      </w:r>
+      <w:r>
+        <w:rPr>
+          <w:bCs/>
+        </w:rPr>
+        <w:t xml:space="preserve"> &lt; 0.001; Table 6), a pattern that was modified across the fertilization gradient (p = 0.479; Table 6), but not between inoculation treatments (</w:t>
+      </w:r>
+      <w:r>
+        <w:rPr>
+          <w:bCs/>
+          <w:i/>
+          <w:iCs/>
+        </w:rPr>
+        <w:t>p</w:t>
+      </w:r>
+      <w:r>
+        <w:rPr>
+          <w:bCs/>
+        </w:rPr>
+        <w:t xml:space="preserve"> = 0.404; Table 6). Specifically, the general negative effect of increasing fertilization on nodule biomass (</w:t>
+      </w:r>
+      <w:r>
+        <w:rPr>
+          <w:bCs/>
+          <w:i/>
+          <w:iCs/>
+        </w:rPr>
+        <w:t>p</w:t>
+      </w:r>
+      <w:r>
+        <w:rPr>
+          <w:bCs/>
+        </w:rPr>
+        <w:t xml:space="preserve"> &lt; 0.001; Table 6) was stronger under elevated CO</w:t>
+      </w:r>
+      <w:r>
+        <w:rPr>
+          <w:bCs/>
+          <w:vertAlign w:val="subscript"/>
+        </w:rPr>
+        <w:t>2</w:t>
+      </w:r>
+      <w:r>
+        <w:rPr>
+          <w:bCs/>
+        </w:rPr>
+        <w:t xml:space="preserve"> than ambient CO</w:t>
+      </w:r>
+      <w:r>
+        <w:rPr>
+          <w:bCs/>
+          <w:vertAlign w:val="subscript"/>
+        </w:rPr>
+        <w:t>2</w:t>
+      </w:r>
+      <w:r>
+        <w:rPr>
+          <w:bCs/>
+        </w:rPr>
+        <w:t xml:space="preserve"> (Tukey: </w:t>
+      </w:r>
+      <w:r>
+        <w:rPr>
+          <w:bCs/>
+          <w:i/>
+          <w:iCs/>
+        </w:rPr>
+        <w:t>p</w:t>
+      </w:r>
+      <w:r>
+        <w:rPr>
+          <w:bCs/>
+        </w:rPr>
+        <w:t xml:space="preserve"> &lt; 0.001; Fig. 6A), which reduced the stimulation in nodule biomass under elevated CO</w:t>
+      </w:r>
+      <w:r>
+        <w:rPr>
+          <w:bCs/>
+          <w:vertAlign w:val="subscript"/>
+        </w:rPr>
+        <w:t>2</w:t>
+      </w:r>
+      <w:r>
+        <w:rPr>
+          <w:bCs/>
+        </w:rPr>
+        <w:t xml:space="preserve"> with increasing fertilization. A strong interaction between fertilization and inoculation (</w:t>
+      </w:r>
+      <w:r>
+        <w:rPr>
+          <w:bCs/>
+          <w:i/>
+          <w:iCs/>
+        </w:rPr>
+        <w:t>p</w:t>
+      </w:r>
+      <w:r>
+        <w:rPr>
+          <w:bCs/>
+        </w:rPr>
+        <w:t xml:space="preserve"> &lt; 0.001; Table 6) was driven by a stronger negative effect of increasing fertilization in inoculated pots (Tukey: </w:t>
+      </w:r>
+      <w:r>
+        <w:rPr>
+          <w:bCs/>
+          <w:i/>
+          <w:iCs/>
+        </w:rPr>
+        <w:t>p</w:t>
+      </w:r>
+      <w:r>
+        <w:rPr>
+          <w:bCs/>
+        </w:rPr>
+        <w:t xml:space="preserve"> &lt; 0.001; Fig. 6B).</w:t>
+      </w:r>
+    </w:p>
+    <w:p>
+      <w:pPr>
+        <w:spacing w:line="360" w:lineRule="auto"/>
+        <w:ind w:firstLine="720"/>
+        <w:rPr>
+          <w:bCs/>
+        </w:rPr>
+      </w:pPr>
+      <w:r>
+        <w:rPr>
+          <w:bCs/>
+        </w:rPr>
+        <w:t>There was no effect of CO</w:t>
+      </w:r>
+      <w:r>
+        <w:rPr>
+          <w:bCs/>
+          <w:vertAlign w:val="subscript"/>
+        </w:rPr>
+        <w:t>2</w:t>
+      </w:r>
+      <w:r>
+        <w:rPr>
+          <w:bCs/>
+        </w:rPr>
+        <w:t xml:space="preserve"> on nodule: root biomass (</w:t>
+      </w:r>
+      <w:r>
+        <w:rPr>
+          <w:bCs/>
+          <w:i/>
+          <w:iCs/>
+        </w:rPr>
+        <w:t>p</w:t>
+      </w:r>
+      <w:r>
+        <w:rPr>
+          <w:bCs/>
+        </w:rPr>
+        <w:t xml:space="preserve"> = 0.767; Table 6), although an interaction between CO</w:t>
+      </w:r>
+      <w:r>
+        <w:rPr>
+          <w:bCs/>
+          <w:vertAlign w:val="subscript"/>
+        </w:rPr>
+        <w:t>2</w:t>
+      </w:r>
+      <w:r>
+        <w:rPr>
+          <w:bCs/>
+        </w:rPr>
+        <w:t xml:space="preserve"> and inoculation (</w:t>
+      </w:r>
+      <w:r>
+        <w:rPr>
+          <w:bCs/>
+          <w:i/>
+          <w:iCs/>
+        </w:rPr>
+        <w:t>p</w:t>
+      </w:r>
+      <w:r>
+        <w:rPr>
+          <w:bCs/>
+        </w:rPr>
+        <w:t xml:space="preserve"> &lt; 0.001; Table 6) indicated that the general positive effect of inoculation on nodule: root biomass (</w:t>
+      </w:r>
+      <w:r>
+        <w:rPr>
+          <w:bCs/>
+          <w:i/>
+          <w:iCs/>
+        </w:rPr>
+        <w:t>p</w:t>
+      </w:r>
+      <w:r>
+        <w:rPr>
+          <w:bCs/>
+        </w:rPr>
+        <w:t xml:space="preserve"> &lt; 0.001; Table 6) was stronger under ambient CO</w:t>
+      </w:r>
+      <w:r>
+        <w:rPr>
+          <w:bCs/>
+          <w:vertAlign w:val="subscript"/>
+        </w:rPr>
+        <w:t>2</w:t>
+      </w:r>
+      <w:r>
+        <w:rPr>
+          <w:bCs/>
+        </w:rPr>
+        <w:t xml:space="preserve"> (3129% increase; Tukey: </w:t>
+      </w:r>
+      <w:r>
+        <w:rPr>
+          <w:bCs/>
+          <w:i/>
+          <w:iCs/>
+        </w:rPr>
+        <w:t>p</w:t>
+      </w:r>
+      <w:r>
+        <w:rPr>
+          <w:bCs/>
+        </w:rPr>
+        <w:t xml:space="preserve"> &lt; 0.001) than elevated CO</w:t>
+      </w:r>
+      <w:r>
+        <w:rPr>
+          <w:bCs/>
+          <w:vertAlign w:val="subscript"/>
+        </w:rPr>
+        <w:t>2</w:t>
+      </w:r>
+      <w:r>
+        <w:rPr>
+          <w:bCs/>
+        </w:rPr>
+        <w:t xml:space="preserve"> (379% increase; Tukey: </w:t>
+      </w:r>
+      <w:r>
+        <w:rPr>
+          <w:bCs/>
+          <w:i/>
+          <w:iCs/>
+        </w:rPr>
+        <w:t>p</w:t>
+      </w:r>
+      <w:r>
+        <w:rPr>
+          <w:bCs/>
+        </w:rPr>
+        <w:t xml:space="preserve"> &lt; 0.001). The null effect of CO</w:t>
+      </w:r>
+      <w:r>
+        <w:rPr>
+          <w:bCs/>
+          <w:vertAlign w:val="subscript"/>
+        </w:rPr>
+        <w:t>2</w:t>
+      </w:r>
+      <w:r>
+        <w:rPr>
+          <w:bCs/>
+        </w:rPr>
+        <w:t xml:space="preserve"> on nodule: root biomass was consistently observed across the fertilization gradient (</w:t>
+      </w:r>
+      <w:r>
+        <w:rPr>
+          <w:bCs/>
+          <w:i/>
+          <w:iCs/>
+        </w:rPr>
+        <w:t>p</w:t>
+      </w:r>
+      <w:r>
+        <w:rPr>
+          <w:bCs/>
+        </w:rPr>
+        <w:t xml:space="preserve"> = 0.183; Table 6; Fig. 6C). An interaction between fertilization and inoculation (</w:t>
+      </w:r>
+      <w:r>
+        <w:rPr>
+          <w:bCs/>
+          <w:i/>
+          <w:iCs/>
+        </w:rPr>
+        <w:t>p</w:t>
+      </w:r>
+      <w:r>
+        <w:rPr>
+          <w:bCs/>
+        </w:rPr>
+        <w:t xml:space="preserve"> &lt; 0.001; Table 6) indicated that the general negative effect of increasing fertilization on nodule: root biomass (</w:t>
+      </w:r>
+      <w:r>
+        <w:rPr>
+          <w:bCs/>
+          <w:i/>
+          <w:iCs/>
+        </w:rPr>
+        <w:t>p</w:t>
+      </w:r>
+      <w:r>
+        <w:rPr>
+          <w:bCs/>
+        </w:rPr>
+        <w:t xml:space="preserve"> &lt; 0.001; Table 6) was stronger in inoculated pots (Tukey: </w:t>
+      </w:r>
+      <w:r>
+        <w:rPr>
+          <w:bCs/>
+          <w:i/>
+          <w:iCs/>
+        </w:rPr>
+        <w:t>p</w:t>
+      </w:r>
+      <w:r>
+        <w:rPr>
+          <w:bCs/>
+        </w:rPr>
+        <w:t xml:space="preserve"> &lt; 0.001; Fig. 6D).</w:t>
+      </w:r>
+      <w:commentRangeEnd w:id="0"/>
+      <w:r>
+        <w:rPr>
+          <w:rStyle w:val="CommentReference"/>
+        </w:rPr>
+        <w:commentReference w:id="0"/>
+      </w:r>
+      <w:r>
+        <w:rPr>
+          <w:bCs/>
+        </w:rPr>
+        <w:t xml:space="preserve"> </w:t>
+      </w:r>
+    </w:p>
+    <w:p>
+      <w:pPr>
+        <w:spacing w:line="360" w:lineRule="auto"/>
+        <w:ind w:firstLine="720"/>
+        <w:rPr>
+          <w:bCs/>
+        </w:rPr>
+      </w:pPr>
+      <w:r>
+        <w:rPr>
+          <w:bCs/>
+          <w:highlight w:val="yellow"/>
+        </w:rPr>
+        <w:t>[%</w:t>
+      </w:r>
+      <w:proofErr w:type="spellStart"/>
+      <w:r>
+        <w:rPr>
+          <w:bCs/>
+          <w:highlight w:val="yellow"/>
+        </w:rPr>
+        <w:t>Ndfa</w:t>
+      </w:r>
+      <w:proofErr w:type="spellEnd"/>
+      <w:r>
+        <w:rPr>
+          <w:bCs/>
+          <w:highlight w:val="yellow"/>
+        </w:rPr>
+        <w:t>]</w:t>
+      </w:r>
+    </w:p>
+    <w:p>
+      <w:pPr>
+        <w:spacing w:line="480" w:lineRule="auto"/>
+        <w:rPr>
+          <w:b/>
+          <w:bCs/>
+        </w:rPr>
+      </w:pPr>
+    </w:p>
+    <w:p>
+      <w:pPr>
+        <w:spacing w:line="480" w:lineRule="auto"/>
+        <w:rPr>
+          <w:b/>
+          <w:bCs/>
+        </w:rPr>
+      </w:pPr>
+    </w:p>
+    <w:p>
+      <w:pPr>
+        <w:rPr>
+          <w:b/>
+          <w:bCs/>
+        </w:rPr>
+      </w:pPr>
+      <w:r>
+        <w:rPr>
+          <w:b/>
+          <w:bCs/>
+        </w:rPr>
+        <w:br w:type="page"/>
       </w:r>
     </w:p>
     <w:p>
@@ -743,7 +1221,27 @@
                 <w:bCs/>
                 <w:color w:val="000000"/>
               </w:rPr>
-              <w:t>2 M Ca(NO</w:t>
+              <w:t xml:space="preserve">2 M </w:t>
+            </w:r>
+            <w:proofErr w:type="gramStart"/>
+            <w:r>
+              <w:rPr>
+                <w:rFonts w:eastAsia="Times New Roman" w:cs="Times New Roman"/>
+                <w:b/>
+                <w:bCs/>
+                <w:color w:val="000000"/>
+              </w:rPr>
+              <w:t>Ca(</w:t>
+            </w:r>
+            <w:proofErr w:type="gramEnd"/>
+            <w:r>
+              <w:rPr>
+                <w:rFonts w:eastAsia="Times New Roman" w:cs="Times New Roman"/>
+                <w:b/>
+                <w:bCs/>
+                <w:color w:val="000000"/>
+              </w:rPr>
+              <w:t>NO</w:t>
             </w:r>
             <w:r>
               <w:rPr>
@@ -3382,7 +3880,27 @@
                 <w:bCs/>
                 <w:color w:val="000000"/>
               </w:rPr>
-              <w:t>2 M Ca(NO</w:t>
+              <w:t xml:space="preserve">2 M </w:t>
+            </w:r>
+            <w:proofErr w:type="gramStart"/>
+            <w:r>
+              <w:rPr>
+                <w:rFonts w:eastAsia="Times New Roman" w:cs="Times New Roman"/>
+                <w:b/>
+                <w:bCs/>
+                <w:color w:val="000000"/>
+              </w:rPr>
+              <w:t>Ca(</w:t>
+            </w:r>
+            <w:proofErr w:type="gramEnd"/>
+            <w:r>
+              <w:rPr>
+                <w:rFonts w:eastAsia="Times New Roman" w:cs="Times New Roman"/>
+                <w:b/>
+                <w:bCs/>
+                <w:color w:val="000000"/>
+              </w:rPr>
+              <w:t>NO</w:t>
             </w:r>
             <w:r>
               <w:rPr>
@@ -5886,6 +6404,3548 @@
       </w:tr>
     </w:tbl>
     <w:p/>
+    <w:p>
+      <w:pPr>
+        <w:sectPr>
+          <w:pgSz w:w="12240" w:h="15840"/>
+          <w:pgMar w:top="1440" w:right="1440" w:bottom="1440" w:left="1440" w:header="720" w:footer="720" w:gutter="0"/>
+          <w:cols w:space="720"/>
+          <w:docGrid w:linePitch="360"/>
+        </w:sectPr>
+      </w:pPr>
+    </w:p>
+    <w:p>
+      <w:pPr>
+        <w:spacing w:line="360" w:lineRule="auto"/>
+        <w:rPr>
+          <w:b/>
+        </w:rPr>
+      </w:pPr>
+      <w:r>
+        <w:rPr>
+          <w:b/>
+        </w:rPr>
+        <w:lastRenderedPageBreak/>
+        <w:t>Table 6</w:t>
+      </w:r>
+      <w:r>
+        <w:rPr>
+          <w:bCs/>
+        </w:rPr>
+        <w:t xml:space="preserve"> </w:t>
+      </w:r>
+      <w:r>
+        <w:rPr>
+          <w:bCs/>
+        </w:rPr>
+        <w:t>Effects of soil nitrogen fertilization, inoculation, and CO</w:t>
+      </w:r>
+      <w:r>
+        <w:rPr>
+          <w:bCs/>
+          <w:vertAlign w:val="subscript"/>
+        </w:rPr>
+        <w:t>2</w:t>
+      </w:r>
+      <w:r>
+        <w:rPr>
+          <w:bCs/>
+        </w:rPr>
+        <w:t xml:space="preserve"> on the root nodule biomass: root biomass ratio and root nodule biomass</w:t>
+      </w:r>
+      <w:r>
+        <w:rPr>
+          <w:bCs/>
+          <w:vertAlign w:val="superscript"/>
+        </w:rPr>
+        <w:t>*</w:t>
+      </w:r>
+    </w:p>
+    <w:tbl>
+      <w:tblPr>
+        <w:tblW w:w="12855" w:type="dxa"/>
+        <w:tblLook w:val="04A0" w:firstRow="1" w:lastRow="0" w:firstColumn="1" w:lastColumn="0" w:noHBand="0" w:noVBand="1"/>
+      </w:tblPr>
+      <w:tblGrid>
+        <w:gridCol w:w="1975"/>
+        <w:gridCol w:w="536"/>
+        <w:gridCol w:w="1416"/>
+        <w:gridCol w:w="1116"/>
+        <w:gridCol w:w="1056"/>
+        <w:gridCol w:w="1416"/>
+        <w:gridCol w:w="1116"/>
+        <w:gridCol w:w="1056"/>
+        <w:gridCol w:w="1296"/>
+        <w:gridCol w:w="895"/>
+        <w:gridCol w:w="977"/>
+      </w:tblGrid>
+      <w:tr>
+        <w:trPr>
+          <w:trHeight w:val="320"/>
+        </w:trPr>
+        <w:tc>
+          <w:tcPr>
+            <w:tcW w:w="1975" w:type="dxa"/>
+            <w:tcBorders>
+              <w:top w:val="nil"/>
+              <w:left w:val="nil"/>
+              <w:bottom w:val="single" w:sz="4" w:space="0" w:color="auto"/>
+              <w:right w:val="nil"/>
+            </w:tcBorders>
+            <w:shd w:val="clear" w:color="auto" w:fill="auto"/>
+            <w:noWrap/>
+            <w:vAlign w:val="center"/>
+          </w:tcPr>
+          <w:p>
+            <w:pPr>
+              <w:spacing w:line="276" w:lineRule="auto"/>
+              <w:rPr>
+                <w:color w:val="000000"/>
+              </w:rPr>
+            </w:pPr>
+          </w:p>
+        </w:tc>
+        <w:tc>
+          <w:tcPr>
+            <w:tcW w:w="536" w:type="dxa"/>
+            <w:tcBorders>
+              <w:top w:val="nil"/>
+              <w:left w:val="nil"/>
+              <w:bottom w:val="single" w:sz="4" w:space="0" w:color="auto"/>
+              <w:right w:val="nil"/>
+            </w:tcBorders>
+            <w:shd w:val="clear" w:color="auto" w:fill="auto"/>
+            <w:noWrap/>
+            <w:vAlign w:val="bottom"/>
+          </w:tcPr>
+          <w:p>
+            <w:pPr>
+              <w:spacing w:line="276" w:lineRule="auto"/>
+              <w:rPr>
+                <w:color w:val="000000"/>
+              </w:rPr>
+            </w:pPr>
+          </w:p>
+        </w:tc>
+        <w:tc>
+          <w:tcPr>
+            <w:tcW w:w="3588" w:type="dxa"/>
+            <w:gridSpan w:val="3"/>
+            <w:tcBorders>
+              <w:top w:val="nil"/>
+              <w:left w:val="nil"/>
+              <w:bottom w:val="single" w:sz="4" w:space="0" w:color="auto"/>
+              <w:right w:val="nil"/>
+            </w:tcBorders>
+            <w:shd w:val="clear" w:color="auto" w:fill="auto"/>
+            <w:noWrap/>
+            <w:vAlign w:val="center"/>
+          </w:tcPr>
+          <w:p>
+            <w:pPr>
+              <w:spacing w:line="276" w:lineRule="auto"/>
+              <w:rPr>
+                <w:b/>
+                <w:bCs/>
+                <w:color w:val="000000"/>
+                <w:vertAlign w:val="superscript"/>
+              </w:rPr>
+            </w:pPr>
+            <w:r>
+              <w:rPr>
+                <w:b/>
+                <w:bCs/>
+                <w:color w:val="000000"/>
+              </w:rPr>
+              <w:t xml:space="preserve">Root nodule </w:t>
+            </w:r>
+            <w:proofErr w:type="spellStart"/>
+            <w:r>
+              <w:rPr>
+                <w:b/>
+                <w:bCs/>
+                <w:color w:val="000000"/>
+              </w:rPr>
+              <w:t>biomass</w:t>
+            </w:r>
+            <w:r>
+              <w:rPr>
+                <w:b/>
+                <w:bCs/>
+                <w:color w:val="000000"/>
+                <w:vertAlign w:val="superscript"/>
+              </w:rPr>
+              <w:t>b</w:t>
+            </w:r>
+            <w:proofErr w:type="spellEnd"/>
+          </w:p>
+        </w:tc>
+        <w:tc>
+          <w:tcPr>
+            <w:tcW w:w="3588" w:type="dxa"/>
+            <w:gridSpan w:val="3"/>
+            <w:tcBorders>
+              <w:top w:val="nil"/>
+              <w:left w:val="nil"/>
+              <w:bottom w:val="single" w:sz="4" w:space="0" w:color="auto"/>
+              <w:right w:val="nil"/>
+            </w:tcBorders>
+            <w:shd w:val="clear" w:color="auto" w:fill="auto"/>
+            <w:noWrap/>
+            <w:vAlign w:val="center"/>
+          </w:tcPr>
+          <w:p>
+            <w:pPr>
+              <w:spacing w:line="276" w:lineRule="auto"/>
+              <w:rPr>
+                <w:b/>
+                <w:bCs/>
+                <w:color w:val="000000"/>
+              </w:rPr>
+            </w:pPr>
+            <w:r>
+              <w:rPr>
+                <w:b/>
+                <w:bCs/>
+                <w:color w:val="000000"/>
+              </w:rPr>
+              <w:t xml:space="preserve">Root nodule: root </w:t>
+            </w:r>
+            <w:proofErr w:type="spellStart"/>
+            <w:r>
+              <w:rPr>
+                <w:b/>
+                <w:bCs/>
+                <w:color w:val="000000"/>
+              </w:rPr>
+              <w:t>biomass</w:t>
+            </w:r>
+            <w:r>
+              <w:rPr>
+                <w:b/>
+                <w:bCs/>
+                <w:color w:val="000000"/>
+                <w:vertAlign w:val="superscript"/>
+              </w:rPr>
+              <w:t>b</w:t>
+            </w:r>
+            <w:proofErr w:type="spellEnd"/>
+          </w:p>
+        </w:tc>
+        <w:tc>
+          <w:tcPr>
+            <w:tcW w:w="3168" w:type="dxa"/>
+            <w:gridSpan w:val="3"/>
+            <w:tcBorders>
+              <w:top w:val="nil"/>
+              <w:left w:val="nil"/>
+              <w:bottom w:val="single" w:sz="4" w:space="0" w:color="auto"/>
+              <w:right w:val="nil"/>
+            </w:tcBorders>
+          </w:tcPr>
+          <w:p>
+            <w:pPr>
+              <w:spacing w:line="276" w:lineRule="auto"/>
+              <w:rPr>
+                <w:b/>
+                <w:bCs/>
+                <w:color w:val="000000"/>
+              </w:rPr>
+            </w:pPr>
+            <w:r>
+              <w:rPr>
+                <w:b/>
+                <w:bCs/>
+                <w:color w:val="000000"/>
+              </w:rPr>
+              <w:t>%</w:t>
+            </w:r>
+            <w:proofErr w:type="spellStart"/>
+            <w:r>
+              <w:rPr>
+                <w:b/>
+                <w:bCs/>
+                <w:i/>
+                <w:iCs/>
+                <w:color w:val="000000"/>
+              </w:rPr>
+              <w:t>N</w:t>
+            </w:r>
+            <w:r>
+              <w:rPr>
+                <w:b/>
+                <w:bCs/>
+                <w:color w:val="000000"/>
+                <w:vertAlign w:val="subscript"/>
+              </w:rPr>
+              <w:t>dfa</w:t>
+            </w:r>
+            <w:proofErr w:type="spellEnd"/>
+          </w:p>
+        </w:tc>
+      </w:tr>
+      <w:tr>
+        <w:trPr>
+          <w:trHeight w:val="320"/>
+        </w:trPr>
+        <w:tc>
+          <w:tcPr>
+            <w:tcW w:w="1975" w:type="dxa"/>
+            <w:tcBorders>
+              <w:top w:val="single" w:sz="4" w:space="0" w:color="auto"/>
+              <w:left w:val="nil"/>
+              <w:bottom w:val="single" w:sz="4" w:space="0" w:color="auto"/>
+              <w:right w:val="nil"/>
+            </w:tcBorders>
+            <w:shd w:val="clear" w:color="auto" w:fill="auto"/>
+            <w:noWrap/>
+            <w:vAlign w:val="center"/>
+            <w:hideMark/>
+          </w:tcPr>
+          <w:p>
+            <w:pPr>
+              <w:spacing w:line="276" w:lineRule="auto"/>
+              <w:rPr>
+                <w:color w:val="000000"/>
+              </w:rPr>
+            </w:pPr>
+          </w:p>
+        </w:tc>
+        <w:tc>
+          <w:tcPr>
+            <w:tcW w:w="536" w:type="dxa"/>
+            <w:tcBorders>
+              <w:top w:val="single" w:sz="4" w:space="0" w:color="auto"/>
+              <w:left w:val="nil"/>
+              <w:bottom w:val="single" w:sz="4" w:space="0" w:color="auto"/>
+              <w:right w:val="nil"/>
+            </w:tcBorders>
+            <w:shd w:val="clear" w:color="auto" w:fill="auto"/>
+            <w:noWrap/>
+            <w:vAlign w:val="center"/>
+            <w:hideMark/>
+          </w:tcPr>
+          <w:p>
+            <w:pPr>
+              <w:spacing w:line="276" w:lineRule="auto"/>
+              <w:jc w:val="right"/>
+              <w:rPr>
+                <w:color w:val="000000"/>
+              </w:rPr>
+            </w:pPr>
+            <w:r>
+              <w:rPr>
+                <w:color w:val="000000"/>
+              </w:rPr>
+              <w:t>df</w:t>
+            </w:r>
+          </w:p>
+        </w:tc>
+        <w:tc>
+          <w:tcPr>
+            <w:tcW w:w="1416" w:type="dxa"/>
+            <w:tcBorders>
+              <w:top w:val="single" w:sz="4" w:space="0" w:color="auto"/>
+              <w:left w:val="nil"/>
+              <w:bottom w:val="single" w:sz="4" w:space="0" w:color="auto"/>
+              <w:right w:val="nil"/>
+            </w:tcBorders>
+            <w:shd w:val="clear" w:color="auto" w:fill="auto"/>
+            <w:noWrap/>
+            <w:vAlign w:val="center"/>
+            <w:hideMark/>
+          </w:tcPr>
+          <w:p>
+            <w:pPr>
+              <w:spacing w:line="276" w:lineRule="auto"/>
+              <w:jc w:val="right"/>
+              <w:rPr>
+                <w:color w:val="000000"/>
+              </w:rPr>
+            </w:pPr>
+            <w:r>
+              <w:rPr>
+                <w:color w:val="000000"/>
+              </w:rPr>
+              <w:t>Coefficient</w:t>
+            </w:r>
+          </w:p>
+        </w:tc>
+        <w:tc>
+          <w:tcPr>
+            <w:tcW w:w="1116" w:type="dxa"/>
+            <w:tcBorders>
+              <w:top w:val="single" w:sz="4" w:space="0" w:color="auto"/>
+              <w:left w:val="nil"/>
+              <w:bottom w:val="single" w:sz="4" w:space="0" w:color="auto"/>
+              <w:right w:val="nil"/>
+            </w:tcBorders>
+            <w:shd w:val="clear" w:color="auto" w:fill="auto"/>
+            <w:noWrap/>
+            <w:vAlign w:val="center"/>
+            <w:hideMark/>
+          </w:tcPr>
+          <w:p>
+            <w:pPr>
+              <w:spacing w:line="276" w:lineRule="auto"/>
+              <w:jc w:val="right"/>
+              <w:rPr>
+                <w:color w:val="000000"/>
+              </w:rPr>
+            </w:pPr>
+            <w:r>
+              <w:rPr>
+                <w:i/>
+                <w:iCs/>
+                <w:color w:val="000000"/>
+                <w:lang w:val="el-GR"/>
+              </w:rPr>
+              <w:t>χ</w:t>
+            </w:r>
+            <w:r>
+              <w:rPr>
+                <w:color w:val="000000"/>
+                <w:vertAlign w:val="superscript"/>
+                <w:lang w:val="el-GR"/>
+              </w:rPr>
+              <w:t>2</w:t>
+            </w:r>
+          </w:p>
+        </w:tc>
+        <w:tc>
+          <w:tcPr>
+            <w:tcW w:w="1056" w:type="dxa"/>
+            <w:tcBorders>
+              <w:top w:val="single" w:sz="4" w:space="0" w:color="auto"/>
+              <w:left w:val="nil"/>
+              <w:bottom w:val="single" w:sz="4" w:space="0" w:color="auto"/>
+              <w:right w:val="nil"/>
+            </w:tcBorders>
+            <w:shd w:val="clear" w:color="auto" w:fill="auto"/>
+            <w:noWrap/>
+            <w:vAlign w:val="center"/>
+            <w:hideMark/>
+          </w:tcPr>
+          <w:p>
+            <w:pPr>
+              <w:spacing w:line="276" w:lineRule="auto"/>
+              <w:jc w:val="right"/>
+              <w:rPr>
+                <w:color w:val="000000"/>
+              </w:rPr>
+            </w:pPr>
+            <w:r>
+              <w:rPr>
+                <w:i/>
+                <w:iCs/>
+                <w:color w:val="000000"/>
+              </w:rPr>
+              <w:t>p</w:t>
+            </w:r>
+          </w:p>
+        </w:tc>
+        <w:tc>
+          <w:tcPr>
+            <w:tcW w:w="1416" w:type="dxa"/>
+            <w:tcBorders>
+              <w:top w:val="single" w:sz="4" w:space="0" w:color="auto"/>
+              <w:left w:val="nil"/>
+              <w:bottom w:val="single" w:sz="4" w:space="0" w:color="auto"/>
+              <w:right w:val="nil"/>
+            </w:tcBorders>
+            <w:shd w:val="clear" w:color="auto" w:fill="auto"/>
+            <w:noWrap/>
+            <w:vAlign w:val="center"/>
+            <w:hideMark/>
+          </w:tcPr>
+          <w:p>
+            <w:pPr>
+              <w:spacing w:line="276" w:lineRule="auto"/>
+              <w:jc w:val="right"/>
+              <w:rPr>
+                <w:color w:val="000000"/>
+              </w:rPr>
+            </w:pPr>
+            <w:r>
+              <w:rPr>
+                <w:color w:val="000000"/>
+              </w:rPr>
+              <w:t>Coefficient</w:t>
+            </w:r>
+          </w:p>
+        </w:tc>
+        <w:tc>
+          <w:tcPr>
+            <w:tcW w:w="1116" w:type="dxa"/>
+            <w:tcBorders>
+              <w:top w:val="single" w:sz="4" w:space="0" w:color="auto"/>
+              <w:left w:val="nil"/>
+              <w:bottom w:val="single" w:sz="4" w:space="0" w:color="auto"/>
+              <w:right w:val="nil"/>
+            </w:tcBorders>
+            <w:shd w:val="clear" w:color="auto" w:fill="auto"/>
+            <w:noWrap/>
+            <w:vAlign w:val="center"/>
+            <w:hideMark/>
+          </w:tcPr>
+          <w:p>
+            <w:pPr>
+              <w:spacing w:line="276" w:lineRule="auto"/>
+              <w:jc w:val="right"/>
+              <w:rPr>
+                <w:color w:val="000000"/>
+              </w:rPr>
+            </w:pPr>
+            <w:r>
+              <w:rPr>
+                <w:i/>
+                <w:iCs/>
+                <w:color w:val="000000"/>
+                <w:lang w:val="el-GR"/>
+              </w:rPr>
+              <w:t>χ</w:t>
+            </w:r>
+            <w:r>
+              <w:rPr>
+                <w:color w:val="000000"/>
+                <w:vertAlign w:val="superscript"/>
+                <w:lang w:val="el-GR"/>
+              </w:rPr>
+              <w:t>2</w:t>
+            </w:r>
+          </w:p>
+        </w:tc>
+        <w:tc>
+          <w:tcPr>
+            <w:tcW w:w="1056" w:type="dxa"/>
+            <w:tcBorders>
+              <w:top w:val="single" w:sz="4" w:space="0" w:color="auto"/>
+              <w:left w:val="nil"/>
+              <w:bottom w:val="single" w:sz="4" w:space="0" w:color="auto"/>
+              <w:right w:val="nil"/>
+            </w:tcBorders>
+            <w:shd w:val="clear" w:color="auto" w:fill="auto"/>
+            <w:noWrap/>
+            <w:vAlign w:val="center"/>
+            <w:hideMark/>
+          </w:tcPr>
+          <w:p>
+            <w:pPr>
+              <w:spacing w:line="276" w:lineRule="auto"/>
+              <w:jc w:val="right"/>
+              <w:rPr>
+                <w:color w:val="000000"/>
+              </w:rPr>
+            </w:pPr>
+            <w:r>
+              <w:rPr>
+                <w:i/>
+                <w:iCs/>
+                <w:color w:val="000000"/>
+              </w:rPr>
+              <w:t>p</w:t>
+            </w:r>
+          </w:p>
+        </w:tc>
+        <w:tc>
+          <w:tcPr>
+            <w:tcW w:w="1296" w:type="dxa"/>
+            <w:tcBorders>
+              <w:top w:val="single" w:sz="4" w:space="0" w:color="auto"/>
+              <w:left w:val="nil"/>
+              <w:bottom w:val="single" w:sz="4" w:space="0" w:color="auto"/>
+              <w:right w:val="nil"/>
+            </w:tcBorders>
+            <w:vAlign w:val="center"/>
+          </w:tcPr>
+          <w:p>
+            <w:pPr>
+              <w:spacing w:line="276" w:lineRule="auto"/>
+              <w:jc w:val="right"/>
+              <w:rPr>
+                <w:color w:val="000000"/>
+              </w:rPr>
+            </w:pPr>
+            <w:r>
+              <w:rPr>
+                <w:color w:val="000000"/>
+              </w:rPr>
+              <w:t>Coefficient</w:t>
+            </w:r>
+          </w:p>
+        </w:tc>
+        <w:tc>
+          <w:tcPr>
+            <w:tcW w:w="895" w:type="dxa"/>
+            <w:tcBorders>
+              <w:top w:val="single" w:sz="4" w:space="0" w:color="auto"/>
+              <w:left w:val="nil"/>
+              <w:bottom w:val="single" w:sz="4" w:space="0" w:color="auto"/>
+              <w:right w:val="nil"/>
+            </w:tcBorders>
+            <w:vAlign w:val="center"/>
+          </w:tcPr>
+          <w:p>
+            <w:pPr>
+              <w:spacing w:line="276" w:lineRule="auto"/>
+              <w:jc w:val="right"/>
+              <w:rPr>
+                <w:color w:val="000000"/>
+              </w:rPr>
+            </w:pPr>
+            <w:r>
+              <w:rPr>
+                <w:i/>
+                <w:iCs/>
+                <w:color w:val="000000"/>
+                <w:lang w:val="el-GR"/>
+              </w:rPr>
+              <w:t>χ</w:t>
+            </w:r>
+            <w:r>
+              <w:rPr>
+                <w:color w:val="000000"/>
+                <w:vertAlign w:val="superscript"/>
+                <w:lang w:val="el-GR"/>
+              </w:rPr>
+              <w:t>2</w:t>
+            </w:r>
+          </w:p>
+        </w:tc>
+        <w:tc>
+          <w:tcPr>
+            <w:tcW w:w="977" w:type="dxa"/>
+            <w:tcBorders>
+              <w:top w:val="single" w:sz="4" w:space="0" w:color="auto"/>
+              <w:left w:val="nil"/>
+              <w:bottom w:val="single" w:sz="4" w:space="0" w:color="auto"/>
+              <w:right w:val="nil"/>
+            </w:tcBorders>
+            <w:vAlign w:val="center"/>
+          </w:tcPr>
+          <w:p>
+            <w:pPr>
+              <w:spacing w:line="276" w:lineRule="auto"/>
+              <w:jc w:val="right"/>
+              <w:rPr>
+                <w:color w:val="000000"/>
+              </w:rPr>
+            </w:pPr>
+            <w:r>
+              <w:rPr>
+                <w:i/>
+                <w:iCs/>
+                <w:color w:val="000000"/>
+              </w:rPr>
+              <w:t>p</w:t>
+            </w:r>
+          </w:p>
+        </w:tc>
+      </w:tr>
+      <w:tr>
+        <w:trPr>
+          <w:trHeight w:val="320"/>
+        </w:trPr>
+        <w:tc>
+          <w:tcPr>
+            <w:tcW w:w="1975" w:type="dxa"/>
+            <w:tcBorders>
+              <w:top w:val="single" w:sz="4" w:space="0" w:color="auto"/>
+              <w:left w:val="nil"/>
+              <w:bottom w:val="nil"/>
+              <w:right w:val="nil"/>
+            </w:tcBorders>
+            <w:shd w:val="clear" w:color="auto" w:fill="auto"/>
+            <w:noWrap/>
+            <w:vAlign w:val="center"/>
+            <w:hideMark/>
+          </w:tcPr>
+          <w:p>
+            <w:pPr>
+              <w:spacing w:line="276" w:lineRule="auto"/>
+              <w:rPr>
+                <w:color w:val="000000"/>
+              </w:rPr>
+            </w:pPr>
+            <w:r>
+              <w:rPr>
+                <w:color w:val="000000"/>
+              </w:rPr>
+              <w:t>(Intercept)</w:t>
+            </w:r>
+          </w:p>
+        </w:tc>
+        <w:tc>
+          <w:tcPr>
+            <w:tcW w:w="536" w:type="dxa"/>
+            <w:tcBorders>
+              <w:top w:val="single" w:sz="4" w:space="0" w:color="auto"/>
+              <w:left w:val="nil"/>
+              <w:bottom w:val="nil"/>
+              <w:right w:val="nil"/>
+            </w:tcBorders>
+            <w:shd w:val="clear" w:color="auto" w:fill="auto"/>
+            <w:noWrap/>
+            <w:vAlign w:val="center"/>
+            <w:hideMark/>
+          </w:tcPr>
+          <w:p>
+            <w:pPr>
+              <w:spacing w:line="276" w:lineRule="auto"/>
+              <w:jc w:val="right"/>
+              <w:rPr>
+                <w:color w:val="000000"/>
+              </w:rPr>
+            </w:pPr>
+            <w:r>
+              <w:rPr>
+                <w:color w:val="000000"/>
+              </w:rPr>
+              <w:t>-</w:t>
+            </w:r>
+          </w:p>
+        </w:tc>
+        <w:tc>
+          <w:tcPr>
+            <w:tcW w:w="1416" w:type="dxa"/>
+            <w:tcBorders>
+              <w:top w:val="single" w:sz="4" w:space="0" w:color="auto"/>
+              <w:left w:val="nil"/>
+              <w:bottom w:val="nil"/>
+              <w:right w:val="nil"/>
+            </w:tcBorders>
+            <w:shd w:val="clear" w:color="auto" w:fill="auto"/>
+            <w:noWrap/>
+            <w:vAlign w:val="bottom"/>
+            <w:hideMark/>
+          </w:tcPr>
+          <w:p>
+            <w:pPr>
+              <w:spacing w:line="276" w:lineRule="auto"/>
+              <w:jc w:val="right"/>
+              <w:rPr>
+                <w:color w:val="000000"/>
+              </w:rPr>
+            </w:pPr>
+            <w:r>
+              <w:rPr>
+                <w:color w:val="000000"/>
+              </w:rPr>
+              <w:t>9.41E-03</w:t>
+            </w:r>
+          </w:p>
+        </w:tc>
+        <w:tc>
+          <w:tcPr>
+            <w:tcW w:w="1116" w:type="dxa"/>
+            <w:tcBorders>
+              <w:top w:val="single" w:sz="4" w:space="0" w:color="auto"/>
+              <w:left w:val="nil"/>
+              <w:bottom w:val="nil"/>
+              <w:right w:val="nil"/>
+            </w:tcBorders>
+            <w:shd w:val="clear" w:color="auto" w:fill="auto"/>
+            <w:noWrap/>
+            <w:vAlign w:val="bottom"/>
+            <w:hideMark/>
+          </w:tcPr>
+          <w:p>
+            <w:pPr>
+              <w:spacing w:line="276" w:lineRule="auto"/>
+              <w:jc w:val="right"/>
+              <w:rPr>
+                <w:color w:val="000000"/>
+              </w:rPr>
+            </w:pPr>
+            <w:r>
+              <w:rPr>
+                <w:color w:val="000000"/>
+              </w:rPr>
+              <w:t>-</w:t>
+            </w:r>
+          </w:p>
+        </w:tc>
+        <w:tc>
+          <w:tcPr>
+            <w:tcW w:w="1056" w:type="dxa"/>
+            <w:tcBorders>
+              <w:top w:val="single" w:sz="4" w:space="0" w:color="auto"/>
+              <w:left w:val="nil"/>
+              <w:bottom w:val="nil"/>
+              <w:right w:val="nil"/>
+            </w:tcBorders>
+            <w:shd w:val="clear" w:color="auto" w:fill="auto"/>
+            <w:noWrap/>
+            <w:vAlign w:val="bottom"/>
+            <w:hideMark/>
+          </w:tcPr>
+          <w:p>
+            <w:pPr>
+              <w:spacing w:line="276" w:lineRule="auto"/>
+              <w:jc w:val="right"/>
+              <w:rPr>
+                <w:color w:val="000000"/>
+              </w:rPr>
+            </w:pPr>
+            <w:r>
+              <w:rPr>
+                <w:color w:val="000000"/>
+              </w:rPr>
+              <w:t>-</w:t>
+            </w:r>
+          </w:p>
+        </w:tc>
+        <w:tc>
+          <w:tcPr>
+            <w:tcW w:w="1416" w:type="dxa"/>
+            <w:tcBorders>
+              <w:top w:val="single" w:sz="4" w:space="0" w:color="auto"/>
+              <w:left w:val="nil"/>
+              <w:bottom w:val="nil"/>
+              <w:right w:val="nil"/>
+            </w:tcBorders>
+            <w:shd w:val="clear" w:color="auto" w:fill="auto"/>
+            <w:noWrap/>
+            <w:vAlign w:val="bottom"/>
+            <w:hideMark/>
+          </w:tcPr>
+          <w:p>
+            <w:pPr>
+              <w:spacing w:line="276" w:lineRule="auto"/>
+              <w:jc w:val="right"/>
+              <w:rPr>
+                <w:color w:val="000000"/>
+              </w:rPr>
+            </w:pPr>
+            <w:r>
+              <w:rPr>
+                <w:color w:val="000000"/>
+              </w:rPr>
+              <w:t>1.33E-02</w:t>
+            </w:r>
+          </w:p>
+        </w:tc>
+        <w:tc>
+          <w:tcPr>
+            <w:tcW w:w="1116" w:type="dxa"/>
+            <w:tcBorders>
+              <w:top w:val="single" w:sz="4" w:space="0" w:color="auto"/>
+              <w:left w:val="nil"/>
+              <w:bottom w:val="nil"/>
+              <w:right w:val="nil"/>
+            </w:tcBorders>
+            <w:shd w:val="clear" w:color="auto" w:fill="auto"/>
+            <w:noWrap/>
+            <w:vAlign w:val="bottom"/>
+            <w:hideMark/>
+          </w:tcPr>
+          <w:p>
+            <w:pPr>
+              <w:spacing w:line="276" w:lineRule="auto"/>
+              <w:jc w:val="right"/>
+              <w:rPr>
+                <w:color w:val="000000"/>
+              </w:rPr>
+            </w:pPr>
+            <w:r>
+              <w:rPr>
+                <w:color w:val="000000"/>
+              </w:rPr>
+              <w:t>-</w:t>
+            </w:r>
+          </w:p>
+        </w:tc>
+        <w:tc>
+          <w:tcPr>
+            <w:tcW w:w="1056" w:type="dxa"/>
+            <w:tcBorders>
+              <w:top w:val="single" w:sz="4" w:space="0" w:color="auto"/>
+              <w:left w:val="nil"/>
+              <w:bottom w:val="nil"/>
+              <w:right w:val="nil"/>
+            </w:tcBorders>
+            <w:shd w:val="clear" w:color="auto" w:fill="auto"/>
+            <w:noWrap/>
+            <w:vAlign w:val="bottom"/>
+            <w:hideMark/>
+          </w:tcPr>
+          <w:p>
+            <w:pPr>
+              <w:spacing w:line="276" w:lineRule="auto"/>
+              <w:jc w:val="right"/>
+              <w:rPr>
+                <w:color w:val="000000"/>
+              </w:rPr>
+            </w:pPr>
+            <w:r>
+              <w:rPr>
+                <w:color w:val="000000"/>
+              </w:rPr>
+              <w:t>-</w:t>
+            </w:r>
+          </w:p>
+        </w:tc>
+        <w:tc>
+          <w:tcPr>
+            <w:tcW w:w="1296" w:type="dxa"/>
+            <w:tcBorders>
+              <w:top w:val="single" w:sz="4" w:space="0" w:color="auto"/>
+              <w:left w:val="nil"/>
+              <w:bottom w:val="nil"/>
+              <w:right w:val="nil"/>
+            </w:tcBorders>
+          </w:tcPr>
+          <w:p>
+            <w:pPr>
+              <w:spacing w:line="276" w:lineRule="auto"/>
+              <w:jc w:val="right"/>
+              <w:rPr>
+                <w:color w:val="000000"/>
+              </w:rPr>
+            </w:pPr>
+          </w:p>
+        </w:tc>
+        <w:tc>
+          <w:tcPr>
+            <w:tcW w:w="895" w:type="dxa"/>
+            <w:tcBorders>
+              <w:top w:val="single" w:sz="4" w:space="0" w:color="auto"/>
+              <w:left w:val="nil"/>
+              <w:bottom w:val="nil"/>
+              <w:right w:val="nil"/>
+            </w:tcBorders>
+          </w:tcPr>
+          <w:p>
+            <w:pPr>
+              <w:spacing w:line="276" w:lineRule="auto"/>
+              <w:jc w:val="right"/>
+              <w:rPr>
+                <w:color w:val="000000"/>
+              </w:rPr>
+            </w:pPr>
+          </w:p>
+        </w:tc>
+        <w:tc>
+          <w:tcPr>
+            <w:tcW w:w="977" w:type="dxa"/>
+            <w:tcBorders>
+              <w:top w:val="single" w:sz="4" w:space="0" w:color="auto"/>
+              <w:left w:val="nil"/>
+              <w:bottom w:val="nil"/>
+              <w:right w:val="nil"/>
+            </w:tcBorders>
+          </w:tcPr>
+          <w:p>
+            <w:pPr>
+              <w:spacing w:line="276" w:lineRule="auto"/>
+              <w:jc w:val="right"/>
+              <w:rPr>
+                <w:color w:val="000000"/>
+              </w:rPr>
+            </w:pPr>
+          </w:p>
+        </w:tc>
+      </w:tr>
+      <w:tr>
+        <w:trPr>
+          <w:trHeight w:val="320"/>
+        </w:trPr>
+        <w:tc>
+          <w:tcPr>
+            <w:tcW w:w="1975" w:type="dxa"/>
+            <w:tcBorders>
+              <w:top w:val="nil"/>
+              <w:left w:val="nil"/>
+              <w:bottom w:val="nil"/>
+              <w:right w:val="nil"/>
+            </w:tcBorders>
+            <w:shd w:val="clear" w:color="auto" w:fill="auto"/>
+            <w:noWrap/>
+            <w:vAlign w:val="center"/>
+            <w:hideMark/>
+          </w:tcPr>
+          <w:p>
+            <w:pPr>
+              <w:spacing w:line="276" w:lineRule="auto"/>
+              <w:rPr>
+                <w:color w:val="000000"/>
+              </w:rPr>
+            </w:pPr>
+            <w:r>
+              <w:rPr>
+                <w:color w:val="000000"/>
+              </w:rPr>
+              <w:t>CO</w:t>
+            </w:r>
+            <w:r>
+              <w:rPr>
+                <w:color w:val="000000"/>
+                <w:vertAlign w:val="subscript"/>
+              </w:rPr>
+              <w:t>2</w:t>
+            </w:r>
+          </w:p>
+        </w:tc>
+        <w:tc>
+          <w:tcPr>
+            <w:tcW w:w="536" w:type="dxa"/>
+            <w:tcBorders>
+              <w:top w:val="nil"/>
+              <w:left w:val="nil"/>
+              <w:bottom w:val="nil"/>
+              <w:right w:val="nil"/>
+            </w:tcBorders>
+            <w:shd w:val="clear" w:color="auto" w:fill="auto"/>
+            <w:noWrap/>
+            <w:vAlign w:val="center"/>
+            <w:hideMark/>
+          </w:tcPr>
+          <w:p>
+            <w:pPr>
+              <w:spacing w:line="276" w:lineRule="auto"/>
+              <w:jc w:val="right"/>
+              <w:rPr>
+                <w:color w:val="000000"/>
+              </w:rPr>
+            </w:pPr>
+            <w:r>
+              <w:rPr>
+                <w:color w:val="000000"/>
+              </w:rPr>
+              <w:t>1</w:t>
+            </w:r>
+          </w:p>
+        </w:tc>
+        <w:tc>
+          <w:tcPr>
+            <w:tcW w:w="1416" w:type="dxa"/>
+            <w:tcBorders>
+              <w:top w:val="nil"/>
+              <w:left w:val="nil"/>
+              <w:bottom w:val="nil"/>
+              <w:right w:val="nil"/>
+            </w:tcBorders>
+            <w:shd w:val="clear" w:color="auto" w:fill="auto"/>
+            <w:noWrap/>
+            <w:vAlign w:val="bottom"/>
+            <w:hideMark/>
+          </w:tcPr>
+          <w:p>
+            <w:pPr>
+              <w:spacing w:line="276" w:lineRule="auto"/>
+              <w:jc w:val="right"/>
+              <w:rPr>
+                <w:color w:val="000000"/>
+              </w:rPr>
+            </w:pPr>
+            <w:r>
+              <w:rPr>
+                <w:color w:val="000000"/>
+              </w:rPr>
+              <w:t>1.20E-01</w:t>
+            </w:r>
+          </w:p>
+        </w:tc>
+        <w:tc>
+          <w:tcPr>
+            <w:tcW w:w="1116" w:type="dxa"/>
+            <w:tcBorders>
+              <w:top w:val="nil"/>
+              <w:left w:val="nil"/>
+              <w:bottom w:val="nil"/>
+              <w:right w:val="nil"/>
+            </w:tcBorders>
+            <w:shd w:val="clear" w:color="auto" w:fill="auto"/>
+            <w:noWrap/>
+            <w:vAlign w:val="bottom"/>
+            <w:hideMark/>
+          </w:tcPr>
+          <w:p>
+            <w:pPr>
+              <w:spacing w:line="276" w:lineRule="auto"/>
+              <w:jc w:val="right"/>
+              <w:rPr>
+                <w:color w:val="000000"/>
+              </w:rPr>
+            </w:pPr>
+            <w:r>
+              <w:rPr>
+                <w:color w:val="000000"/>
+              </w:rPr>
+              <w:t>19.258</w:t>
+            </w:r>
+          </w:p>
+        </w:tc>
+        <w:tc>
+          <w:tcPr>
+            <w:tcW w:w="1056" w:type="dxa"/>
+            <w:tcBorders>
+              <w:top w:val="nil"/>
+              <w:left w:val="nil"/>
+              <w:bottom w:val="nil"/>
+              <w:right w:val="nil"/>
+            </w:tcBorders>
+            <w:shd w:val="clear" w:color="auto" w:fill="auto"/>
+            <w:noWrap/>
+            <w:vAlign w:val="bottom"/>
+            <w:hideMark/>
+          </w:tcPr>
+          <w:p>
+            <w:pPr>
+              <w:spacing w:line="276" w:lineRule="auto"/>
+              <w:jc w:val="right"/>
+              <w:rPr>
+                <w:b/>
+                <w:bCs/>
+                <w:color w:val="000000"/>
+              </w:rPr>
+            </w:pPr>
+            <w:r>
+              <w:rPr>
+                <w:b/>
+                <w:bCs/>
+                <w:color w:val="000000"/>
+              </w:rPr>
+              <w:t>&lt;0.001</w:t>
+            </w:r>
+          </w:p>
+        </w:tc>
+        <w:tc>
+          <w:tcPr>
+            <w:tcW w:w="1416" w:type="dxa"/>
+            <w:tcBorders>
+              <w:top w:val="nil"/>
+              <w:left w:val="nil"/>
+              <w:bottom w:val="nil"/>
+              <w:right w:val="nil"/>
+            </w:tcBorders>
+            <w:shd w:val="clear" w:color="auto" w:fill="auto"/>
+            <w:noWrap/>
+            <w:vAlign w:val="bottom"/>
+            <w:hideMark/>
+          </w:tcPr>
+          <w:p>
+            <w:pPr>
+              <w:spacing w:line="276" w:lineRule="auto"/>
+              <w:jc w:val="right"/>
+              <w:rPr>
+                <w:color w:val="000000"/>
+              </w:rPr>
+            </w:pPr>
+            <w:r>
+              <w:rPr>
+                <w:color w:val="000000"/>
+              </w:rPr>
+              <w:t>9.94E-02</w:t>
+            </w:r>
+          </w:p>
+        </w:tc>
+        <w:tc>
+          <w:tcPr>
+            <w:tcW w:w="1116" w:type="dxa"/>
+            <w:tcBorders>
+              <w:top w:val="nil"/>
+              <w:left w:val="nil"/>
+              <w:bottom w:val="nil"/>
+              <w:right w:val="nil"/>
+            </w:tcBorders>
+            <w:shd w:val="clear" w:color="auto" w:fill="auto"/>
+            <w:noWrap/>
+            <w:vAlign w:val="bottom"/>
+            <w:hideMark/>
+          </w:tcPr>
+          <w:p>
+            <w:pPr>
+              <w:spacing w:line="276" w:lineRule="auto"/>
+              <w:jc w:val="right"/>
+              <w:rPr>
+                <w:color w:val="000000"/>
+              </w:rPr>
+            </w:pPr>
+            <w:r>
+              <w:rPr>
+                <w:color w:val="000000"/>
+              </w:rPr>
+              <w:t>0.087</w:t>
+            </w:r>
+          </w:p>
+        </w:tc>
+        <w:tc>
+          <w:tcPr>
+            <w:tcW w:w="1056" w:type="dxa"/>
+            <w:tcBorders>
+              <w:top w:val="nil"/>
+              <w:left w:val="nil"/>
+              <w:bottom w:val="nil"/>
+              <w:right w:val="nil"/>
+            </w:tcBorders>
+            <w:shd w:val="clear" w:color="auto" w:fill="auto"/>
+            <w:noWrap/>
+            <w:vAlign w:val="bottom"/>
+            <w:hideMark/>
+          </w:tcPr>
+          <w:p>
+            <w:pPr>
+              <w:spacing w:line="276" w:lineRule="auto"/>
+              <w:jc w:val="right"/>
+              <w:rPr>
+                <w:b/>
+                <w:bCs/>
+                <w:color w:val="000000"/>
+              </w:rPr>
+            </w:pPr>
+            <w:r>
+              <w:rPr>
+                <w:color w:val="000000"/>
+              </w:rPr>
+              <w:t>0.768</w:t>
+            </w:r>
+          </w:p>
+        </w:tc>
+        <w:tc>
+          <w:tcPr>
+            <w:tcW w:w="1296" w:type="dxa"/>
+            <w:tcBorders>
+              <w:top w:val="nil"/>
+              <w:left w:val="nil"/>
+              <w:bottom w:val="nil"/>
+              <w:right w:val="nil"/>
+            </w:tcBorders>
+          </w:tcPr>
+          <w:p>
+            <w:pPr>
+              <w:spacing w:line="276" w:lineRule="auto"/>
+              <w:jc w:val="right"/>
+              <w:rPr>
+                <w:color w:val="000000"/>
+              </w:rPr>
+            </w:pPr>
+          </w:p>
+        </w:tc>
+        <w:tc>
+          <w:tcPr>
+            <w:tcW w:w="895" w:type="dxa"/>
+            <w:tcBorders>
+              <w:top w:val="nil"/>
+              <w:left w:val="nil"/>
+              <w:bottom w:val="nil"/>
+              <w:right w:val="nil"/>
+            </w:tcBorders>
+          </w:tcPr>
+          <w:p>
+            <w:pPr>
+              <w:spacing w:line="276" w:lineRule="auto"/>
+              <w:jc w:val="right"/>
+              <w:rPr>
+                <w:color w:val="000000"/>
+              </w:rPr>
+            </w:pPr>
+          </w:p>
+        </w:tc>
+        <w:tc>
+          <w:tcPr>
+            <w:tcW w:w="977" w:type="dxa"/>
+            <w:tcBorders>
+              <w:top w:val="nil"/>
+              <w:left w:val="nil"/>
+              <w:bottom w:val="nil"/>
+              <w:right w:val="nil"/>
+            </w:tcBorders>
+          </w:tcPr>
+          <w:p>
+            <w:pPr>
+              <w:spacing w:line="276" w:lineRule="auto"/>
+              <w:jc w:val="right"/>
+              <w:rPr>
+                <w:color w:val="000000"/>
+              </w:rPr>
+            </w:pPr>
+          </w:p>
+        </w:tc>
+      </w:tr>
+      <w:tr>
+        <w:trPr>
+          <w:trHeight w:val="320"/>
+        </w:trPr>
+        <w:tc>
+          <w:tcPr>
+            <w:tcW w:w="1975" w:type="dxa"/>
+            <w:tcBorders>
+              <w:top w:val="nil"/>
+              <w:left w:val="nil"/>
+              <w:bottom w:val="nil"/>
+              <w:right w:val="nil"/>
+            </w:tcBorders>
+            <w:shd w:val="clear" w:color="auto" w:fill="auto"/>
+            <w:noWrap/>
+            <w:vAlign w:val="center"/>
+            <w:hideMark/>
+          </w:tcPr>
+          <w:p>
+            <w:pPr>
+              <w:spacing w:line="276" w:lineRule="auto"/>
+              <w:rPr>
+                <w:color w:val="000000"/>
+              </w:rPr>
+            </w:pPr>
+            <w:r>
+              <w:rPr>
+                <w:color w:val="000000"/>
+              </w:rPr>
+              <w:t>Inoculation (I)</w:t>
+            </w:r>
+          </w:p>
+        </w:tc>
+        <w:tc>
+          <w:tcPr>
+            <w:tcW w:w="536" w:type="dxa"/>
+            <w:tcBorders>
+              <w:top w:val="nil"/>
+              <w:left w:val="nil"/>
+              <w:bottom w:val="nil"/>
+              <w:right w:val="nil"/>
+            </w:tcBorders>
+            <w:shd w:val="clear" w:color="auto" w:fill="auto"/>
+            <w:noWrap/>
+            <w:vAlign w:val="center"/>
+            <w:hideMark/>
+          </w:tcPr>
+          <w:p>
+            <w:pPr>
+              <w:spacing w:line="276" w:lineRule="auto"/>
+              <w:jc w:val="right"/>
+              <w:rPr>
+                <w:color w:val="000000"/>
+              </w:rPr>
+            </w:pPr>
+            <w:r>
+              <w:rPr>
+                <w:color w:val="000000"/>
+              </w:rPr>
+              <w:t>1</w:t>
+            </w:r>
+          </w:p>
+        </w:tc>
+        <w:tc>
+          <w:tcPr>
+            <w:tcW w:w="1416" w:type="dxa"/>
+            <w:tcBorders>
+              <w:top w:val="nil"/>
+              <w:left w:val="nil"/>
+              <w:bottom w:val="nil"/>
+              <w:right w:val="nil"/>
+            </w:tcBorders>
+            <w:shd w:val="clear" w:color="auto" w:fill="auto"/>
+            <w:noWrap/>
+            <w:vAlign w:val="bottom"/>
+            <w:hideMark/>
+          </w:tcPr>
+          <w:p>
+            <w:pPr>
+              <w:spacing w:line="276" w:lineRule="auto"/>
+              <w:jc w:val="right"/>
+              <w:rPr>
+                <w:color w:val="000000"/>
+              </w:rPr>
+            </w:pPr>
+            <w:r>
+              <w:rPr>
+                <w:color w:val="000000"/>
+              </w:rPr>
+              <w:t>5.74E-01</w:t>
+            </w:r>
+          </w:p>
+        </w:tc>
+        <w:tc>
+          <w:tcPr>
+            <w:tcW w:w="1116" w:type="dxa"/>
+            <w:tcBorders>
+              <w:top w:val="nil"/>
+              <w:left w:val="nil"/>
+              <w:bottom w:val="nil"/>
+              <w:right w:val="nil"/>
+            </w:tcBorders>
+            <w:shd w:val="clear" w:color="auto" w:fill="auto"/>
+            <w:noWrap/>
+            <w:vAlign w:val="bottom"/>
+            <w:hideMark/>
+          </w:tcPr>
+          <w:p>
+            <w:pPr>
+              <w:spacing w:line="276" w:lineRule="auto"/>
+              <w:jc w:val="right"/>
+              <w:rPr>
+                <w:color w:val="000000"/>
+              </w:rPr>
+            </w:pPr>
+            <w:r>
+              <w:rPr>
+                <w:color w:val="000000"/>
+              </w:rPr>
+              <w:t>755.02</w:t>
+            </w:r>
+          </w:p>
+        </w:tc>
+        <w:tc>
+          <w:tcPr>
+            <w:tcW w:w="1056" w:type="dxa"/>
+            <w:tcBorders>
+              <w:top w:val="nil"/>
+              <w:left w:val="nil"/>
+              <w:bottom w:val="nil"/>
+              <w:right w:val="nil"/>
+            </w:tcBorders>
+            <w:shd w:val="clear" w:color="auto" w:fill="auto"/>
+            <w:noWrap/>
+            <w:vAlign w:val="bottom"/>
+            <w:hideMark/>
+          </w:tcPr>
+          <w:p>
+            <w:pPr>
+              <w:spacing w:line="276" w:lineRule="auto"/>
+              <w:jc w:val="right"/>
+              <w:rPr>
+                <w:b/>
+                <w:bCs/>
+                <w:color w:val="000000"/>
+              </w:rPr>
+            </w:pPr>
+            <w:r>
+              <w:rPr>
+                <w:b/>
+                <w:bCs/>
+                <w:color w:val="000000"/>
+              </w:rPr>
+              <w:t>&lt;0.001</w:t>
+            </w:r>
+          </w:p>
+        </w:tc>
+        <w:tc>
+          <w:tcPr>
+            <w:tcW w:w="1416" w:type="dxa"/>
+            <w:tcBorders>
+              <w:top w:val="nil"/>
+              <w:left w:val="nil"/>
+              <w:bottom w:val="nil"/>
+              <w:right w:val="nil"/>
+            </w:tcBorders>
+            <w:shd w:val="clear" w:color="auto" w:fill="auto"/>
+            <w:noWrap/>
+            <w:vAlign w:val="bottom"/>
+            <w:hideMark/>
+          </w:tcPr>
+          <w:p>
+            <w:pPr>
+              <w:spacing w:line="276" w:lineRule="auto"/>
+              <w:jc w:val="right"/>
+              <w:rPr>
+                <w:color w:val="000000"/>
+              </w:rPr>
+            </w:pPr>
+            <w:r>
+              <w:rPr>
+                <w:color w:val="000000"/>
+              </w:rPr>
+              <w:t>5.40E-01</w:t>
+            </w:r>
+          </w:p>
+        </w:tc>
+        <w:tc>
+          <w:tcPr>
+            <w:tcW w:w="1116" w:type="dxa"/>
+            <w:tcBorders>
+              <w:top w:val="nil"/>
+              <w:left w:val="nil"/>
+              <w:bottom w:val="nil"/>
+              <w:right w:val="nil"/>
+            </w:tcBorders>
+            <w:shd w:val="clear" w:color="auto" w:fill="auto"/>
+            <w:noWrap/>
+            <w:vAlign w:val="bottom"/>
+            <w:hideMark/>
+          </w:tcPr>
+          <w:p>
+            <w:pPr>
+              <w:spacing w:line="276" w:lineRule="auto"/>
+              <w:jc w:val="right"/>
+              <w:rPr>
+                <w:color w:val="000000"/>
+              </w:rPr>
+            </w:pPr>
+            <w:r>
+              <w:rPr>
+                <w:color w:val="000000"/>
+              </w:rPr>
+              <w:t>903.691</w:t>
+            </w:r>
+          </w:p>
+        </w:tc>
+        <w:tc>
+          <w:tcPr>
+            <w:tcW w:w="1056" w:type="dxa"/>
+            <w:tcBorders>
+              <w:top w:val="nil"/>
+              <w:left w:val="nil"/>
+              <w:bottom w:val="nil"/>
+              <w:right w:val="nil"/>
+            </w:tcBorders>
+            <w:shd w:val="clear" w:color="auto" w:fill="auto"/>
+            <w:noWrap/>
+            <w:vAlign w:val="bottom"/>
+            <w:hideMark/>
+          </w:tcPr>
+          <w:p>
+            <w:pPr>
+              <w:spacing w:line="276" w:lineRule="auto"/>
+              <w:jc w:val="right"/>
+              <w:rPr>
+                <w:b/>
+                <w:bCs/>
+                <w:color w:val="000000"/>
+              </w:rPr>
+            </w:pPr>
+            <w:r>
+              <w:rPr>
+                <w:b/>
+                <w:bCs/>
+                <w:color w:val="000000"/>
+              </w:rPr>
+              <w:t>&lt;0.001</w:t>
+            </w:r>
+          </w:p>
+        </w:tc>
+        <w:tc>
+          <w:tcPr>
+            <w:tcW w:w="1296" w:type="dxa"/>
+            <w:tcBorders>
+              <w:top w:val="nil"/>
+              <w:left w:val="nil"/>
+              <w:bottom w:val="nil"/>
+              <w:right w:val="nil"/>
+            </w:tcBorders>
+          </w:tcPr>
+          <w:p>
+            <w:pPr>
+              <w:spacing w:line="276" w:lineRule="auto"/>
+              <w:jc w:val="right"/>
+              <w:rPr>
+                <w:color w:val="000000"/>
+              </w:rPr>
+            </w:pPr>
+          </w:p>
+        </w:tc>
+        <w:tc>
+          <w:tcPr>
+            <w:tcW w:w="895" w:type="dxa"/>
+            <w:tcBorders>
+              <w:top w:val="nil"/>
+              <w:left w:val="nil"/>
+              <w:bottom w:val="nil"/>
+              <w:right w:val="nil"/>
+            </w:tcBorders>
+          </w:tcPr>
+          <w:p>
+            <w:pPr>
+              <w:spacing w:line="276" w:lineRule="auto"/>
+              <w:jc w:val="right"/>
+              <w:rPr>
+                <w:color w:val="000000"/>
+              </w:rPr>
+            </w:pPr>
+          </w:p>
+        </w:tc>
+        <w:tc>
+          <w:tcPr>
+            <w:tcW w:w="977" w:type="dxa"/>
+            <w:tcBorders>
+              <w:top w:val="nil"/>
+              <w:left w:val="nil"/>
+              <w:bottom w:val="nil"/>
+              <w:right w:val="nil"/>
+            </w:tcBorders>
+          </w:tcPr>
+          <w:p>
+            <w:pPr>
+              <w:spacing w:line="276" w:lineRule="auto"/>
+              <w:jc w:val="right"/>
+              <w:rPr>
+                <w:color w:val="000000"/>
+              </w:rPr>
+            </w:pPr>
+          </w:p>
+        </w:tc>
+      </w:tr>
+      <w:tr>
+        <w:trPr>
+          <w:trHeight w:val="320"/>
+        </w:trPr>
+        <w:tc>
+          <w:tcPr>
+            <w:tcW w:w="1975" w:type="dxa"/>
+            <w:tcBorders>
+              <w:top w:val="nil"/>
+              <w:left w:val="nil"/>
+              <w:bottom w:val="nil"/>
+              <w:right w:val="nil"/>
+            </w:tcBorders>
+            <w:shd w:val="clear" w:color="auto" w:fill="auto"/>
+            <w:noWrap/>
+            <w:vAlign w:val="center"/>
+            <w:hideMark/>
+          </w:tcPr>
+          <w:p>
+            <w:pPr>
+              <w:spacing w:line="276" w:lineRule="auto"/>
+              <w:rPr>
+                <w:color w:val="000000"/>
+              </w:rPr>
+            </w:pPr>
+            <w:r>
+              <w:rPr>
+                <w:color w:val="000000"/>
+              </w:rPr>
+              <w:t>N fertilization (N)</w:t>
+            </w:r>
+          </w:p>
+        </w:tc>
+        <w:tc>
+          <w:tcPr>
+            <w:tcW w:w="536" w:type="dxa"/>
+            <w:tcBorders>
+              <w:top w:val="nil"/>
+              <w:left w:val="nil"/>
+              <w:bottom w:val="nil"/>
+              <w:right w:val="nil"/>
+            </w:tcBorders>
+            <w:shd w:val="clear" w:color="auto" w:fill="auto"/>
+            <w:noWrap/>
+            <w:vAlign w:val="center"/>
+            <w:hideMark/>
+          </w:tcPr>
+          <w:p>
+            <w:pPr>
+              <w:spacing w:line="276" w:lineRule="auto"/>
+              <w:jc w:val="right"/>
+              <w:rPr>
+                <w:color w:val="000000"/>
+              </w:rPr>
+            </w:pPr>
+            <w:r>
+              <w:rPr>
+                <w:color w:val="000000"/>
+              </w:rPr>
+              <w:t>1</w:t>
+            </w:r>
+          </w:p>
+        </w:tc>
+        <w:tc>
+          <w:tcPr>
+            <w:tcW w:w="1416" w:type="dxa"/>
+            <w:tcBorders>
+              <w:top w:val="nil"/>
+              <w:left w:val="nil"/>
+              <w:bottom w:val="nil"/>
+              <w:right w:val="nil"/>
+            </w:tcBorders>
+            <w:shd w:val="clear" w:color="auto" w:fill="auto"/>
+            <w:noWrap/>
+            <w:vAlign w:val="bottom"/>
+            <w:hideMark/>
+          </w:tcPr>
+          <w:p>
+            <w:pPr>
+              <w:spacing w:line="276" w:lineRule="auto"/>
+              <w:jc w:val="right"/>
+              <w:rPr>
+                <w:color w:val="000000"/>
+              </w:rPr>
+            </w:pPr>
+            <w:r>
+              <w:rPr>
+                <w:color w:val="000000"/>
+              </w:rPr>
+              <w:t>7.71E-06</w:t>
+            </w:r>
+          </w:p>
+        </w:tc>
+        <w:tc>
+          <w:tcPr>
+            <w:tcW w:w="1116" w:type="dxa"/>
+            <w:tcBorders>
+              <w:top w:val="nil"/>
+              <w:left w:val="nil"/>
+              <w:bottom w:val="nil"/>
+              <w:right w:val="nil"/>
+            </w:tcBorders>
+            <w:shd w:val="clear" w:color="auto" w:fill="auto"/>
+            <w:noWrap/>
+            <w:vAlign w:val="bottom"/>
+            <w:hideMark/>
+          </w:tcPr>
+          <w:p>
+            <w:pPr>
+              <w:spacing w:line="276" w:lineRule="auto"/>
+              <w:jc w:val="right"/>
+              <w:rPr>
+                <w:color w:val="000000"/>
+              </w:rPr>
+            </w:pPr>
+            <w:r>
+              <w:rPr>
+                <w:color w:val="000000"/>
+              </w:rPr>
+              <w:t>84.376</w:t>
+            </w:r>
+          </w:p>
+        </w:tc>
+        <w:tc>
+          <w:tcPr>
+            <w:tcW w:w="1056" w:type="dxa"/>
+            <w:tcBorders>
+              <w:top w:val="nil"/>
+              <w:left w:val="nil"/>
+              <w:bottom w:val="nil"/>
+              <w:right w:val="nil"/>
+            </w:tcBorders>
+            <w:shd w:val="clear" w:color="auto" w:fill="auto"/>
+            <w:noWrap/>
+            <w:vAlign w:val="bottom"/>
+            <w:hideMark/>
+          </w:tcPr>
+          <w:p>
+            <w:pPr>
+              <w:spacing w:line="276" w:lineRule="auto"/>
+              <w:jc w:val="right"/>
+              <w:rPr>
+                <w:b/>
+                <w:bCs/>
+                <w:color w:val="000000"/>
+              </w:rPr>
+            </w:pPr>
+            <w:r>
+              <w:rPr>
+                <w:b/>
+                <w:bCs/>
+                <w:color w:val="000000"/>
+              </w:rPr>
+              <w:t>&lt;0.001</w:t>
+            </w:r>
+          </w:p>
+        </w:tc>
+        <w:tc>
+          <w:tcPr>
+            <w:tcW w:w="1416" w:type="dxa"/>
+            <w:tcBorders>
+              <w:top w:val="nil"/>
+              <w:left w:val="nil"/>
+              <w:bottom w:val="nil"/>
+              <w:right w:val="nil"/>
+            </w:tcBorders>
+            <w:shd w:val="clear" w:color="auto" w:fill="auto"/>
+            <w:noWrap/>
+            <w:vAlign w:val="bottom"/>
+            <w:hideMark/>
+          </w:tcPr>
+          <w:p>
+            <w:pPr>
+              <w:spacing w:line="276" w:lineRule="auto"/>
+              <w:jc w:val="right"/>
+              <w:rPr>
+                <w:color w:val="000000"/>
+              </w:rPr>
+            </w:pPr>
+            <w:r>
+              <w:rPr>
+                <w:color w:val="000000"/>
+              </w:rPr>
+              <w:t>-5.99E-06</w:t>
+            </w:r>
+          </w:p>
+        </w:tc>
+        <w:tc>
+          <w:tcPr>
+            <w:tcW w:w="1116" w:type="dxa"/>
+            <w:tcBorders>
+              <w:top w:val="nil"/>
+              <w:left w:val="nil"/>
+              <w:bottom w:val="nil"/>
+              <w:right w:val="nil"/>
+            </w:tcBorders>
+            <w:shd w:val="clear" w:color="auto" w:fill="auto"/>
+            <w:noWrap/>
+            <w:vAlign w:val="bottom"/>
+            <w:hideMark/>
+          </w:tcPr>
+          <w:p>
+            <w:pPr>
+              <w:spacing w:line="276" w:lineRule="auto"/>
+              <w:jc w:val="right"/>
+              <w:rPr>
+                <w:color w:val="000000"/>
+              </w:rPr>
+            </w:pPr>
+            <w:r>
+              <w:rPr>
+                <w:color w:val="000000"/>
+              </w:rPr>
+              <w:t>258.099</w:t>
+            </w:r>
+          </w:p>
+        </w:tc>
+        <w:tc>
+          <w:tcPr>
+            <w:tcW w:w="1056" w:type="dxa"/>
+            <w:tcBorders>
+              <w:top w:val="nil"/>
+              <w:left w:val="nil"/>
+              <w:bottom w:val="nil"/>
+              <w:right w:val="nil"/>
+            </w:tcBorders>
+            <w:shd w:val="clear" w:color="auto" w:fill="auto"/>
+            <w:noWrap/>
+            <w:vAlign w:val="bottom"/>
+            <w:hideMark/>
+          </w:tcPr>
+          <w:p>
+            <w:pPr>
+              <w:spacing w:line="276" w:lineRule="auto"/>
+              <w:jc w:val="right"/>
+              <w:rPr>
+                <w:b/>
+                <w:bCs/>
+                <w:color w:val="000000"/>
+              </w:rPr>
+            </w:pPr>
+            <w:r>
+              <w:rPr>
+                <w:b/>
+                <w:bCs/>
+                <w:color w:val="000000"/>
+              </w:rPr>
+              <w:t>&lt;0.001</w:t>
+            </w:r>
+          </w:p>
+        </w:tc>
+        <w:tc>
+          <w:tcPr>
+            <w:tcW w:w="1296" w:type="dxa"/>
+            <w:tcBorders>
+              <w:top w:val="nil"/>
+              <w:left w:val="nil"/>
+              <w:bottom w:val="nil"/>
+              <w:right w:val="nil"/>
+            </w:tcBorders>
+          </w:tcPr>
+          <w:p>
+            <w:pPr>
+              <w:spacing w:line="276" w:lineRule="auto"/>
+              <w:jc w:val="right"/>
+              <w:rPr>
+                <w:color w:val="000000"/>
+              </w:rPr>
+            </w:pPr>
+          </w:p>
+        </w:tc>
+        <w:tc>
+          <w:tcPr>
+            <w:tcW w:w="895" w:type="dxa"/>
+            <w:tcBorders>
+              <w:top w:val="nil"/>
+              <w:left w:val="nil"/>
+              <w:bottom w:val="nil"/>
+              <w:right w:val="nil"/>
+            </w:tcBorders>
+          </w:tcPr>
+          <w:p>
+            <w:pPr>
+              <w:spacing w:line="276" w:lineRule="auto"/>
+              <w:jc w:val="right"/>
+              <w:rPr>
+                <w:color w:val="000000"/>
+              </w:rPr>
+            </w:pPr>
+          </w:p>
+        </w:tc>
+        <w:tc>
+          <w:tcPr>
+            <w:tcW w:w="977" w:type="dxa"/>
+            <w:tcBorders>
+              <w:top w:val="nil"/>
+              <w:left w:val="nil"/>
+              <w:bottom w:val="nil"/>
+              <w:right w:val="nil"/>
+            </w:tcBorders>
+          </w:tcPr>
+          <w:p>
+            <w:pPr>
+              <w:spacing w:line="276" w:lineRule="auto"/>
+              <w:jc w:val="right"/>
+              <w:rPr>
+                <w:color w:val="000000"/>
+              </w:rPr>
+            </w:pPr>
+          </w:p>
+        </w:tc>
+      </w:tr>
+      <w:tr>
+        <w:trPr>
+          <w:trHeight w:val="320"/>
+        </w:trPr>
+        <w:tc>
+          <w:tcPr>
+            <w:tcW w:w="1975" w:type="dxa"/>
+            <w:tcBorders>
+              <w:top w:val="nil"/>
+              <w:left w:val="nil"/>
+              <w:bottom w:val="nil"/>
+              <w:right w:val="nil"/>
+            </w:tcBorders>
+            <w:shd w:val="clear" w:color="auto" w:fill="auto"/>
+            <w:noWrap/>
+            <w:vAlign w:val="center"/>
+            <w:hideMark/>
+          </w:tcPr>
+          <w:p>
+            <w:pPr>
+              <w:spacing w:line="276" w:lineRule="auto"/>
+              <w:rPr>
+                <w:color w:val="000000"/>
+              </w:rPr>
+            </w:pPr>
+            <w:r>
+              <w:rPr>
+                <w:color w:val="000000"/>
+              </w:rPr>
+              <w:t>CO</w:t>
+            </w:r>
+            <w:r>
+              <w:rPr>
+                <w:color w:val="000000"/>
+                <w:vertAlign w:val="subscript"/>
+              </w:rPr>
+              <w:t>2</w:t>
+            </w:r>
+            <w:r>
+              <w:rPr>
+                <w:color w:val="000000"/>
+              </w:rPr>
+              <w:t>*I</w:t>
+            </w:r>
+          </w:p>
+        </w:tc>
+        <w:tc>
+          <w:tcPr>
+            <w:tcW w:w="536" w:type="dxa"/>
+            <w:tcBorders>
+              <w:top w:val="nil"/>
+              <w:left w:val="nil"/>
+              <w:bottom w:val="nil"/>
+              <w:right w:val="nil"/>
+            </w:tcBorders>
+            <w:shd w:val="clear" w:color="auto" w:fill="auto"/>
+            <w:noWrap/>
+            <w:vAlign w:val="center"/>
+            <w:hideMark/>
+          </w:tcPr>
+          <w:p>
+            <w:pPr>
+              <w:spacing w:line="276" w:lineRule="auto"/>
+              <w:jc w:val="right"/>
+              <w:rPr>
+                <w:color w:val="000000"/>
+              </w:rPr>
+            </w:pPr>
+            <w:r>
+              <w:rPr>
+                <w:color w:val="000000"/>
+              </w:rPr>
+              <w:t>1</w:t>
+            </w:r>
+          </w:p>
+        </w:tc>
+        <w:tc>
+          <w:tcPr>
+            <w:tcW w:w="1416" w:type="dxa"/>
+            <w:tcBorders>
+              <w:top w:val="nil"/>
+              <w:left w:val="nil"/>
+              <w:bottom w:val="nil"/>
+              <w:right w:val="nil"/>
+            </w:tcBorders>
+            <w:shd w:val="clear" w:color="auto" w:fill="auto"/>
+            <w:noWrap/>
+            <w:vAlign w:val="bottom"/>
+            <w:hideMark/>
+          </w:tcPr>
+          <w:p>
+            <w:pPr>
+              <w:spacing w:line="276" w:lineRule="auto"/>
+              <w:jc w:val="right"/>
+              <w:rPr>
+                <w:color w:val="000000"/>
+              </w:rPr>
+            </w:pPr>
+            <w:r>
+              <w:rPr>
+                <w:color w:val="000000"/>
+              </w:rPr>
+              <w:t>-4.68E-02</w:t>
+            </w:r>
+          </w:p>
+        </w:tc>
+        <w:tc>
+          <w:tcPr>
+            <w:tcW w:w="1116" w:type="dxa"/>
+            <w:tcBorders>
+              <w:top w:val="nil"/>
+              <w:left w:val="nil"/>
+              <w:bottom w:val="nil"/>
+              <w:right w:val="nil"/>
+            </w:tcBorders>
+            <w:shd w:val="clear" w:color="auto" w:fill="auto"/>
+            <w:noWrap/>
+            <w:vAlign w:val="bottom"/>
+            <w:hideMark/>
+          </w:tcPr>
+          <w:p>
+            <w:pPr>
+              <w:spacing w:line="276" w:lineRule="auto"/>
+              <w:jc w:val="right"/>
+              <w:rPr>
+                <w:color w:val="000000"/>
+              </w:rPr>
+            </w:pPr>
+            <w:r>
+              <w:rPr>
+                <w:color w:val="000000"/>
+              </w:rPr>
+              <w:t>0.95</w:t>
+            </w:r>
+            <w:r>
+              <w:rPr>
+                <w:color w:val="000000"/>
+              </w:rPr>
+              <w:t>0</w:t>
+            </w:r>
+          </w:p>
+        </w:tc>
+        <w:tc>
+          <w:tcPr>
+            <w:tcW w:w="1056" w:type="dxa"/>
+            <w:tcBorders>
+              <w:top w:val="nil"/>
+              <w:left w:val="nil"/>
+              <w:bottom w:val="nil"/>
+              <w:right w:val="nil"/>
+            </w:tcBorders>
+            <w:shd w:val="clear" w:color="auto" w:fill="auto"/>
+            <w:noWrap/>
+            <w:vAlign w:val="bottom"/>
+            <w:hideMark/>
+          </w:tcPr>
+          <w:p>
+            <w:pPr>
+              <w:spacing w:line="276" w:lineRule="auto"/>
+              <w:jc w:val="right"/>
+              <w:rPr>
+                <w:b/>
+                <w:bCs/>
+                <w:color w:val="000000"/>
+              </w:rPr>
+            </w:pPr>
+            <w:r>
+              <w:rPr>
+                <w:color w:val="000000"/>
+              </w:rPr>
+              <w:t>0.33</w:t>
+            </w:r>
+            <w:r>
+              <w:rPr>
+                <w:color w:val="000000"/>
+              </w:rPr>
+              <w:t>0</w:t>
+            </w:r>
+          </w:p>
+        </w:tc>
+        <w:tc>
+          <w:tcPr>
+            <w:tcW w:w="1416" w:type="dxa"/>
+            <w:tcBorders>
+              <w:top w:val="nil"/>
+              <w:left w:val="nil"/>
+              <w:bottom w:val="nil"/>
+              <w:right w:val="nil"/>
+            </w:tcBorders>
+            <w:shd w:val="clear" w:color="auto" w:fill="auto"/>
+            <w:noWrap/>
+            <w:vAlign w:val="bottom"/>
+            <w:hideMark/>
+          </w:tcPr>
+          <w:p>
+            <w:pPr>
+              <w:spacing w:line="276" w:lineRule="auto"/>
+              <w:jc w:val="right"/>
+              <w:rPr>
+                <w:color w:val="000000"/>
+              </w:rPr>
+            </w:pPr>
+            <w:r>
+              <w:rPr>
+                <w:color w:val="000000"/>
+              </w:rPr>
+              <w:t>-1.38E-01</w:t>
+            </w:r>
+          </w:p>
+        </w:tc>
+        <w:tc>
+          <w:tcPr>
+            <w:tcW w:w="1116" w:type="dxa"/>
+            <w:tcBorders>
+              <w:top w:val="nil"/>
+              <w:left w:val="nil"/>
+              <w:bottom w:val="nil"/>
+              <w:right w:val="nil"/>
+            </w:tcBorders>
+            <w:shd w:val="clear" w:color="auto" w:fill="auto"/>
+            <w:noWrap/>
+            <w:vAlign w:val="bottom"/>
+            <w:hideMark/>
+          </w:tcPr>
+          <w:p>
+            <w:pPr>
+              <w:spacing w:line="276" w:lineRule="auto"/>
+              <w:jc w:val="right"/>
+              <w:rPr>
+                <w:color w:val="000000"/>
+              </w:rPr>
+            </w:pPr>
+            <w:r>
+              <w:rPr>
+                <w:color w:val="000000"/>
+              </w:rPr>
+              <w:t>20.614</w:t>
+            </w:r>
+          </w:p>
+        </w:tc>
+        <w:tc>
+          <w:tcPr>
+            <w:tcW w:w="1056" w:type="dxa"/>
+            <w:tcBorders>
+              <w:top w:val="nil"/>
+              <w:left w:val="nil"/>
+              <w:bottom w:val="nil"/>
+              <w:right w:val="nil"/>
+            </w:tcBorders>
+            <w:shd w:val="clear" w:color="auto" w:fill="auto"/>
+            <w:noWrap/>
+            <w:vAlign w:val="bottom"/>
+            <w:hideMark/>
+          </w:tcPr>
+          <w:p>
+            <w:pPr>
+              <w:spacing w:line="276" w:lineRule="auto"/>
+              <w:jc w:val="right"/>
+              <w:rPr>
+                <w:b/>
+                <w:bCs/>
+                <w:color w:val="000000"/>
+              </w:rPr>
+            </w:pPr>
+            <w:r>
+              <w:rPr>
+                <w:b/>
+                <w:bCs/>
+                <w:color w:val="000000"/>
+              </w:rPr>
+              <w:t>&lt;0.001</w:t>
+            </w:r>
+          </w:p>
+        </w:tc>
+        <w:tc>
+          <w:tcPr>
+            <w:tcW w:w="1296" w:type="dxa"/>
+            <w:tcBorders>
+              <w:top w:val="nil"/>
+              <w:left w:val="nil"/>
+              <w:bottom w:val="nil"/>
+              <w:right w:val="nil"/>
+            </w:tcBorders>
+          </w:tcPr>
+          <w:p>
+            <w:pPr>
+              <w:spacing w:line="276" w:lineRule="auto"/>
+              <w:jc w:val="right"/>
+              <w:rPr>
+                <w:color w:val="000000"/>
+              </w:rPr>
+            </w:pPr>
+          </w:p>
+        </w:tc>
+        <w:tc>
+          <w:tcPr>
+            <w:tcW w:w="895" w:type="dxa"/>
+            <w:tcBorders>
+              <w:top w:val="nil"/>
+              <w:left w:val="nil"/>
+              <w:bottom w:val="nil"/>
+              <w:right w:val="nil"/>
+            </w:tcBorders>
+          </w:tcPr>
+          <w:p>
+            <w:pPr>
+              <w:spacing w:line="276" w:lineRule="auto"/>
+              <w:jc w:val="right"/>
+              <w:rPr>
+                <w:color w:val="000000"/>
+              </w:rPr>
+            </w:pPr>
+          </w:p>
+        </w:tc>
+        <w:tc>
+          <w:tcPr>
+            <w:tcW w:w="977" w:type="dxa"/>
+            <w:tcBorders>
+              <w:top w:val="nil"/>
+              <w:left w:val="nil"/>
+              <w:bottom w:val="nil"/>
+              <w:right w:val="nil"/>
+            </w:tcBorders>
+          </w:tcPr>
+          <w:p>
+            <w:pPr>
+              <w:spacing w:line="276" w:lineRule="auto"/>
+              <w:jc w:val="right"/>
+              <w:rPr>
+                <w:color w:val="000000"/>
+              </w:rPr>
+            </w:pPr>
+          </w:p>
+        </w:tc>
+      </w:tr>
+      <w:tr>
+        <w:trPr>
+          <w:trHeight w:val="320"/>
+        </w:trPr>
+        <w:tc>
+          <w:tcPr>
+            <w:tcW w:w="1975" w:type="dxa"/>
+            <w:tcBorders>
+              <w:top w:val="nil"/>
+              <w:left w:val="nil"/>
+              <w:bottom w:val="nil"/>
+              <w:right w:val="nil"/>
+            </w:tcBorders>
+            <w:shd w:val="clear" w:color="auto" w:fill="auto"/>
+            <w:noWrap/>
+            <w:vAlign w:val="center"/>
+            <w:hideMark/>
+          </w:tcPr>
+          <w:p>
+            <w:pPr>
+              <w:spacing w:line="276" w:lineRule="auto"/>
+              <w:rPr>
+                <w:color w:val="000000"/>
+              </w:rPr>
+            </w:pPr>
+            <w:r>
+              <w:rPr>
+                <w:color w:val="000000"/>
+              </w:rPr>
+              <w:t>CO</w:t>
+            </w:r>
+            <w:r>
+              <w:rPr>
+                <w:color w:val="000000"/>
+                <w:vertAlign w:val="subscript"/>
+              </w:rPr>
+              <w:t>2</w:t>
+            </w:r>
+            <w:r>
+              <w:rPr>
+                <w:color w:val="000000"/>
+              </w:rPr>
+              <w:t>*N</w:t>
+            </w:r>
+          </w:p>
+        </w:tc>
+        <w:tc>
+          <w:tcPr>
+            <w:tcW w:w="536" w:type="dxa"/>
+            <w:tcBorders>
+              <w:top w:val="nil"/>
+              <w:left w:val="nil"/>
+              <w:bottom w:val="nil"/>
+              <w:right w:val="nil"/>
+            </w:tcBorders>
+            <w:shd w:val="clear" w:color="auto" w:fill="auto"/>
+            <w:noWrap/>
+            <w:vAlign w:val="center"/>
+            <w:hideMark/>
+          </w:tcPr>
+          <w:p>
+            <w:pPr>
+              <w:spacing w:line="276" w:lineRule="auto"/>
+              <w:jc w:val="right"/>
+              <w:rPr>
+                <w:color w:val="000000"/>
+              </w:rPr>
+            </w:pPr>
+            <w:r>
+              <w:rPr>
+                <w:color w:val="000000"/>
+              </w:rPr>
+              <w:t>1</w:t>
+            </w:r>
+          </w:p>
+        </w:tc>
+        <w:tc>
+          <w:tcPr>
+            <w:tcW w:w="1416" w:type="dxa"/>
+            <w:tcBorders>
+              <w:top w:val="nil"/>
+              <w:left w:val="nil"/>
+              <w:bottom w:val="nil"/>
+              <w:right w:val="nil"/>
+            </w:tcBorders>
+            <w:shd w:val="clear" w:color="auto" w:fill="auto"/>
+            <w:noWrap/>
+            <w:vAlign w:val="bottom"/>
+            <w:hideMark/>
+          </w:tcPr>
+          <w:p>
+            <w:pPr>
+              <w:spacing w:line="276" w:lineRule="auto"/>
+              <w:jc w:val="right"/>
+              <w:rPr>
+                <w:color w:val="000000"/>
+              </w:rPr>
+            </w:pPr>
+            <w:r>
+              <w:rPr>
+                <w:color w:val="000000"/>
+              </w:rPr>
+              <w:t>-1.59E-04</w:t>
+            </w:r>
+          </w:p>
+        </w:tc>
+        <w:tc>
+          <w:tcPr>
+            <w:tcW w:w="1116" w:type="dxa"/>
+            <w:tcBorders>
+              <w:top w:val="nil"/>
+              <w:left w:val="nil"/>
+              <w:bottom w:val="nil"/>
+              <w:right w:val="nil"/>
+            </w:tcBorders>
+            <w:shd w:val="clear" w:color="auto" w:fill="auto"/>
+            <w:noWrap/>
+            <w:vAlign w:val="bottom"/>
+            <w:hideMark/>
+          </w:tcPr>
+          <w:p>
+            <w:pPr>
+              <w:spacing w:line="276" w:lineRule="auto"/>
+              <w:jc w:val="right"/>
+              <w:rPr>
+                <w:color w:val="000000"/>
+              </w:rPr>
+            </w:pPr>
+            <w:r>
+              <w:rPr>
+                <w:color w:val="000000"/>
+              </w:rPr>
+              <w:t>2.106</w:t>
+            </w:r>
+          </w:p>
+        </w:tc>
+        <w:tc>
+          <w:tcPr>
+            <w:tcW w:w="1056" w:type="dxa"/>
+            <w:tcBorders>
+              <w:top w:val="nil"/>
+              <w:left w:val="nil"/>
+              <w:bottom w:val="nil"/>
+              <w:right w:val="nil"/>
+            </w:tcBorders>
+            <w:shd w:val="clear" w:color="auto" w:fill="auto"/>
+            <w:noWrap/>
+            <w:vAlign w:val="bottom"/>
+            <w:hideMark/>
+          </w:tcPr>
+          <w:p>
+            <w:pPr>
+              <w:spacing w:line="276" w:lineRule="auto"/>
+              <w:jc w:val="right"/>
+              <w:rPr>
+                <w:b/>
+                <w:bCs/>
+                <w:i/>
+                <w:iCs/>
+                <w:color w:val="000000"/>
+              </w:rPr>
+            </w:pPr>
+            <w:r>
+              <w:rPr>
+                <w:color w:val="000000"/>
+              </w:rPr>
+              <w:t>0.147</w:t>
+            </w:r>
+          </w:p>
+        </w:tc>
+        <w:tc>
+          <w:tcPr>
+            <w:tcW w:w="1416" w:type="dxa"/>
+            <w:tcBorders>
+              <w:top w:val="nil"/>
+              <w:left w:val="nil"/>
+              <w:bottom w:val="nil"/>
+              <w:right w:val="nil"/>
+            </w:tcBorders>
+            <w:shd w:val="clear" w:color="auto" w:fill="auto"/>
+            <w:noWrap/>
+            <w:vAlign w:val="bottom"/>
+            <w:hideMark/>
+          </w:tcPr>
+          <w:p>
+            <w:pPr>
+              <w:spacing w:line="276" w:lineRule="auto"/>
+              <w:jc w:val="right"/>
+              <w:rPr>
+                <w:color w:val="000000"/>
+              </w:rPr>
+            </w:pPr>
+            <w:r>
+              <w:rPr>
+                <w:color w:val="000000"/>
+              </w:rPr>
+              <w:t>-1.73E-04</w:t>
+            </w:r>
+          </w:p>
+        </w:tc>
+        <w:tc>
+          <w:tcPr>
+            <w:tcW w:w="1116" w:type="dxa"/>
+            <w:tcBorders>
+              <w:top w:val="nil"/>
+              <w:left w:val="nil"/>
+              <w:bottom w:val="nil"/>
+              <w:right w:val="nil"/>
+            </w:tcBorders>
+            <w:shd w:val="clear" w:color="auto" w:fill="auto"/>
+            <w:noWrap/>
+            <w:vAlign w:val="bottom"/>
+            <w:hideMark/>
+          </w:tcPr>
+          <w:p>
+            <w:pPr>
+              <w:spacing w:line="276" w:lineRule="auto"/>
+              <w:jc w:val="right"/>
+              <w:rPr>
+                <w:color w:val="000000"/>
+              </w:rPr>
+            </w:pPr>
+            <w:r>
+              <w:rPr>
+                <w:color w:val="000000"/>
+              </w:rPr>
+              <w:t>1.773</w:t>
+            </w:r>
+          </w:p>
+        </w:tc>
+        <w:tc>
+          <w:tcPr>
+            <w:tcW w:w="1056" w:type="dxa"/>
+            <w:tcBorders>
+              <w:top w:val="nil"/>
+              <w:left w:val="nil"/>
+              <w:bottom w:val="nil"/>
+              <w:right w:val="nil"/>
+            </w:tcBorders>
+            <w:shd w:val="clear" w:color="auto" w:fill="auto"/>
+            <w:noWrap/>
+            <w:vAlign w:val="bottom"/>
+            <w:hideMark/>
+          </w:tcPr>
+          <w:p>
+            <w:pPr>
+              <w:spacing w:line="276" w:lineRule="auto"/>
+              <w:jc w:val="right"/>
+              <w:rPr>
+                <w:b/>
+                <w:bCs/>
+                <w:color w:val="000000"/>
+              </w:rPr>
+            </w:pPr>
+            <w:r>
+              <w:rPr>
+                <w:color w:val="000000"/>
+              </w:rPr>
+              <w:t>0.183</w:t>
+            </w:r>
+          </w:p>
+        </w:tc>
+        <w:tc>
+          <w:tcPr>
+            <w:tcW w:w="1296" w:type="dxa"/>
+            <w:tcBorders>
+              <w:top w:val="nil"/>
+              <w:left w:val="nil"/>
+              <w:bottom w:val="nil"/>
+              <w:right w:val="nil"/>
+            </w:tcBorders>
+          </w:tcPr>
+          <w:p>
+            <w:pPr>
+              <w:spacing w:line="276" w:lineRule="auto"/>
+              <w:jc w:val="right"/>
+              <w:rPr>
+                <w:color w:val="000000"/>
+              </w:rPr>
+            </w:pPr>
+          </w:p>
+        </w:tc>
+        <w:tc>
+          <w:tcPr>
+            <w:tcW w:w="895" w:type="dxa"/>
+            <w:tcBorders>
+              <w:top w:val="nil"/>
+              <w:left w:val="nil"/>
+              <w:bottom w:val="nil"/>
+              <w:right w:val="nil"/>
+            </w:tcBorders>
+          </w:tcPr>
+          <w:p>
+            <w:pPr>
+              <w:spacing w:line="276" w:lineRule="auto"/>
+              <w:jc w:val="right"/>
+              <w:rPr>
+                <w:color w:val="000000"/>
+              </w:rPr>
+            </w:pPr>
+          </w:p>
+        </w:tc>
+        <w:tc>
+          <w:tcPr>
+            <w:tcW w:w="977" w:type="dxa"/>
+            <w:tcBorders>
+              <w:top w:val="nil"/>
+              <w:left w:val="nil"/>
+              <w:bottom w:val="nil"/>
+              <w:right w:val="nil"/>
+            </w:tcBorders>
+          </w:tcPr>
+          <w:p>
+            <w:pPr>
+              <w:spacing w:line="276" w:lineRule="auto"/>
+              <w:jc w:val="right"/>
+              <w:rPr>
+                <w:color w:val="000000"/>
+              </w:rPr>
+            </w:pPr>
+          </w:p>
+        </w:tc>
+      </w:tr>
+      <w:tr>
+        <w:trPr>
+          <w:trHeight w:val="320"/>
+        </w:trPr>
+        <w:tc>
+          <w:tcPr>
+            <w:tcW w:w="1975" w:type="dxa"/>
+            <w:tcBorders>
+              <w:top w:val="nil"/>
+              <w:left w:val="nil"/>
+              <w:right w:val="nil"/>
+            </w:tcBorders>
+            <w:shd w:val="clear" w:color="auto" w:fill="auto"/>
+            <w:noWrap/>
+            <w:vAlign w:val="center"/>
+            <w:hideMark/>
+          </w:tcPr>
+          <w:p>
+            <w:pPr>
+              <w:spacing w:line="276" w:lineRule="auto"/>
+              <w:rPr>
+                <w:color w:val="000000"/>
+              </w:rPr>
+            </w:pPr>
+            <w:r>
+              <w:rPr>
+                <w:color w:val="000000"/>
+              </w:rPr>
+              <w:t>I*N</w:t>
+            </w:r>
+          </w:p>
+        </w:tc>
+        <w:tc>
+          <w:tcPr>
+            <w:tcW w:w="536" w:type="dxa"/>
+            <w:tcBorders>
+              <w:top w:val="nil"/>
+              <w:left w:val="nil"/>
+              <w:right w:val="nil"/>
+            </w:tcBorders>
+            <w:shd w:val="clear" w:color="auto" w:fill="auto"/>
+            <w:noWrap/>
+            <w:vAlign w:val="center"/>
+            <w:hideMark/>
+          </w:tcPr>
+          <w:p>
+            <w:pPr>
+              <w:spacing w:line="276" w:lineRule="auto"/>
+              <w:jc w:val="right"/>
+              <w:rPr>
+                <w:color w:val="000000"/>
+              </w:rPr>
+            </w:pPr>
+            <w:r>
+              <w:rPr>
+                <w:color w:val="000000"/>
+              </w:rPr>
+              <w:t>1</w:t>
+            </w:r>
+          </w:p>
+        </w:tc>
+        <w:tc>
+          <w:tcPr>
+            <w:tcW w:w="1416" w:type="dxa"/>
+            <w:tcBorders>
+              <w:top w:val="nil"/>
+              <w:left w:val="nil"/>
+              <w:right w:val="nil"/>
+            </w:tcBorders>
+            <w:shd w:val="clear" w:color="auto" w:fill="auto"/>
+            <w:noWrap/>
+            <w:vAlign w:val="bottom"/>
+            <w:hideMark/>
+          </w:tcPr>
+          <w:p>
+            <w:pPr>
+              <w:spacing w:line="276" w:lineRule="auto"/>
+              <w:jc w:val="right"/>
+              <w:rPr>
+                <w:color w:val="000000"/>
+              </w:rPr>
+            </w:pPr>
+            <w:r>
+              <w:rPr>
+                <w:color w:val="000000"/>
+              </w:rPr>
+              <w:t>-5.82E-04</w:t>
+            </w:r>
+          </w:p>
+        </w:tc>
+        <w:tc>
+          <w:tcPr>
+            <w:tcW w:w="1116" w:type="dxa"/>
+            <w:tcBorders>
+              <w:top w:val="nil"/>
+              <w:left w:val="nil"/>
+              <w:right w:val="nil"/>
+            </w:tcBorders>
+            <w:shd w:val="clear" w:color="auto" w:fill="auto"/>
+            <w:noWrap/>
+            <w:vAlign w:val="bottom"/>
+            <w:hideMark/>
+          </w:tcPr>
+          <w:p>
+            <w:pPr>
+              <w:spacing w:line="276" w:lineRule="auto"/>
+              <w:jc w:val="right"/>
+              <w:rPr>
+                <w:color w:val="000000"/>
+              </w:rPr>
+            </w:pPr>
+            <w:r>
+              <w:rPr>
+                <w:color w:val="000000"/>
+              </w:rPr>
+              <w:t>44.622</w:t>
+            </w:r>
+          </w:p>
+        </w:tc>
+        <w:tc>
+          <w:tcPr>
+            <w:tcW w:w="1056" w:type="dxa"/>
+            <w:tcBorders>
+              <w:top w:val="nil"/>
+              <w:left w:val="nil"/>
+              <w:right w:val="nil"/>
+            </w:tcBorders>
+            <w:shd w:val="clear" w:color="auto" w:fill="auto"/>
+            <w:noWrap/>
+            <w:vAlign w:val="bottom"/>
+            <w:hideMark/>
+          </w:tcPr>
+          <w:p>
+            <w:pPr>
+              <w:spacing w:line="276" w:lineRule="auto"/>
+              <w:jc w:val="right"/>
+              <w:rPr>
+                <w:b/>
+                <w:bCs/>
+                <w:color w:val="000000"/>
+              </w:rPr>
+            </w:pPr>
+            <w:r>
+              <w:rPr>
+                <w:b/>
+                <w:bCs/>
+                <w:color w:val="000000"/>
+              </w:rPr>
+              <w:t>&lt;0.001</w:t>
+            </w:r>
+          </w:p>
+        </w:tc>
+        <w:tc>
+          <w:tcPr>
+            <w:tcW w:w="1416" w:type="dxa"/>
+            <w:tcBorders>
+              <w:top w:val="nil"/>
+              <w:left w:val="nil"/>
+              <w:right w:val="nil"/>
+            </w:tcBorders>
+            <w:shd w:val="clear" w:color="auto" w:fill="auto"/>
+            <w:noWrap/>
+            <w:vAlign w:val="bottom"/>
+            <w:hideMark/>
+          </w:tcPr>
+          <w:p>
+            <w:pPr>
+              <w:spacing w:line="276" w:lineRule="auto"/>
+              <w:jc w:val="right"/>
+              <w:rPr>
+                <w:color w:val="000000"/>
+              </w:rPr>
+            </w:pPr>
+            <w:r>
+              <w:rPr>
+                <w:color w:val="000000"/>
+              </w:rPr>
+              <w:t>-7.45E-04</w:t>
+            </w:r>
+          </w:p>
+        </w:tc>
+        <w:tc>
+          <w:tcPr>
+            <w:tcW w:w="1116" w:type="dxa"/>
+            <w:tcBorders>
+              <w:top w:val="nil"/>
+              <w:left w:val="nil"/>
+              <w:right w:val="nil"/>
+            </w:tcBorders>
+            <w:shd w:val="clear" w:color="auto" w:fill="auto"/>
+            <w:noWrap/>
+            <w:vAlign w:val="bottom"/>
+            <w:hideMark/>
+          </w:tcPr>
+          <w:p>
+            <w:pPr>
+              <w:spacing w:line="276" w:lineRule="auto"/>
+              <w:jc w:val="right"/>
+              <w:rPr>
+                <w:color w:val="000000"/>
+              </w:rPr>
+            </w:pPr>
+            <w:r>
+              <w:rPr>
+                <w:color w:val="000000"/>
+              </w:rPr>
+              <w:t>133.918</w:t>
+            </w:r>
+          </w:p>
+        </w:tc>
+        <w:tc>
+          <w:tcPr>
+            <w:tcW w:w="1056" w:type="dxa"/>
+            <w:tcBorders>
+              <w:top w:val="nil"/>
+              <w:left w:val="nil"/>
+              <w:right w:val="nil"/>
+            </w:tcBorders>
+            <w:shd w:val="clear" w:color="auto" w:fill="auto"/>
+            <w:noWrap/>
+            <w:vAlign w:val="bottom"/>
+            <w:hideMark/>
+          </w:tcPr>
+          <w:p>
+            <w:pPr>
+              <w:spacing w:line="276" w:lineRule="auto"/>
+              <w:jc w:val="right"/>
+              <w:rPr>
+                <w:b/>
+                <w:bCs/>
+                <w:i/>
+                <w:iCs/>
+                <w:color w:val="000000"/>
+              </w:rPr>
+            </w:pPr>
+            <w:r>
+              <w:rPr>
+                <w:b/>
+                <w:bCs/>
+                <w:color w:val="000000"/>
+              </w:rPr>
+              <w:t>&lt;0.001</w:t>
+            </w:r>
+          </w:p>
+        </w:tc>
+        <w:tc>
+          <w:tcPr>
+            <w:tcW w:w="1296" w:type="dxa"/>
+            <w:tcBorders>
+              <w:top w:val="nil"/>
+              <w:left w:val="nil"/>
+              <w:right w:val="nil"/>
+            </w:tcBorders>
+          </w:tcPr>
+          <w:p>
+            <w:pPr>
+              <w:spacing w:line="276" w:lineRule="auto"/>
+              <w:jc w:val="right"/>
+              <w:rPr>
+                <w:color w:val="000000"/>
+              </w:rPr>
+            </w:pPr>
+          </w:p>
+        </w:tc>
+        <w:tc>
+          <w:tcPr>
+            <w:tcW w:w="895" w:type="dxa"/>
+            <w:tcBorders>
+              <w:top w:val="nil"/>
+              <w:left w:val="nil"/>
+              <w:right w:val="nil"/>
+            </w:tcBorders>
+          </w:tcPr>
+          <w:p>
+            <w:pPr>
+              <w:spacing w:line="276" w:lineRule="auto"/>
+              <w:jc w:val="right"/>
+              <w:rPr>
+                <w:color w:val="000000"/>
+              </w:rPr>
+            </w:pPr>
+          </w:p>
+        </w:tc>
+        <w:tc>
+          <w:tcPr>
+            <w:tcW w:w="977" w:type="dxa"/>
+            <w:tcBorders>
+              <w:top w:val="nil"/>
+              <w:left w:val="nil"/>
+              <w:right w:val="nil"/>
+            </w:tcBorders>
+          </w:tcPr>
+          <w:p>
+            <w:pPr>
+              <w:spacing w:line="276" w:lineRule="auto"/>
+              <w:jc w:val="right"/>
+              <w:rPr>
+                <w:color w:val="000000"/>
+              </w:rPr>
+            </w:pPr>
+          </w:p>
+        </w:tc>
+      </w:tr>
+      <w:tr>
+        <w:trPr>
+          <w:trHeight w:val="320"/>
+        </w:trPr>
+        <w:tc>
+          <w:tcPr>
+            <w:tcW w:w="1975" w:type="dxa"/>
+            <w:tcBorders>
+              <w:top w:val="nil"/>
+              <w:left w:val="nil"/>
+              <w:bottom w:val="single" w:sz="4" w:space="0" w:color="auto"/>
+              <w:right w:val="nil"/>
+            </w:tcBorders>
+            <w:shd w:val="clear" w:color="auto" w:fill="auto"/>
+            <w:noWrap/>
+            <w:vAlign w:val="center"/>
+            <w:hideMark/>
+          </w:tcPr>
+          <w:p>
+            <w:pPr>
+              <w:spacing w:line="276" w:lineRule="auto"/>
+              <w:rPr>
+                <w:color w:val="000000"/>
+              </w:rPr>
+            </w:pPr>
+            <w:r>
+              <w:rPr>
+                <w:color w:val="000000"/>
+              </w:rPr>
+              <w:t>CO</w:t>
+            </w:r>
+            <w:r>
+              <w:rPr>
+                <w:color w:val="000000"/>
+                <w:vertAlign w:val="subscript"/>
+              </w:rPr>
+              <w:t>2</w:t>
+            </w:r>
+            <w:r>
+              <w:rPr>
+                <w:color w:val="000000"/>
+              </w:rPr>
+              <w:t>*I*N</w:t>
+            </w:r>
+          </w:p>
+        </w:tc>
+        <w:tc>
+          <w:tcPr>
+            <w:tcW w:w="536" w:type="dxa"/>
+            <w:tcBorders>
+              <w:top w:val="nil"/>
+              <w:left w:val="nil"/>
+              <w:bottom w:val="single" w:sz="4" w:space="0" w:color="auto"/>
+              <w:right w:val="nil"/>
+            </w:tcBorders>
+            <w:shd w:val="clear" w:color="auto" w:fill="auto"/>
+            <w:noWrap/>
+            <w:vAlign w:val="center"/>
+            <w:hideMark/>
+          </w:tcPr>
+          <w:p>
+            <w:pPr>
+              <w:spacing w:line="276" w:lineRule="auto"/>
+              <w:jc w:val="right"/>
+              <w:rPr>
+                <w:color w:val="000000"/>
+              </w:rPr>
+            </w:pPr>
+            <w:r>
+              <w:rPr>
+                <w:color w:val="000000"/>
+              </w:rPr>
+              <w:t>1</w:t>
+            </w:r>
+          </w:p>
+        </w:tc>
+        <w:tc>
+          <w:tcPr>
+            <w:tcW w:w="1416" w:type="dxa"/>
+            <w:tcBorders>
+              <w:top w:val="nil"/>
+              <w:left w:val="nil"/>
+              <w:bottom w:val="single" w:sz="4" w:space="0" w:color="auto"/>
+              <w:right w:val="nil"/>
+            </w:tcBorders>
+            <w:shd w:val="clear" w:color="auto" w:fill="auto"/>
+            <w:noWrap/>
+            <w:vAlign w:val="bottom"/>
+            <w:hideMark/>
+          </w:tcPr>
+          <w:p>
+            <w:pPr>
+              <w:spacing w:line="276" w:lineRule="auto"/>
+              <w:jc w:val="right"/>
+              <w:rPr>
+                <w:color w:val="000000"/>
+              </w:rPr>
+            </w:pPr>
+            <w:r>
+              <w:rPr>
+                <w:color w:val="000000"/>
+              </w:rPr>
+              <w:t>7.26E-05</w:t>
+            </w:r>
+          </w:p>
+        </w:tc>
+        <w:tc>
+          <w:tcPr>
+            <w:tcW w:w="1116" w:type="dxa"/>
+            <w:tcBorders>
+              <w:top w:val="nil"/>
+              <w:left w:val="nil"/>
+              <w:bottom w:val="single" w:sz="4" w:space="0" w:color="auto"/>
+              <w:right w:val="nil"/>
+            </w:tcBorders>
+            <w:shd w:val="clear" w:color="auto" w:fill="auto"/>
+            <w:noWrap/>
+            <w:vAlign w:val="bottom"/>
+            <w:hideMark/>
+          </w:tcPr>
+          <w:p>
+            <w:pPr>
+              <w:spacing w:line="276" w:lineRule="auto"/>
+              <w:jc w:val="right"/>
+              <w:rPr>
+                <w:color w:val="000000"/>
+              </w:rPr>
+            </w:pPr>
+            <w:r>
+              <w:rPr>
+                <w:color w:val="000000"/>
+              </w:rPr>
+              <w:t>0.196</w:t>
+            </w:r>
+          </w:p>
+        </w:tc>
+        <w:tc>
+          <w:tcPr>
+            <w:tcW w:w="1056" w:type="dxa"/>
+            <w:tcBorders>
+              <w:top w:val="nil"/>
+              <w:left w:val="nil"/>
+              <w:bottom w:val="single" w:sz="4" w:space="0" w:color="auto"/>
+              <w:right w:val="nil"/>
+            </w:tcBorders>
+            <w:shd w:val="clear" w:color="auto" w:fill="auto"/>
+            <w:noWrap/>
+            <w:vAlign w:val="bottom"/>
+            <w:hideMark/>
+          </w:tcPr>
+          <w:p>
+            <w:pPr>
+              <w:spacing w:line="276" w:lineRule="auto"/>
+              <w:jc w:val="right"/>
+              <w:rPr>
+                <w:b/>
+                <w:bCs/>
+                <w:color w:val="000000"/>
+              </w:rPr>
+            </w:pPr>
+            <w:r>
+              <w:rPr>
+                <w:color w:val="000000"/>
+              </w:rPr>
+              <w:t>0.658</w:t>
+            </w:r>
+          </w:p>
+        </w:tc>
+        <w:tc>
+          <w:tcPr>
+            <w:tcW w:w="1416" w:type="dxa"/>
+            <w:tcBorders>
+              <w:top w:val="nil"/>
+              <w:left w:val="nil"/>
+              <w:bottom w:val="single" w:sz="4" w:space="0" w:color="auto"/>
+              <w:right w:val="nil"/>
+            </w:tcBorders>
+            <w:shd w:val="clear" w:color="auto" w:fill="auto"/>
+            <w:noWrap/>
+            <w:vAlign w:val="bottom"/>
+            <w:hideMark/>
+          </w:tcPr>
+          <w:p>
+            <w:pPr>
+              <w:spacing w:line="276" w:lineRule="auto"/>
+              <w:jc w:val="right"/>
+              <w:rPr>
+                <w:color w:val="000000"/>
+              </w:rPr>
+            </w:pPr>
+            <w:r>
+              <w:rPr>
+                <w:color w:val="000000"/>
+              </w:rPr>
+              <w:t>1.76E-04</w:t>
+            </w:r>
+          </w:p>
+        </w:tc>
+        <w:tc>
+          <w:tcPr>
+            <w:tcW w:w="1116" w:type="dxa"/>
+            <w:tcBorders>
+              <w:top w:val="nil"/>
+              <w:left w:val="nil"/>
+              <w:bottom w:val="single" w:sz="4" w:space="0" w:color="auto"/>
+              <w:right w:val="nil"/>
+            </w:tcBorders>
+            <w:shd w:val="clear" w:color="auto" w:fill="auto"/>
+            <w:noWrap/>
+            <w:vAlign w:val="bottom"/>
+            <w:hideMark/>
+          </w:tcPr>
+          <w:p>
+            <w:pPr>
+              <w:spacing w:line="276" w:lineRule="auto"/>
+              <w:jc w:val="right"/>
+              <w:rPr>
+                <w:color w:val="000000"/>
+              </w:rPr>
+            </w:pPr>
+            <w:r>
+              <w:rPr>
+                <w:color w:val="000000"/>
+              </w:rPr>
+              <w:t>2.359</w:t>
+            </w:r>
+          </w:p>
+        </w:tc>
+        <w:tc>
+          <w:tcPr>
+            <w:tcW w:w="1056" w:type="dxa"/>
+            <w:tcBorders>
+              <w:top w:val="nil"/>
+              <w:left w:val="nil"/>
+              <w:bottom w:val="single" w:sz="4" w:space="0" w:color="auto"/>
+              <w:right w:val="nil"/>
+            </w:tcBorders>
+            <w:shd w:val="clear" w:color="auto" w:fill="auto"/>
+            <w:noWrap/>
+            <w:vAlign w:val="bottom"/>
+            <w:hideMark/>
+          </w:tcPr>
+          <w:p>
+            <w:pPr>
+              <w:spacing w:line="276" w:lineRule="auto"/>
+              <w:jc w:val="right"/>
+              <w:rPr>
+                <w:color w:val="000000"/>
+              </w:rPr>
+            </w:pPr>
+            <w:r>
+              <w:rPr>
+                <w:color w:val="000000"/>
+              </w:rPr>
+              <w:t>0.125</w:t>
+            </w:r>
+          </w:p>
+        </w:tc>
+        <w:tc>
+          <w:tcPr>
+            <w:tcW w:w="1296" w:type="dxa"/>
+            <w:tcBorders>
+              <w:top w:val="nil"/>
+              <w:left w:val="nil"/>
+              <w:bottom w:val="single" w:sz="4" w:space="0" w:color="auto"/>
+              <w:right w:val="nil"/>
+            </w:tcBorders>
+          </w:tcPr>
+          <w:p>
+            <w:pPr>
+              <w:spacing w:line="276" w:lineRule="auto"/>
+              <w:jc w:val="right"/>
+              <w:rPr>
+                <w:color w:val="000000"/>
+              </w:rPr>
+            </w:pPr>
+          </w:p>
+        </w:tc>
+        <w:tc>
+          <w:tcPr>
+            <w:tcW w:w="895" w:type="dxa"/>
+            <w:tcBorders>
+              <w:top w:val="nil"/>
+              <w:left w:val="nil"/>
+              <w:bottom w:val="single" w:sz="4" w:space="0" w:color="auto"/>
+              <w:right w:val="nil"/>
+            </w:tcBorders>
+          </w:tcPr>
+          <w:p>
+            <w:pPr>
+              <w:spacing w:line="276" w:lineRule="auto"/>
+              <w:jc w:val="right"/>
+              <w:rPr>
+                <w:color w:val="000000"/>
+              </w:rPr>
+            </w:pPr>
+          </w:p>
+        </w:tc>
+        <w:tc>
+          <w:tcPr>
+            <w:tcW w:w="977" w:type="dxa"/>
+            <w:tcBorders>
+              <w:top w:val="nil"/>
+              <w:left w:val="nil"/>
+              <w:bottom w:val="single" w:sz="4" w:space="0" w:color="auto"/>
+              <w:right w:val="nil"/>
+            </w:tcBorders>
+          </w:tcPr>
+          <w:p>
+            <w:pPr>
+              <w:spacing w:line="276" w:lineRule="auto"/>
+              <w:jc w:val="right"/>
+              <w:rPr>
+                <w:color w:val="000000"/>
+              </w:rPr>
+            </w:pPr>
+          </w:p>
+        </w:tc>
+      </w:tr>
+    </w:tbl>
+    <w:p>
+      <w:pPr>
+        <w:spacing w:line="360" w:lineRule="auto"/>
+      </w:pPr>
+    </w:p>
+    <w:p>
+      <w:pPr>
+        <w:spacing w:line="360" w:lineRule="auto"/>
+      </w:pPr>
+      <w:r>
+        <w:rPr>
+          <w:vertAlign w:val="superscript"/>
+        </w:rPr>
+        <w:t>*</w:t>
+      </w:r>
+      <w:r>
+        <w:t xml:space="preserve">Significance determined using Type II Wald </w:t>
+      </w:r>
+      <w:r>
+        <w:rPr>
+          <w:lang w:val="el-GR"/>
+        </w:rPr>
+        <w:t>χ</w:t>
+      </w:r>
+      <w:r>
+        <w:rPr>
+          <w:vertAlign w:val="superscript"/>
+        </w:rPr>
+        <w:t>2</w:t>
+      </w:r>
+      <w:r>
+        <w:t xml:space="preserve"> tests (</w:t>
+      </w:r>
+      <w:r>
+        <w:rPr>
+          <w:lang w:val="el-GR"/>
+        </w:rPr>
+        <w:t>α</w:t>
+      </w:r>
+      <w:r>
+        <w:t>=0.05).</w:t>
+      </w:r>
+      <w:r>
+        <w:t xml:space="preserve"> </w:t>
+      </w:r>
+      <w:r>
+        <w:t xml:space="preserve">A superscript “b” is included after trait labels to indicate if models were fit with </w:t>
+      </w:r>
+      <w:proofErr w:type="gramStart"/>
+      <w:r>
+        <w:t>square-</w:t>
+      </w:r>
+      <w:proofErr w:type="spellStart"/>
+      <w:r>
+        <w:t>root</w:t>
+      </w:r>
+      <w:proofErr w:type="spellEnd"/>
+      <w:proofErr w:type="gramEnd"/>
+      <w:r>
+        <w:t xml:space="preserve"> transformed response variables. </w:t>
+      </w:r>
+      <w:r>
+        <w:rPr>
+          <w:i/>
+          <w:iCs/>
+        </w:rPr>
+        <w:t>P</w:t>
+      </w:r>
+      <w:r>
+        <w:t xml:space="preserve">-values less than 0.05 are in bold and p-values where 0.05&lt;p&lt;0.1 are italicized. Key: df=degrees of freedom, </w:t>
+      </w:r>
+      <w:r>
+        <w:rPr>
+          <w:color w:val="000000"/>
+        </w:rPr>
+        <w:t>%</w:t>
+      </w:r>
+      <w:proofErr w:type="spellStart"/>
+      <w:r>
+        <w:rPr>
+          <w:i/>
+          <w:iCs/>
+          <w:color w:val="000000"/>
+        </w:rPr>
+        <w:t>N</w:t>
+      </w:r>
+      <w:r>
+        <w:rPr>
+          <w:color w:val="000000"/>
+          <w:vertAlign w:val="subscript"/>
+        </w:rPr>
+        <w:t>dfa</w:t>
+      </w:r>
+      <w:proofErr w:type="spellEnd"/>
+      <w:r>
+        <w:t>=percent nitrogen fixed from the atmosphere.</w:t>
+      </w:r>
+    </w:p>
+    <w:p>
+      <w:pPr>
+        <w:sectPr>
+          <w:pgSz w:w="15840" w:h="12240" w:orient="landscape"/>
+          <w:pgMar w:top="1440" w:right="1440" w:bottom="1440" w:left="1440" w:header="720" w:footer="720" w:gutter="0"/>
+          <w:cols w:space="720"/>
+          <w:docGrid w:linePitch="360"/>
+        </w:sectPr>
+      </w:pPr>
+    </w:p>
+    <w:p>
+      <w:pPr>
+        <w:spacing w:line="360" w:lineRule="auto"/>
+        <w:rPr>
+          <w:bCs/>
+        </w:rPr>
+      </w:pPr>
+      <w:r>
+        <w:rPr>
+          <w:b/>
+        </w:rPr>
+        <w:lastRenderedPageBreak/>
+        <w:t>Figure 6</w:t>
+      </w:r>
+    </w:p>
+    <w:p>
+      <w:pPr>
+        <w:spacing w:line="360" w:lineRule="auto"/>
+        <w:rPr>
+          <w:bCs/>
+        </w:rPr>
+      </w:pPr>
+      <w:r>
+        <w:rPr>
+          <w:bCs/>
+          <w:noProof/>
+        </w:rPr>
+        <w:drawing>
+          <wp:inline distT="0" distB="0" distL="0" distR="0" wp14:anchorId="7E22A7A6" wp14:editId="128694A7">
+            <wp:extent cx="3831590" cy="6568440"/>
+            <wp:effectExtent l="0" t="0" r="3810" b="0"/>
+            <wp:docPr id="4" name="Picture 4" descr="Chart&#10;&#10;Description automatically generated"/>
+            <wp:cNvGraphicFramePr>
+              <a:graphicFrameLocks xmlns:a="http://schemas.openxmlformats.org/drawingml/2006/main" noChangeAspect="1"/>
+            </wp:cNvGraphicFramePr>
+            <a:graphic xmlns:a="http://schemas.openxmlformats.org/drawingml/2006/main">
+              <a:graphicData uri="http://schemas.openxmlformats.org/drawingml/2006/picture">
+                <pic:pic xmlns:pic="http://schemas.openxmlformats.org/drawingml/2006/picture">
+                  <pic:nvPicPr>
+                    <pic:cNvPr id="4" name="Picture 4" descr="Chart&#10;&#10;Description automatically generated"/>
+                    <pic:cNvPicPr/>
+                  </pic:nvPicPr>
+                  <pic:blipFill>
+                    <a:blip r:embed="rId7"/>
+                    <a:stretch>
+                      <a:fillRect/>
+                    </a:stretch>
+                  </pic:blipFill>
+                  <pic:spPr>
+                    <a:xfrm>
+                      <a:off x="0" y="0"/>
+                      <a:ext cx="3835018" cy="6574317"/>
+                    </a:xfrm>
+                    <a:prstGeom prst="rect">
+                      <a:avLst/>
+                    </a:prstGeom>
+                  </pic:spPr>
+                </pic:pic>
+              </a:graphicData>
+            </a:graphic>
+          </wp:inline>
+        </w:drawing>
+      </w:r>
+    </w:p>
+    <w:p>
+      <w:pPr>
+        <w:spacing w:line="360" w:lineRule="auto"/>
+        <w:rPr>
+          <w:bCs/>
+        </w:rPr>
+      </w:pPr>
+      <w:r>
+        <w:rPr>
+          <w:b/>
+        </w:rPr>
+        <w:t>Figure 6</w:t>
+      </w:r>
+      <w:r>
+        <w:rPr>
+          <w:bCs/>
+        </w:rPr>
+        <w:t xml:space="preserve"> Effects of nitrogen fertilization, inoculation treatment, and CO</w:t>
+      </w:r>
+      <w:r>
+        <w:rPr>
+          <w:bCs/>
+          <w:vertAlign w:val="subscript"/>
+        </w:rPr>
+        <w:t>2</w:t>
+      </w:r>
+      <w:r>
+        <w:rPr>
+          <w:bCs/>
+        </w:rPr>
+        <w:t xml:space="preserve"> treatment on nodule biomass (panel A), nodule: root biomass (panel B), and percent nitrogen fixed from the atmosphere (panel C). Soil nitrogen fertilization is represented continuously on the x-axis. </w:t>
+      </w:r>
+      <w:r>
+        <w:rPr>
+          <w:bCs/>
+        </w:rPr>
+        <w:t>Yellow points and</w:t>
+      </w:r>
+      <w:r>
+        <w:rPr>
+          <w:bCs/>
+        </w:rPr>
+        <w:t xml:space="preserve"> trendlines indicate inoculated individuals grown under ambient CO</w:t>
+      </w:r>
+      <w:r>
+        <w:rPr>
+          <w:bCs/>
+          <w:vertAlign w:val="subscript"/>
+        </w:rPr>
+        <w:t>2</w:t>
+      </w:r>
+      <w:r>
+        <w:rPr>
+          <w:bCs/>
+        </w:rPr>
+        <w:t>, blue points and trendlines indicate uninoculated individuals grown under ambient CO</w:t>
+      </w:r>
+      <w:r>
+        <w:rPr>
+          <w:bCs/>
+          <w:vertAlign w:val="subscript"/>
+        </w:rPr>
+        <w:t>2</w:t>
+      </w:r>
+      <w:r>
+        <w:rPr>
+          <w:bCs/>
+        </w:rPr>
+        <w:t xml:space="preserve">, red points and </w:t>
+      </w:r>
+      <w:r>
+        <w:rPr>
+          <w:bCs/>
+        </w:rPr>
+        <w:lastRenderedPageBreak/>
+        <w:t>trendlines indicate inoculated individuals grown under elevated CO</w:t>
+      </w:r>
+      <w:r>
+        <w:rPr>
+          <w:bCs/>
+          <w:vertAlign w:val="subscript"/>
+        </w:rPr>
+        <w:t>2</w:t>
+      </w:r>
+      <w:r>
+        <w:rPr>
+          <w:bCs/>
+        </w:rPr>
+        <w:t>, and grey points indicate uninoculated individuals grown under elevated CO</w:t>
+      </w:r>
+      <w:r>
+        <w:rPr>
+          <w:bCs/>
+          <w:vertAlign w:val="subscript"/>
+        </w:rPr>
+        <w:t>2</w:t>
+      </w:r>
+      <w:r>
+        <w:rPr>
+          <w:bCs/>
+        </w:rPr>
+        <w:t>. Solid trendlines indicate slopes that are different from zero (</w:t>
+      </w:r>
+      <w:r>
+        <w:rPr>
+          <w:bCs/>
+          <w:i/>
+          <w:iCs/>
+        </w:rPr>
+        <w:t>p</w:t>
+      </w:r>
+      <w:r>
+        <w:rPr>
+          <w:bCs/>
+        </w:rPr>
+        <w:t xml:space="preserve"> </w:t>
+      </w:r>
+      <w:r>
+        <w:rPr>
+          <w:bCs/>
+        </w:rPr>
+        <w:t>&lt;</w:t>
+      </w:r>
+      <w:r>
+        <w:rPr>
+          <w:bCs/>
+        </w:rPr>
+        <w:t xml:space="preserve"> </w:t>
+      </w:r>
+      <w:r>
+        <w:rPr>
+          <w:bCs/>
+        </w:rPr>
+        <w:t>0.05), while dashed trendlines indicate slopes that are not different from zero (</w:t>
+      </w:r>
+      <w:r>
+        <w:rPr>
+          <w:bCs/>
+          <w:i/>
+          <w:iCs/>
+        </w:rPr>
+        <w:t>p</w:t>
+      </w:r>
+      <w:r>
+        <w:rPr>
+          <w:bCs/>
+        </w:rPr>
+        <w:t xml:space="preserve"> </w:t>
+      </w:r>
+      <w:r>
+        <w:rPr>
+          <w:bCs/>
+        </w:rPr>
+        <w:t>&gt;</w:t>
+      </w:r>
+      <w:r>
+        <w:rPr>
+          <w:bCs/>
+        </w:rPr>
+        <w:t xml:space="preserve"> </w:t>
+      </w:r>
+      <w:r>
+        <w:rPr>
+          <w:bCs/>
+        </w:rPr>
+        <w:t xml:space="preserve">0.05). Curvilinear trendlines occur as a result of back-transforming models where response variables received either a natural log or square root transformation prior to fitting. Error ribbons represent upper and lower 95% confidence intervals, calculated using the ‘emmeans’ R package </w:t>
+      </w:r>
+      <w:r>
+        <w:rPr>
+          <w:bCs/>
+        </w:rPr>
+        <w:fldChar w:fldCharType="begin" w:fldLock="1"/>
+      </w:r>
+      <w:r>
+        <w:rPr>
+          <w:bCs/>
+        </w:rPr>
+        <w:instrText>ADDIN CSL_CITATION {"citationItems":[{"id":"ITEM-1","itemData":{"author":[{"dropping-particle":"","family":"Lenth","given":"Russell","non-dropping-particle":"","parse-names":false,"suffix":""}],"id":"ITEM-1","issued":{"date-parts":[["2019"]]},"title":"emmeans: estimated marginal means, aka least-squares means","type":"article"},"uris":["http://www.mendeley.com/documents/?uuid=2f4fc7f4-f350-4d86-b210-f111a74f7704"]}],"mendeley":{"formattedCitation":"(Lenth, 2019)","plainTextFormattedCitation":"(Lenth, 2019)","previouslyFormattedCitation":"(Lenth, 2019)"},"properties":{"noteIndex":0},"schema":"https://github.com/citation-style-language/schema/raw/master/csl-citation.json"}</w:instrText>
+      </w:r>
+      <w:r>
+        <w:rPr>
+          <w:bCs/>
+        </w:rPr>
+        <w:fldChar w:fldCharType="separate"/>
+      </w:r>
+      <w:r>
+        <w:rPr>
+          <w:bCs/>
+          <w:noProof/>
+        </w:rPr>
+        <w:t>(Lenth, 2019)</w:t>
+      </w:r>
+      <w:r>
+        <w:rPr>
+          <w:bCs/>
+        </w:rPr>
+        <w:fldChar w:fldCharType="end"/>
+      </w:r>
+      <w:r>
+        <w:rPr>
+          <w:bCs/>
+        </w:rPr>
+        <w:t>.</w:t>
+      </w:r>
+    </w:p>
+    <w:p/>
     <w:sectPr>
       <w:pgSz w:w="12240" w:h="15840"/>
       <w:pgMar w:top="1440" w:right="1440" w:bottom="1440" w:left="1440" w:header="720" w:footer="720" w:gutter="0"/>
@@ -5894,6 +9954,47 @@
     </w:sectPr>
   </w:body>
 </w:document>
+</file>
+
+<file path=word/comments.xml><?xml version="1.0" encoding="utf-8"?>
+<w:comments xmlns:wpc="http://schemas.microsoft.com/office/word/2010/wordprocessingCanvas" xmlns:cx="http://schemas.microsoft.com/office/drawing/2014/chartex" xmlns:cx1="http://schemas.microsoft.com/office/drawing/2015/9/8/chartex" xmlns:cx2="http://schemas.microsoft.com/office/drawing/2015/10/21/chartex" xmlns:cx3="http://schemas.microsoft.com/office/drawing/2016/5/9/chartex" xmlns:cx4="http://schemas.microsoft.com/office/drawing/2016/5/10/chartex" xmlns:cx5="http://schemas.microsoft.com/office/drawing/2016/5/11/chartex" xmlns:cx6="http://schemas.microsoft.com/office/drawing/2016/5/12/chartex" xmlns:cx7="http://schemas.microsoft.com/office/drawing/2016/5/13/chartex" xmlns:cx8="http://schemas.microsoft.com/office/drawing/2016/5/14/chartex" xmlns:mc="http://schemas.openxmlformats.org/markup-compatibility/2006" xmlns:aink="http://schemas.microsoft.com/office/drawing/2016/ink" xmlns:am3d="http://schemas.microsoft.com/office/drawing/2017/model3d" xmlns:o="urn:schemas-microsoft-com:office:office" xmlns:oel="http://schemas.microsoft.com/office/2019/extlst" xmlns:r="http://schemas.openxmlformats.org/officeDocument/2006/relationships" xmlns:m="http://schemas.openxmlformats.org/officeDocument/2006/math" xmlns:v="urn:schemas-microsoft-com:vml" xmlns:wp14="http://schemas.microsoft.com/office/word/2010/wordprocessingDrawing" xmlns:wp="http://schemas.openxmlformats.org/drawingml/2006/wordprocessingDrawing" xmlns:w10="urn:schemas-microsoft-com:office:word" xmlns:w="http://schemas.openxmlformats.org/wordprocessingml/2006/main" xmlns:w14="http://schemas.microsoft.com/office/word/2010/wordml" xmlns:w15="http://schemas.microsoft.com/office/word/2012/wordml" xmlns:w16cex="http://schemas.microsoft.com/office/word/2018/wordml/cex" xmlns:w16cid="http://schemas.microsoft.com/office/word/2016/wordml/cid" xmlns:w16="http://schemas.microsoft.com/office/word/2018/wordml" xmlns:w16sdtdh="http://schemas.microsoft.com/office/word/2020/wordml/sdtdatahash" xmlns:w16se="http://schemas.microsoft.com/office/word/2015/wordml/symex" xmlns:wpg="http://schemas.microsoft.com/office/word/2010/wordprocessingGroup" xmlns:wpi="http://schemas.microsoft.com/office/word/2010/wordprocessingInk" xmlns:wne="http://schemas.microsoft.com/office/word/2006/wordml" xmlns:wps="http://schemas.microsoft.com/office/word/2010/wordprocessingShape" mc:Ignorable="w14 w15 w16se w16cid w16 w16cex w16sdtdh wp14">
+  <w:comment w:id="0" w:author="Nick Smith" w:date="2023-01-13T09:33:00Z" w:initials="NGS">
+    <w:p>
+      <w:pPr>
+        <w:pStyle w:val="CommentText"/>
+      </w:pPr>
+      <w:r>
+        <w:rPr>
+          <w:rStyle w:val="CommentReference"/>
+        </w:rPr>
+        <w:annotationRef/>
+      </w:r>
+      <w:r>
+        <w:t>Some of the inoculation effects and interactions are not terribly surprising. This could probably be shuffled to SI and referred back to in the Discussion for context.</w:t>
+      </w:r>
+    </w:p>
+  </w:comment>
+</w:comments>
+</file>
+
+<file path=word/commentsExtended.xml><?xml version="1.0" encoding="utf-8"?>
+<w15:commentsEx xmlns:wpc="http://schemas.microsoft.com/office/word/2010/wordprocessingCanvas" xmlns:cx="http://schemas.microsoft.com/office/drawing/2014/chartex" xmlns:cx1="http://schemas.microsoft.com/office/drawing/2015/9/8/chartex" xmlns:cx2="http://schemas.microsoft.com/office/drawing/2015/10/21/chartex" xmlns:cx3="http://schemas.microsoft.com/office/drawing/2016/5/9/chartex" xmlns:cx4="http://schemas.microsoft.com/office/drawing/2016/5/10/chartex" xmlns:cx5="http://schemas.microsoft.com/office/drawing/2016/5/11/chartex" xmlns:cx6="http://schemas.microsoft.com/office/drawing/2016/5/12/chartex" xmlns:cx7="http://schemas.microsoft.com/office/drawing/2016/5/13/chartex" xmlns:cx8="http://schemas.microsoft.com/office/drawing/2016/5/14/chartex" xmlns:mc="http://schemas.openxmlformats.org/markup-compatibility/2006" xmlns:aink="http://schemas.microsoft.com/office/drawing/2016/ink" xmlns:am3d="http://schemas.microsoft.com/office/drawing/2017/model3d" xmlns:o="urn:schemas-microsoft-com:office:office" xmlns:oel="http://schemas.microsoft.com/office/2019/extlst" xmlns:r="http://schemas.openxmlformats.org/officeDocument/2006/relationships" xmlns:m="http://schemas.openxmlformats.org/officeDocument/2006/math" xmlns:v="urn:schemas-microsoft-com:vml" xmlns:wp14="http://schemas.microsoft.com/office/word/2010/wordprocessingDrawing" xmlns:wp="http://schemas.openxmlformats.org/drawingml/2006/wordprocessingDrawing" xmlns:w10="urn:schemas-microsoft-com:office:word" xmlns:w="http://schemas.openxmlformats.org/wordprocessingml/2006/main" xmlns:w14="http://schemas.microsoft.com/office/word/2010/wordml" xmlns:w15="http://schemas.microsoft.com/office/word/2012/wordml" xmlns:w16cex="http://schemas.microsoft.com/office/word/2018/wordml/cex" xmlns:w16cid="http://schemas.microsoft.com/office/word/2016/wordml/cid" xmlns:w16="http://schemas.microsoft.com/office/word/2018/wordml" xmlns:w16sdtdh="http://schemas.microsoft.com/office/word/2020/wordml/sdtdatahash" xmlns:w16se="http://schemas.microsoft.com/office/word/2015/wordml/symex" xmlns:wpg="http://schemas.microsoft.com/office/word/2010/wordprocessingGroup" xmlns:wpi="http://schemas.microsoft.com/office/word/2010/wordprocessingInk" xmlns:wne="http://schemas.microsoft.com/office/word/2006/wordml" xmlns:wps="http://schemas.microsoft.com/office/word/2010/wordprocessingShape" mc:Ignorable="w14 w15 w16se w16cid w16 w16cex w16sdtdh wp14">
+  <w15:commentEx w15:paraId="00DCCF11" w15:done="0"/>
+</w15:commentsEx>
+</file>
+
+<file path=word/commentsIds.xml><?xml version="1.0" encoding="utf-8"?>
+<w16cid:commentsIds xmlns:wpc="http://schemas.microsoft.com/office/word/2010/wordprocessingCanvas" xmlns:cx="http://schemas.microsoft.com/office/drawing/2014/chartex" xmlns:cx1="http://schemas.microsoft.com/office/drawing/2015/9/8/chartex" xmlns:cx2="http://schemas.microsoft.com/office/drawing/2015/10/21/chartex" xmlns:cx3="http://schemas.microsoft.com/office/drawing/2016/5/9/chartex" xmlns:cx4="http://schemas.microsoft.com/office/drawing/2016/5/10/chartex" xmlns:cx5="http://schemas.microsoft.com/office/drawing/2016/5/11/chartex" xmlns:cx6="http://schemas.microsoft.com/office/drawing/2016/5/12/chartex" xmlns:cx7="http://schemas.microsoft.com/office/drawing/2016/5/13/chartex" xmlns:cx8="http://schemas.microsoft.com/office/drawing/2016/5/14/chartex" xmlns:mc="http://schemas.openxmlformats.org/markup-compatibility/2006" xmlns:aink="http://schemas.microsoft.com/office/drawing/2016/ink" xmlns:am3d="http://schemas.microsoft.com/office/drawing/2017/model3d" xmlns:o="urn:schemas-microsoft-com:office:office" xmlns:oel="http://schemas.microsoft.com/office/2019/extlst" xmlns:r="http://schemas.openxmlformats.org/officeDocument/2006/relationships" xmlns:m="http://schemas.openxmlformats.org/officeDocument/2006/math" xmlns:v="urn:schemas-microsoft-com:vml" xmlns:wp14="http://schemas.microsoft.com/office/word/2010/wordprocessingDrawing" xmlns:wp="http://schemas.openxmlformats.org/drawingml/2006/wordprocessingDrawing" xmlns:w10="urn:schemas-microsoft-com:office:word" xmlns:w="http://schemas.openxmlformats.org/wordprocessingml/2006/main" xmlns:w14="http://schemas.microsoft.com/office/word/2010/wordml" xmlns:w15="http://schemas.microsoft.com/office/word/2012/wordml" xmlns:w16cex="http://schemas.microsoft.com/office/word/2018/wordml/cex" xmlns:w16cid="http://schemas.microsoft.com/office/word/2016/wordml/cid" xmlns:w16="http://schemas.microsoft.com/office/word/2018/wordml" xmlns:w16sdtdh="http://schemas.microsoft.com/office/word/2020/wordml/sdtdatahash" xmlns:w16se="http://schemas.microsoft.com/office/word/2015/wordml/symex" xmlns:wpg="http://schemas.microsoft.com/office/word/2010/wordprocessingGroup" xmlns:wpi="http://schemas.microsoft.com/office/word/2010/wordprocessingInk" xmlns:wne="http://schemas.microsoft.com/office/word/2006/wordml" xmlns:wps="http://schemas.microsoft.com/office/word/2010/wordprocessingShape" mc:Ignorable="w14 w15 w16se w16cid w16 w16cex w16sdtdh wp14">
+  <w16cid:commentId w16cid:paraId="00DCCF11" w16cid:durableId="276BA401"/>
+</w16cid:commentsIds>
+</file>
+
+<file path=word/people.xml><?xml version="1.0" encoding="utf-8"?>
+<w15:people xmlns:wpc="http://schemas.microsoft.com/office/word/2010/wordprocessingCanvas" xmlns:cx="http://schemas.microsoft.com/office/drawing/2014/chartex" xmlns:cx1="http://schemas.microsoft.com/office/drawing/2015/9/8/chartex" xmlns:cx2="http://schemas.microsoft.com/office/drawing/2015/10/21/chartex" xmlns:cx3="http://schemas.microsoft.com/office/drawing/2016/5/9/chartex" xmlns:cx4="http://schemas.microsoft.com/office/drawing/2016/5/10/chartex" xmlns:cx5="http://schemas.microsoft.com/office/drawing/2016/5/11/chartex" xmlns:cx6="http://schemas.microsoft.com/office/drawing/2016/5/12/chartex" xmlns:cx7="http://schemas.microsoft.com/office/drawing/2016/5/13/chartex" xmlns:cx8="http://schemas.microsoft.com/office/drawing/2016/5/14/chartex" xmlns:mc="http://schemas.openxmlformats.org/markup-compatibility/2006" xmlns:aink="http://schemas.microsoft.com/office/drawing/2016/ink" xmlns:am3d="http://schemas.microsoft.com/office/drawing/2017/model3d" xmlns:o="urn:schemas-microsoft-com:office:office" xmlns:oel="http://schemas.microsoft.com/office/2019/extlst" xmlns:r="http://schemas.openxmlformats.org/officeDocument/2006/relationships" xmlns:m="http://schemas.openxmlformats.org/officeDocument/2006/math" xmlns:v="urn:schemas-microsoft-com:vml" xmlns:wp14="http://schemas.microsoft.com/office/word/2010/wordprocessingDrawing" xmlns:wp="http://schemas.openxmlformats.org/drawingml/2006/wordprocessingDrawing" xmlns:w10="urn:schemas-microsoft-com:office:word" xmlns:w="http://schemas.openxmlformats.org/wordprocessingml/2006/main" xmlns:w14="http://schemas.microsoft.com/office/word/2010/wordml" xmlns:w15="http://schemas.microsoft.com/office/word/2012/wordml" xmlns:w16cex="http://schemas.microsoft.com/office/word/2018/wordml/cex" xmlns:w16cid="http://schemas.microsoft.com/office/word/2016/wordml/cid" xmlns:w16="http://schemas.microsoft.com/office/word/2018/wordml" xmlns:w16sdtdh="http://schemas.microsoft.com/office/word/2020/wordml/sdtdatahash" xmlns:w16se="http://schemas.microsoft.com/office/word/2015/wordml/symex" xmlns:wpg="http://schemas.microsoft.com/office/word/2010/wordprocessingGroup" xmlns:wpi="http://schemas.microsoft.com/office/word/2010/wordprocessingInk" xmlns:wne="http://schemas.microsoft.com/office/word/2006/wordml" xmlns:wps="http://schemas.microsoft.com/office/word/2010/wordprocessingShape" mc:Ignorable="w14 w15 w16se w16cid w16 w16cex w16sdtdh wp14">
+  <w15:person w15:author="Nick Smith">
+    <w15:presenceInfo w15:providerId="None" w15:userId="Nick Smith"/>
+  </w15:person>
+</w15:people>
 </file>
 
 <file path=word/styles.xml><?xml version="1.0" encoding="utf-8"?>
@@ -6334,6 +10435,43 @@
       </w:tblBorders>
     </w:tblPr>
   </w:style>
+  <w:style w:type="character" w:styleId="CommentReference">
+    <w:name w:val="annotation reference"/>
+    <w:basedOn w:val="DefaultParagraphFont"/>
+    <w:uiPriority w:val="99"/>
+    <w:semiHidden/>
+    <w:unhideWhenUsed/>
+    <w:rsid w:val="005C6DC1"/>
+    <w:rPr>
+      <w:sz w:val="16"/>
+      <w:szCs w:val="16"/>
+    </w:rPr>
+  </w:style>
+  <w:style w:type="paragraph" w:styleId="CommentText">
+    <w:name w:val="annotation text"/>
+    <w:basedOn w:val="Normal"/>
+    <w:link w:val="CommentTextChar"/>
+    <w:uiPriority w:val="99"/>
+    <w:unhideWhenUsed/>
+    <w:rsid w:val="005C6DC1"/>
+    <w:rPr>
+      <w:rFonts w:eastAsia="Times New Roman" w:cs="Times New Roman"/>
+      <w:sz w:val="20"/>
+      <w:szCs w:val="20"/>
+    </w:rPr>
+  </w:style>
+  <w:style w:type="character" w:customStyle="1" w:styleId="CommentTextChar">
+    <w:name w:val="Comment Text Char"/>
+    <w:basedOn w:val="DefaultParagraphFont"/>
+    <w:link w:val="CommentText"/>
+    <w:uiPriority w:val="99"/>
+    <w:rsid w:val="005C6DC1"/>
+    <w:rPr>
+      <w:rFonts w:eastAsia="Times New Roman" w:cs="Times New Roman"/>
+      <w:sz w:val="20"/>
+      <w:szCs w:val="20"/>
+    </w:rPr>
+  </w:style>
 </w:styles>
 </file>
 

</xml_diff>

<commit_message>
start working through shortening manuscript for gcb prep
</commit_message>
<xml_diff>
--- a/working_drafts/NxCO2xI_supp_v0.1.docx
+++ b/working_drafts/NxCO2xI_supp_v0.1.docx
@@ -16,6 +16,13 @@
           <w:bCs/>
         </w:rPr>
         <w:t>SUPPLEMENTARY MATERIAL FOR:</w:t>
+      </w:r>
+      <w:r>
+        <w:rPr>
+          <w:b/>
+          <w:bCs/>
+        </w:rPr>
+        <w:t xml:space="preserve"> “”</w:t>
       </w:r>
     </w:p>
     <w:p>
@@ -9855,25 +9862,7 @@
         <w:rPr>
           <w:bCs/>
         </w:rPr>
-        <w:t xml:space="preserve"> </w:t>
-      </w:r>
-      <w:r>
-        <w:rPr>
-          <w:bCs/>
-        </w:rPr>
-        <w:t>&lt;</w:t>
-      </w:r>
-      <w:r>
-        <w:rPr>
-          <w:bCs/>
-        </w:rPr>
-        <w:t xml:space="preserve"> </w:t>
-      </w:r>
-      <w:r>
-        <w:rPr>
-          <w:bCs/>
-        </w:rPr>
-        <w:t>0.05), while dashed trendlines indicate slopes that are not different from zero (</w:t>
+        <w:t xml:space="preserve"> &lt; 0.05), while dashed trendlines indicate slopes that are not different from zero (</w:t>
       </w:r>
       <w:r>
         <w:rPr>
@@ -9887,25 +9876,7 @@
         <w:rPr>
           <w:bCs/>
         </w:rPr>
-        <w:t xml:space="preserve"> </w:t>
-      </w:r>
-      <w:r>
-        <w:rPr>
-          <w:bCs/>
-        </w:rPr>
-        <w:t>&gt;</w:t>
-      </w:r>
-      <w:r>
-        <w:rPr>
-          <w:bCs/>
-        </w:rPr>
-        <w:t xml:space="preserve"> </w:t>
-      </w:r>
-      <w:r>
-        <w:rPr>
-          <w:bCs/>
-        </w:rPr>
-        <w:t xml:space="preserve">0.05). Curvilinear trendlines occur as a result of back-transforming models where response variables received either a natural log or square root transformation prior to fitting. Error ribbons represent upper and lower 95% confidence intervals, calculated using the ‘emmeans’ R package </w:t>
+        <w:t xml:space="preserve"> &gt; 0.05). Curvilinear trendlines occur as a result of back-transforming models where response variables received either a natural log or square root transformation prior to fitting. Error ribbons represent upper and lower 95% confidence intervals, calculated using the ‘emmeans’ R package </w:t>
       </w:r>
       <w:r>
         <w:rPr>

</xml_diff>

<commit_message>
some minor edits to manuscript; restructure first paragraph to introduction to remove Arora et al. 2020 claim that inclusion of coupled C-N cycles reduces model uncertainty
</commit_message>
<xml_diff>
--- a/working_drafts/NxCO2xI_supp_v0.1.docx
+++ b/working_drafts/NxCO2xI_supp_v0.1.docx
@@ -22,7 +22,43 @@
           <w:b/>
           <w:bCs/>
         </w:rPr>
-        <w:t xml:space="preserve"> “”</w:t>
+        <w:t xml:space="preserve"> </w:t>
+      </w:r>
+      <w:r>
+        <w:rPr>
+          <w:b/>
+          <w:bCs/>
+        </w:rPr>
+        <w:t>“</w:t>
+      </w:r>
+      <w:r>
+        <w:rPr>
+          <w:b/>
+          <w:bCs/>
+        </w:rPr>
+        <w:t>Optimal coordination and progressive nitrogen limitation control plant responses to elevated CO</w:t>
+      </w:r>
+      <w:r>
+        <w:rPr>
+          <w:b/>
+          <w:bCs/>
+          <w:vertAlign w:val="subscript"/>
+        </w:rPr>
+        <w:t>2</w:t>
+      </w:r>
+      <w:r>
+        <w:rPr>
+          <w:b/>
+          <w:bCs/>
+        </w:rPr>
+        <w:t xml:space="preserve"> at difference scales</w:t>
+      </w:r>
+      <w:r>
+        <w:rPr>
+          <w:b/>
+          <w:bCs/>
+        </w:rPr>
+        <w:t>”</w:t>
       </w:r>
     </w:p>
     <w:p>
@@ -69,12 +105,10 @@
     <w:p>
       <w:pPr>
         <w:spacing w:line="360" w:lineRule="auto"/>
-        <w:ind w:firstLine="720"/>
         <w:rPr>
           <w:bCs/>
         </w:rPr>
       </w:pPr>
-      <w:commentRangeStart w:id="0"/>
       <w:r>
         <w:rPr>
           <w:bCs/>
@@ -106,7 +140,43 @@
         <w:rPr>
           <w:bCs/>
         </w:rPr>
-        <w:t xml:space="preserve"> &lt; 0.001; Table 6), a pattern that was modified across the fertilization gradient (p = 0.479; Table 6), but not between inoculation treatments (</w:t>
+        <w:t xml:space="preserve">&lt;0.001; Table </w:t>
+      </w:r>
+      <w:r>
+        <w:rPr>
+          <w:bCs/>
+        </w:rPr>
+        <w:t>S3</w:t>
+      </w:r>
+      <w:r>
+        <w:rPr>
+          <w:bCs/>
+        </w:rPr>
+        <w:t>), a pattern that was modified across the fertilization gradient (p</w:t>
+      </w:r>
+      <w:r>
+        <w:rPr>
+          <w:bCs/>
+        </w:rPr>
+        <w:t>&gt;0.05</w:t>
+      </w:r>
+      <w:r>
+        <w:rPr>
+          <w:bCs/>
+        </w:rPr>
+        <w:t xml:space="preserve">; Table </w:t>
+      </w:r>
+      <w:r>
+        <w:rPr>
+          <w:bCs/>
+        </w:rPr>
+        <w:t>S3</w:t>
+      </w:r>
+      <w:r>
+        <w:rPr>
+          <w:bCs/>
+        </w:rPr>
+        <w:t>), but not between inoculation treatments (</w:t>
       </w:r>
       <w:r>
         <w:rPr>
@@ -120,7 +190,25 @@
         <w:rPr>
           <w:bCs/>
         </w:rPr>
-        <w:t xml:space="preserve"> = 0.404; Table 6). Specifically, the general negative effect of increasing fertilization on nodule biomass (</w:t>
+        <w:t>&gt;0.05</w:t>
+      </w:r>
+      <w:r>
+        <w:rPr>
+          <w:bCs/>
+        </w:rPr>
+        <w:t xml:space="preserve">; Table </w:t>
+      </w:r>
+      <w:r>
+        <w:rPr>
+          <w:bCs/>
+        </w:rPr>
+        <w:t>S3</w:t>
+      </w:r>
+      <w:r>
+        <w:rPr>
+          <w:bCs/>
+        </w:rPr>
+        <w:t>). Specifically, the general negative effect of increasing fertilization on nodule biomass (</w:t>
       </w:r>
       <w:r>
         <w:rPr>
@@ -134,7 +222,19 @@
         <w:rPr>
           <w:bCs/>
         </w:rPr>
-        <w:t xml:space="preserve"> &lt; 0.001; Table 6) was stronger under elevated CO</w:t>
+        <w:t xml:space="preserve">&lt;0.001; Table </w:t>
+      </w:r>
+      <w:r>
+        <w:rPr>
+          <w:bCs/>
+        </w:rPr>
+        <w:t>S3</w:t>
+      </w:r>
+      <w:r>
+        <w:rPr>
+          <w:bCs/>
+        </w:rPr>
+        <w:t>) was stronger under elevated CO</w:t>
       </w:r>
       <w:r>
         <w:rPr>
@@ -174,7 +274,19 @@
         <w:rPr>
           <w:bCs/>
         </w:rPr>
-        <w:t xml:space="preserve"> &lt; 0.001; Fig. 6A), which reduced the stimulation in nodule biomass under elevated CO</w:t>
+        <w:t xml:space="preserve">&lt;0.001; Fig. </w:t>
+      </w:r>
+      <w:r>
+        <w:rPr>
+          <w:bCs/>
+        </w:rPr>
+        <w:t>S3a</w:t>
+      </w:r>
+      <w:r>
+        <w:rPr>
+          <w:bCs/>
+        </w:rPr>
+        <w:t>), which reduced the stimulation in nodule biomass under elevated CO</w:t>
       </w:r>
       <w:r>
         <w:rPr>
@@ -201,7 +313,19 @@
         <w:rPr>
           <w:bCs/>
         </w:rPr>
-        <w:t xml:space="preserve"> &lt; 0.001; Table 6) was driven by a stronger negative effect of increasing fertilization in inoculated pots (Tukey: </w:t>
+        <w:t xml:space="preserve">&lt;0.001; Table </w:t>
+      </w:r>
+      <w:r>
+        <w:rPr>
+          <w:bCs/>
+        </w:rPr>
+        <w:t>S3</w:t>
+      </w:r>
+      <w:r>
+        <w:rPr>
+          <w:bCs/>
+        </w:rPr>
+        <w:t xml:space="preserve">) was driven by a stronger negative effect of increasing fertilization in inoculated pots (Tukey: </w:t>
       </w:r>
       <w:r>
         <w:rPr>
@@ -215,7 +339,19 @@
         <w:rPr>
           <w:bCs/>
         </w:rPr>
-        <w:t xml:space="preserve"> &lt; 0.001; Fig. 6B).</w:t>
+        <w:t xml:space="preserve">&lt;0.001; Fig. </w:t>
+      </w:r>
+      <w:r>
+        <w:rPr>
+          <w:bCs/>
+        </w:rPr>
+        <w:t>S3a</w:t>
+      </w:r>
+      <w:r>
+        <w:rPr>
+          <w:bCs/>
+        </w:rPr>
+        <w:t>).</w:t>
       </w:r>
     </w:p>
     <w:p>
@@ -257,7 +393,31 @@
         <w:rPr>
           <w:bCs/>
         </w:rPr>
-        <w:t xml:space="preserve"> = 0.767; Table 6), although an interaction between CO</w:t>
+        <w:t>&gt;0.05</w:t>
+      </w:r>
+      <w:r>
+        <w:rPr>
+          <w:bCs/>
+        </w:rPr>
+        <w:t xml:space="preserve">; Table </w:t>
+      </w:r>
+      <w:r>
+        <w:rPr>
+          <w:bCs/>
+        </w:rPr>
+        <w:t>S3</w:t>
+      </w:r>
+      <w:r>
+        <w:rPr>
+          <w:bCs/>
+        </w:rPr>
+        <w:t>b</w:t>
+      </w:r>
+      <w:r>
+        <w:rPr>
+          <w:bCs/>
+        </w:rPr>
+        <w:t>), although an interaction between CO</w:t>
       </w:r>
       <w:r>
         <w:rPr>
@@ -284,7 +444,19 @@
         <w:rPr>
           <w:bCs/>
         </w:rPr>
-        <w:t xml:space="preserve"> &lt; 0.001; Table 6) indicated that the general positive effect of inoculation on nodule: root biomass (</w:t>
+        <w:t xml:space="preserve">&lt;0.001; Table </w:t>
+      </w:r>
+      <w:r>
+        <w:rPr>
+          <w:bCs/>
+        </w:rPr>
+        <w:t>S3</w:t>
+      </w:r>
+      <w:r>
+        <w:rPr>
+          <w:bCs/>
+        </w:rPr>
+        <w:t>) indicated that the general positive effect of inoculation on nodule: root biomass (</w:t>
       </w:r>
       <w:r>
         <w:rPr>
@@ -298,7 +470,19 @@
         <w:rPr>
           <w:bCs/>
         </w:rPr>
-        <w:t xml:space="preserve"> &lt; 0.001; Table 6) was stronger under ambient CO</w:t>
+        <w:t xml:space="preserve">&lt;0.001; Table </w:t>
+      </w:r>
+      <w:r>
+        <w:rPr>
+          <w:bCs/>
+        </w:rPr>
+        <w:t>S3</w:t>
+      </w:r>
+      <w:r>
+        <w:rPr>
+          <w:bCs/>
+        </w:rPr>
+        <w:t>) was stronger under ambient CO</w:t>
       </w:r>
       <w:r>
         <w:rPr>
@@ -325,7 +509,7 @@
         <w:rPr>
           <w:bCs/>
         </w:rPr>
-        <w:t xml:space="preserve"> &lt; 0.001) than elevated CO</w:t>
+        <w:t>&lt;0.001) than elevated CO</w:t>
       </w:r>
       <w:r>
         <w:rPr>
@@ -352,7 +536,7 @@
         <w:rPr>
           <w:bCs/>
         </w:rPr>
-        <w:t xml:space="preserve"> &lt; 0.001). The null effect of CO</w:t>
+        <w:t>&lt;0.001). The null effect of CO</w:t>
       </w:r>
       <w:r>
         <w:rPr>
@@ -379,7 +563,37 @@
         <w:rPr>
           <w:bCs/>
         </w:rPr>
-        <w:t xml:space="preserve"> = 0.183; Table 6; Fig. 6C). An interaction between fertilization and inoculation (</w:t>
+        <w:t>&gt;0.05</w:t>
+      </w:r>
+      <w:r>
+        <w:rPr>
+          <w:bCs/>
+        </w:rPr>
+        <w:t xml:space="preserve">; Table </w:t>
+      </w:r>
+      <w:r>
+        <w:rPr>
+          <w:bCs/>
+        </w:rPr>
+        <w:t>S3</w:t>
+      </w:r>
+      <w:r>
+        <w:rPr>
+          <w:bCs/>
+        </w:rPr>
+        <w:t xml:space="preserve">; Fig. </w:t>
+      </w:r>
+      <w:r>
+        <w:rPr>
+          <w:bCs/>
+        </w:rPr>
+        <w:t>S3b</w:t>
+      </w:r>
+      <w:r>
+        <w:rPr>
+          <w:bCs/>
+        </w:rPr>
+        <w:t>). An interaction between fertilization and inoculation (</w:t>
       </w:r>
       <w:r>
         <w:rPr>
@@ -393,7 +607,7 @@
         <w:rPr>
           <w:bCs/>
         </w:rPr>
-        <w:t xml:space="preserve"> &lt; 0.001; Table 6) indicated that the general negative effect of increasing fertilization on nodule: root biomass (</w:t>
+        <w:t>&lt;0.001; Table 6) indicated that the general negative effect of increasing fertilization on nodule: root biomass (</w:t>
       </w:r>
       <w:r>
         <w:rPr>
@@ -407,7 +621,19 @@
         <w:rPr>
           <w:bCs/>
         </w:rPr>
-        <w:t xml:space="preserve"> &lt; 0.001; Table 6) was stronger in inoculated pots (Tukey: </w:t>
+        <w:t xml:space="preserve">&lt;0.001; Table </w:t>
+      </w:r>
+      <w:r>
+        <w:rPr>
+          <w:bCs/>
+        </w:rPr>
+        <w:t>S3</w:t>
+      </w:r>
+      <w:r>
+        <w:rPr>
+          <w:bCs/>
+        </w:rPr>
+        <w:t xml:space="preserve">) was stronger in inoculated pots (Tukey: </w:t>
       </w:r>
       <w:r>
         <w:rPr>
@@ -421,105 +647,46 @@
         <w:rPr>
           <w:bCs/>
         </w:rPr>
-        <w:t xml:space="preserve"> &lt; 0.001; Fig. 6D).</w:t>
-      </w:r>
-      <w:commentRangeEnd w:id="0"/>
-      <w:r>
-        <w:rPr>
-          <w:rStyle w:val="CommentReference"/>
-        </w:rPr>
-        <w:commentReference w:id="0"/>
-      </w:r>
-      <w:r>
-        <w:rPr>
-          <w:bCs/>
-        </w:rPr>
-        <w:t xml:space="preserve"> </w:t>
+        <w:t xml:space="preserve">&lt;0.001; Fig. </w:t>
+      </w:r>
+      <w:r>
+        <w:rPr>
+          <w:bCs/>
+        </w:rPr>
+        <w:t>S3b</w:t>
+      </w:r>
+      <w:r>
+        <w:rPr>
+          <w:bCs/>
+        </w:rPr>
+        <w:t xml:space="preserve">). </w:t>
+      </w:r>
+    </w:p>
+    <w:p>
+      <w:pPr>
+        <w:rPr>
+          <w:b/>
+          <w:bCs/>
+        </w:rPr>
+      </w:pPr>
+      <w:r>
+        <w:rPr>
+          <w:b/>
+          <w:bCs/>
+        </w:rPr>
+        <w:br w:type="page"/>
       </w:r>
     </w:p>
     <w:p>
       <w:pPr>
         <w:spacing w:line="360" w:lineRule="auto"/>
-        <w:ind w:firstLine="720"/>
-        <w:rPr>
-          <w:bCs/>
-        </w:rPr>
       </w:pPr>
       <w:r>
         <w:rPr>
-          <w:bCs/>
-          <w:highlight w:val="yellow"/>
-        </w:rPr>
-        <w:t>[%</w:t>
-      </w:r>
-      <w:proofErr w:type="spellStart"/>
-      <w:r>
-        <w:rPr>
-          <w:bCs/>
-          <w:highlight w:val="yellow"/>
-        </w:rPr>
-        <w:t>Ndfa</w:t>
-      </w:r>
-      <w:proofErr w:type="spellEnd"/>
-      <w:r>
-        <w:rPr>
-          <w:bCs/>
-          <w:highlight w:val="yellow"/>
-        </w:rPr>
-        <w:t>]</w:t>
-      </w:r>
-    </w:p>
-    <w:p>
-      <w:pPr>
-        <w:spacing w:line="480" w:lineRule="auto"/>
-        <w:rPr>
           <w:b/>
           <w:bCs/>
         </w:rPr>
-      </w:pPr>
-    </w:p>
-    <w:p>
-      <w:pPr>
-        <w:spacing w:line="480" w:lineRule="auto"/>
-        <w:rPr>
-          <w:b/>
-          <w:bCs/>
-        </w:rPr>
-      </w:pPr>
-    </w:p>
-    <w:p>
-      <w:pPr>
-        <w:rPr>
-          <w:b/>
-          <w:bCs/>
-        </w:rPr>
-      </w:pPr>
-      <w:r>
-        <w:rPr>
-          <w:b/>
-          <w:bCs/>
-        </w:rPr>
-        <w:br w:type="page"/>
-      </w:r>
-    </w:p>
-    <w:p>
-      <w:pPr>
-        <w:spacing w:line="480" w:lineRule="auto"/>
-        <w:rPr>
-          <w:b/>
-          <w:bCs/>
-        </w:rPr>
-      </w:pPr>
-    </w:p>
-    <w:p>
-      <w:pPr>
-        <w:spacing w:line="480" w:lineRule="auto"/>
-      </w:pPr>
-      <w:r>
-        <w:rPr>
-          <w:b/>
-          <w:bCs/>
-        </w:rPr>
+        <w:lastRenderedPageBreak/>
         <w:t>Table S1</w:t>
       </w:r>
       <w:r>
@@ -1228,27 +1395,7 @@
                 <w:bCs/>
                 <w:color w:val="000000"/>
               </w:rPr>
-              <w:t xml:space="preserve">2 M </w:t>
-            </w:r>
-            <w:proofErr w:type="gramStart"/>
-            <w:r>
-              <w:rPr>
-                <w:rFonts w:eastAsia="Times New Roman" w:cs="Times New Roman"/>
-                <w:b/>
-                <w:bCs/>
-                <w:color w:val="000000"/>
-              </w:rPr>
-              <w:t>Ca(</w:t>
-            </w:r>
-            <w:proofErr w:type="gramEnd"/>
-            <w:r>
-              <w:rPr>
-                <w:rFonts w:eastAsia="Times New Roman" w:cs="Times New Roman"/>
-                <w:b/>
-                <w:bCs/>
-                <w:color w:val="000000"/>
-              </w:rPr>
-              <w:t>NO</w:t>
+              <w:t>2 M Ca(NO</w:t>
             </w:r>
             <w:r>
               <w:rPr>
@@ -3887,27 +4034,7 @@
                 <w:bCs/>
                 <w:color w:val="000000"/>
               </w:rPr>
-              <w:t xml:space="preserve">2 M </w:t>
-            </w:r>
-            <w:proofErr w:type="gramStart"/>
-            <w:r>
-              <w:rPr>
-                <w:rFonts w:eastAsia="Times New Roman" w:cs="Times New Roman"/>
-                <w:b/>
-                <w:bCs/>
-                <w:color w:val="000000"/>
-              </w:rPr>
-              <w:t>Ca(</w:t>
-            </w:r>
-            <w:proofErr w:type="gramEnd"/>
-            <w:r>
-              <w:rPr>
-                <w:rFonts w:eastAsia="Times New Roman" w:cs="Times New Roman"/>
-                <w:b/>
-                <w:bCs/>
-                <w:color w:val="000000"/>
-              </w:rPr>
-              <w:t>NO</w:t>
+              <w:t>2 M Ca(NO</w:t>
             </w:r>
             <w:r>
               <w:rPr>
@@ -5648,29 +5775,20 @@
     </w:tbl>
     <w:p>
       <w:pPr>
-        <w:spacing w:line="480" w:lineRule="auto"/>
         <w:rPr>
           <w:b/>
           <w:bCs/>
         </w:rPr>
       </w:pPr>
+      <w:r>
+        <w:rPr>
+          <w:b/>
+          <w:bCs/>
+        </w:rPr>
+        <w:br w:type="page"/>
+      </w:r>
     </w:p>
     <w:p>
-      <w:pPr>
-        <w:rPr>
-          <w:b/>
-          <w:bCs/>
-        </w:rPr>
-      </w:pPr>
-      <w:r>
-        <w:rPr>
-          <w:b/>
-          <w:bCs/>
-        </w:rPr>
-        <w:br w:type="page"/>
-      </w:r>
-    </w:p>
-    <w:p>
       <w:r>
         <w:rPr>
           <w:b/>
@@ -5683,14 +5801,10 @@
         <w:t xml:space="preserve"> Summary of the daily growth chamber growing condition program</w:t>
       </w:r>
     </w:p>
-    <w:p>
-      <w:pPr>
-        <w:spacing w:line="480" w:lineRule="auto"/>
-      </w:pPr>
-    </w:p>
+    <w:p/>
     <w:tbl>
       <w:tblPr>
-        <w:tblW w:w="4808" w:type="dxa"/>
+        <w:tblW w:w="6343" w:type="dxa"/>
         <w:jc w:val="center"/>
         <w:tblBorders>
           <w:top w:val="single" w:sz="4" w:space="0" w:color="auto"/>
@@ -5705,7 +5819,7 @@
       <w:tblGrid>
         <w:gridCol w:w="883"/>
         <w:gridCol w:w="2649"/>
-        <w:gridCol w:w="1276"/>
+        <w:gridCol w:w="2811"/>
       </w:tblGrid>
       <w:tr>
         <w:trPr>
@@ -5770,7 +5884,7 @@
         </w:tc>
         <w:tc>
           <w:tcPr>
-            <w:tcW w:w="1276" w:type="dxa"/>
+            <w:tcW w:w="2811" w:type="dxa"/>
             <w:shd w:val="clear" w:color="auto" w:fill="auto"/>
             <w:noWrap/>
             <w:vAlign w:val="bottom"/>
@@ -5792,7 +5906,82 @@
                 <w:bCs/>
                 <w:color w:val="000000"/>
               </w:rPr>
-              <w:t>Light (%)</w:t>
+              <w:t xml:space="preserve">PAR </w:t>
+            </w:r>
+            <w:r>
+              <w:rPr>
+                <w:rFonts w:eastAsia="Times New Roman" w:cs="Times New Roman"/>
+                <w:b/>
+                <w:bCs/>
+                <w:color w:val="000000"/>
+              </w:rPr>
+              <w:sym w:font="Symbol" w:char="F0B1"/>
+            </w:r>
+            <w:r>
+              <w:rPr>
+                <w:rFonts w:eastAsia="Times New Roman" w:cs="Times New Roman"/>
+                <w:b/>
+                <w:bCs/>
+                <w:color w:val="000000"/>
+              </w:rPr>
+              <w:t xml:space="preserve"> SD (</w:t>
+            </w:r>
+            <w:r>
+              <w:rPr>
+                <w:rFonts w:eastAsia="Times New Roman" w:cs="Times New Roman"/>
+                <w:b/>
+                <w:bCs/>
+                <w:color w:val="000000"/>
+                <w:lang w:val="el-GR"/>
+              </w:rPr>
+              <w:t>μ</w:t>
+            </w:r>
+            <w:r>
+              <w:rPr>
+                <w:rFonts w:eastAsia="Times New Roman" w:cs="Times New Roman"/>
+                <w:b/>
+                <w:bCs/>
+                <w:color w:val="000000"/>
+              </w:rPr>
+              <w:t>mol m</w:t>
+            </w:r>
+            <w:r>
+              <w:rPr>
+                <w:rFonts w:eastAsia="Times New Roman" w:cs="Times New Roman"/>
+                <w:b/>
+                <w:bCs/>
+                <w:color w:val="000000"/>
+                <w:vertAlign w:val="superscript"/>
+              </w:rPr>
+              <w:t>-2</w:t>
+            </w:r>
+            <w:r>
+              <w:rPr>
+                <w:rFonts w:eastAsia="Times New Roman" w:cs="Times New Roman"/>
+                <w:b/>
+                <w:bCs/>
+                <w:color w:val="000000"/>
+              </w:rPr>
+              <w:t xml:space="preserve"> s</w:t>
+            </w:r>
+            <w:r>
+              <w:rPr>
+                <w:rFonts w:eastAsia="Times New Roman" w:cs="Times New Roman"/>
+                <w:b/>
+                <w:bCs/>
+                <w:color w:val="000000"/>
+                <w:vertAlign w:val="superscript"/>
+              </w:rPr>
+              <w:t>-1</w:t>
+            </w:r>
+            <w:r>
+              <w:rPr>
+                <w:rFonts w:eastAsia="Times New Roman" w:cs="Times New Roman"/>
+                <w:b/>
+                <w:bCs/>
+                <w:color w:val="000000"/>
+              </w:rPr>
+              <w:t>)</w:t>
             </w:r>
           </w:p>
         </w:tc>
@@ -5854,7 +6043,7 @@
         </w:tc>
         <w:tc>
           <w:tcPr>
-            <w:tcW w:w="1276" w:type="dxa"/>
+            <w:tcW w:w="2811" w:type="dxa"/>
             <w:shd w:val="clear" w:color="auto" w:fill="auto"/>
             <w:noWrap/>
             <w:vAlign w:val="center"/>
@@ -5873,7 +6062,21 @@
                 <w:rFonts w:eastAsia="Times New Roman" w:cs="Times New Roman"/>
                 <w:color w:val="000000"/>
               </w:rPr>
-              <w:t>25</w:t>
+              <w:t>278</w:t>
+            </w:r>
+            <w:r>
+              <w:rPr>
+                <w:rFonts w:eastAsia="Times New Roman" w:cs="Times New Roman"/>
+                <w:color w:val="000000"/>
+              </w:rPr>
+              <w:sym w:font="Symbol" w:char="F0B1"/>
+            </w:r>
+            <w:r>
+              <w:rPr>
+                <w:rFonts w:eastAsia="Times New Roman" w:cs="Times New Roman"/>
+                <w:color w:val="000000"/>
+              </w:rPr>
+              <w:t>2</w:t>
             </w:r>
           </w:p>
         </w:tc>
@@ -5926,7 +6129,7 @@
         </w:tc>
         <w:tc>
           <w:tcPr>
-            <w:tcW w:w="1276" w:type="dxa"/>
+            <w:tcW w:w="2811" w:type="dxa"/>
             <w:shd w:val="clear" w:color="auto" w:fill="auto"/>
             <w:noWrap/>
             <w:vAlign w:val="center"/>
@@ -5945,7 +6148,21 @@
                 <w:rFonts w:eastAsia="Times New Roman" w:cs="Times New Roman"/>
                 <w:color w:val="000000"/>
               </w:rPr>
-              <w:t>50</w:t>
+              <w:t>557</w:t>
+            </w:r>
+            <w:r>
+              <w:rPr>
+                <w:rFonts w:eastAsia="Times New Roman" w:cs="Times New Roman"/>
+                <w:color w:val="000000"/>
+              </w:rPr>
+              <w:sym w:font="Symbol" w:char="F0B1"/>
+            </w:r>
+            <w:r>
+              <w:rPr>
+                <w:rFonts w:eastAsia="Times New Roman" w:cs="Times New Roman"/>
+                <w:color w:val="000000"/>
+              </w:rPr>
+              <w:t>4</w:t>
             </w:r>
           </w:p>
         </w:tc>
@@ -6007,7 +6224,7 @@
         </w:tc>
         <w:tc>
           <w:tcPr>
-            <w:tcW w:w="1276" w:type="dxa"/>
+            <w:tcW w:w="2811" w:type="dxa"/>
             <w:shd w:val="clear" w:color="auto" w:fill="auto"/>
             <w:noWrap/>
             <w:vAlign w:val="center"/>
@@ -6026,7 +6243,21 @@
                 <w:rFonts w:eastAsia="Times New Roman" w:cs="Times New Roman"/>
                 <w:color w:val="000000"/>
               </w:rPr>
-              <w:t>75</w:t>
+              <w:t>797</w:t>
+            </w:r>
+            <w:r>
+              <w:rPr>
+                <w:rFonts w:eastAsia="Times New Roman" w:cs="Times New Roman"/>
+                <w:color w:val="000000"/>
+              </w:rPr>
+              <w:sym w:font="Symbol" w:char="F0B1"/>
+            </w:r>
+            <w:r>
+              <w:rPr>
+                <w:rFonts w:eastAsia="Times New Roman" w:cs="Times New Roman"/>
+                <w:color w:val="000000"/>
+              </w:rPr>
+              <w:t>4</w:t>
             </w:r>
           </w:p>
         </w:tc>
@@ -6079,7 +6310,7 @@
         </w:tc>
         <w:tc>
           <w:tcPr>
-            <w:tcW w:w="1276" w:type="dxa"/>
+            <w:tcW w:w="2811" w:type="dxa"/>
             <w:shd w:val="clear" w:color="auto" w:fill="auto"/>
             <w:noWrap/>
             <w:vAlign w:val="center"/>
@@ -6098,7 +6329,21 @@
                 <w:rFonts w:eastAsia="Times New Roman" w:cs="Times New Roman"/>
                 <w:color w:val="000000"/>
               </w:rPr>
-              <w:t>100</w:t>
+              <w:t>1230</w:t>
+            </w:r>
+            <w:r>
+              <w:rPr>
+                <w:rFonts w:eastAsia="Times New Roman" w:cs="Times New Roman"/>
+                <w:color w:val="000000"/>
+              </w:rPr>
+              <w:sym w:font="Symbol" w:char="F0B1"/>
+            </w:r>
+            <w:r>
+              <w:rPr>
+                <w:rFonts w:eastAsia="Times New Roman" w:cs="Times New Roman"/>
+                <w:color w:val="000000"/>
+              </w:rPr>
+              <w:t>12</w:t>
             </w:r>
           </w:p>
         </w:tc>
@@ -6160,7 +6405,7 @@
         </w:tc>
         <w:tc>
           <w:tcPr>
-            <w:tcW w:w="1276" w:type="dxa"/>
+            <w:tcW w:w="2811" w:type="dxa"/>
             <w:shd w:val="clear" w:color="auto" w:fill="auto"/>
             <w:noWrap/>
             <w:vAlign w:val="center"/>
@@ -6179,7 +6424,21 @@
                 <w:rFonts w:eastAsia="Times New Roman" w:cs="Times New Roman"/>
                 <w:color w:val="000000"/>
               </w:rPr>
-              <w:t>75</w:t>
+              <w:t>797</w:t>
+            </w:r>
+            <w:r>
+              <w:rPr>
+                <w:rFonts w:eastAsia="Times New Roman" w:cs="Times New Roman"/>
+                <w:color w:val="000000"/>
+              </w:rPr>
+              <w:sym w:font="Symbol" w:char="F0B1"/>
+            </w:r>
+            <w:r>
+              <w:rPr>
+                <w:rFonts w:eastAsia="Times New Roman" w:cs="Times New Roman"/>
+                <w:color w:val="000000"/>
+              </w:rPr>
+              <w:t>4</w:t>
             </w:r>
           </w:p>
         </w:tc>
@@ -6232,7 +6491,7 @@
         </w:tc>
         <w:tc>
           <w:tcPr>
-            <w:tcW w:w="1276" w:type="dxa"/>
+            <w:tcW w:w="2811" w:type="dxa"/>
             <w:shd w:val="clear" w:color="auto" w:fill="auto"/>
             <w:noWrap/>
             <w:vAlign w:val="center"/>
@@ -6251,7 +6510,21 @@
                 <w:rFonts w:eastAsia="Times New Roman" w:cs="Times New Roman"/>
                 <w:color w:val="000000"/>
               </w:rPr>
-              <w:t>50</w:t>
+              <w:t>557</w:t>
+            </w:r>
+            <w:r>
+              <w:rPr>
+                <w:rFonts w:eastAsia="Times New Roman" w:cs="Times New Roman"/>
+                <w:color w:val="000000"/>
+              </w:rPr>
+              <w:sym w:font="Symbol" w:char="F0B1"/>
+            </w:r>
+            <w:r>
+              <w:rPr>
+                <w:rFonts w:eastAsia="Times New Roman" w:cs="Times New Roman"/>
+                <w:color w:val="000000"/>
+              </w:rPr>
+              <w:t>4</w:t>
             </w:r>
           </w:p>
         </w:tc>
@@ -6313,7 +6586,7 @@
         </w:tc>
         <w:tc>
           <w:tcPr>
-            <w:tcW w:w="1276" w:type="dxa"/>
+            <w:tcW w:w="2811" w:type="dxa"/>
             <w:shd w:val="clear" w:color="auto" w:fill="auto"/>
             <w:noWrap/>
             <w:vAlign w:val="center"/>
@@ -6332,7 +6605,21 @@
                 <w:rFonts w:eastAsia="Times New Roman" w:cs="Times New Roman"/>
                 <w:color w:val="000000"/>
               </w:rPr>
-              <w:t>25</w:t>
+              <w:t>278</w:t>
+            </w:r>
+            <w:r>
+              <w:rPr>
+                <w:rFonts w:eastAsia="Times New Roman" w:cs="Times New Roman"/>
+                <w:color w:val="000000"/>
+              </w:rPr>
+              <w:sym w:font="Symbol" w:char="F0B1"/>
+            </w:r>
+            <w:r>
+              <w:rPr>
+                <w:rFonts w:eastAsia="Times New Roman" w:cs="Times New Roman"/>
+                <w:color w:val="000000"/>
+              </w:rPr>
+              <w:t>2</w:t>
             </w:r>
           </w:p>
         </w:tc>
@@ -6385,7 +6672,7 @@
         </w:tc>
         <w:tc>
           <w:tcPr>
-            <w:tcW w:w="1276" w:type="dxa"/>
+            <w:tcW w:w="2811" w:type="dxa"/>
             <w:shd w:val="clear" w:color="auto" w:fill="auto"/>
             <w:noWrap/>
             <w:vAlign w:val="center"/>
@@ -6399,6 +6686,20 @@
                 <w:color w:val="000000"/>
               </w:rPr>
             </w:pPr>
+            <w:r>
+              <w:rPr>
+                <w:rFonts w:eastAsia="Times New Roman" w:cs="Times New Roman"/>
+                <w:color w:val="000000"/>
+              </w:rPr>
+              <w:t>0</w:t>
+            </w:r>
+            <w:r>
+              <w:rPr>
+                <w:rFonts w:eastAsia="Times New Roman" w:cs="Times New Roman"/>
+                <w:color w:val="000000"/>
+              </w:rPr>
+              <w:sym w:font="Symbol" w:char="F0B1"/>
+            </w:r>
             <w:r>
               <w:rPr>
                 <w:rFonts w:eastAsia="Times New Roman" w:cs="Times New Roman"/>
@@ -6433,7 +6734,13 @@
           <w:b/>
         </w:rPr>
         <w:lastRenderedPageBreak/>
-        <w:t>Table 6</w:t>
+        <w:t xml:space="preserve">Table </w:t>
+      </w:r>
+      <w:r>
+        <w:rPr>
+          <w:b/>
+        </w:rPr>
+        <w:t>S3</w:t>
       </w:r>
       <w:r>
         <w:rPr>
@@ -6470,7 +6777,7 @@
     </w:p>
     <w:tbl>
       <w:tblPr>
-        <w:tblW w:w="12855" w:type="dxa"/>
+        <w:tblW w:w="9687" w:type="dxa"/>
         <w:tblLook w:val="04A0" w:firstRow="1" w:lastRow="0" w:firstColumn="1" w:lastColumn="0" w:noHBand="0" w:noVBand="1"/>
       </w:tblPr>
       <w:tblGrid>
@@ -6482,9 +6789,6 @@
         <w:gridCol w:w="1416"/>
         <w:gridCol w:w="1116"/>
         <w:gridCol w:w="1056"/>
-        <w:gridCol w:w="1296"/>
-        <w:gridCol w:w="895"/>
-        <w:gridCol w:w="977"/>
       </w:tblGrid>
       <w:tr>
         <w:trPr>
@@ -6639,57 +6943,6 @@
             <w:proofErr w:type="spellEnd"/>
           </w:p>
         </w:tc>
-        <w:tc>
-          <w:tcPr>
-            <w:tcW w:w="3168" w:type="dxa"/>
-            <w:gridSpan w:val="3"/>
-            <w:tcBorders>
-              <w:top w:val="nil"/>
-              <w:left w:val="nil"/>
-              <w:bottom w:val="single" w:sz="4" w:space="0" w:color="auto"/>
-              <w:right w:val="nil"/>
-            </w:tcBorders>
-          </w:tcPr>
-          <w:p>
-            <w:pPr>
-              <w:spacing w:line="276" w:lineRule="auto"/>
-              <w:rPr>
-                <w:b/>
-                <w:bCs/>
-                <w:color w:val="000000"/>
-              </w:rPr>
-            </w:pPr>
-            <w:r>
-              <w:rPr>
-                <w:b/>
-                <w:bCs/>
-                <w:color w:val="000000"/>
-              </w:rPr>
-              <w:t>%</w:t>
-            </w:r>
-            <w:proofErr w:type="spellStart"/>
-            <w:r>
-              <w:rPr>
-                <w:b/>
-                <w:bCs/>
-                <w:i/>
-                <w:iCs/>
-                <w:color w:val="000000"/>
-              </w:rPr>
-              <w:t>N</w:t>
-            </w:r>
-            <w:r>
-              <w:rPr>
-                <w:b/>
-                <w:bCs/>
-                <w:color w:val="000000"/>
-                <w:vertAlign w:val="subscript"/>
-              </w:rPr>
-              <w:t>dfa</w:t>
-            </w:r>
-            <w:proofErr w:type="spellEnd"/>
-          </w:p>
-        </w:tc>
       </w:tr>
       <w:tr>
         <w:trPr>
@@ -6954,100 +7207,6 @@
             </w:r>
           </w:p>
         </w:tc>
-        <w:tc>
-          <w:tcPr>
-            <w:tcW w:w="1296" w:type="dxa"/>
-            <w:tcBorders>
-              <w:top w:val="single" w:sz="4" w:space="0" w:color="auto"/>
-              <w:left w:val="nil"/>
-              <w:bottom w:val="single" w:sz="4" w:space="0" w:color="auto"/>
-              <w:right w:val="nil"/>
-            </w:tcBorders>
-            <w:vAlign w:val="center"/>
-          </w:tcPr>
-          <w:p>
-            <w:pPr>
-              <w:spacing w:line="276" w:lineRule="auto"/>
-              <w:jc w:val="right"/>
-              <w:rPr>
-                <w:color w:val="000000"/>
-              </w:rPr>
-            </w:pPr>
-            <w:r>
-              <w:rPr>
-                <w:color w:val="000000"/>
-              </w:rPr>
-              <w:t>Coefficient</w:t>
-            </w:r>
-          </w:p>
-        </w:tc>
-        <w:tc>
-          <w:tcPr>
-            <w:tcW w:w="895" w:type="dxa"/>
-            <w:tcBorders>
-              <w:top w:val="single" w:sz="4" w:space="0" w:color="auto"/>
-              <w:left w:val="nil"/>
-              <w:bottom w:val="single" w:sz="4" w:space="0" w:color="auto"/>
-              <w:right w:val="nil"/>
-            </w:tcBorders>
-            <w:vAlign w:val="center"/>
-          </w:tcPr>
-          <w:p>
-            <w:pPr>
-              <w:spacing w:line="276" w:lineRule="auto"/>
-              <w:jc w:val="right"/>
-              <w:rPr>
-                <w:color w:val="000000"/>
-              </w:rPr>
-            </w:pPr>
-            <w:r>
-              <w:rPr>
-                <w:i/>
-                <w:iCs/>
-                <w:color w:val="000000"/>
-                <w:lang w:val="el-GR"/>
-              </w:rPr>
-              <w:t>χ</w:t>
-            </w:r>
-            <w:r>
-              <w:rPr>
-                <w:color w:val="000000"/>
-                <w:vertAlign w:val="superscript"/>
-                <w:lang w:val="el-GR"/>
-              </w:rPr>
-              <w:t>2</w:t>
-            </w:r>
-          </w:p>
-        </w:tc>
-        <w:tc>
-          <w:tcPr>
-            <w:tcW w:w="977" w:type="dxa"/>
-            <w:tcBorders>
-              <w:top w:val="single" w:sz="4" w:space="0" w:color="auto"/>
-              <w:left w:val="nil"/>
-              <w:bottom w:val="single" w:sz="4" w:space="0" w:color="auto"/>
-              <w:right w:val="nil"/>
-            </w:tcBorders>
-            <w:vAlign w:val="center"/>
-          </w:tcPr>
-          <w:p>
-            <w:pPr>
-              <w:spacing w:line="276" w:lineRule="auto"/>
-              <w:jc w:val="right"/>
-              <w:rPr>
-                <w:color w:val="000000"/>
-              </w:rPr>
-            </w:pPr>
-            <w:r>
-              <w:rPr>
-                <w:i/>
-                <w:iCs/>
-                <w:color w:val="000000"/>
-              </w:rPr>
-              <w:t>p</w:t>
-            </w:r>
-          </w:p>
-        </w:tc>
       </w:tr>
       <w:tr>
         <w:trPr>
@@ -7131,11 +7290,13 @@
               <w:spacing w:line="276" w:lineRule="auto"/>
               <w:jc w:val="right"/>
               <w:rPr>
-                <w:color w:val="000000"/>
-              </w:rPr>
-            </w:pPr>
-            <w:r>
-              <w:rPr>
+                <w:rFonts w:cs="Times New Roman"/>
+                <w:color w:val="000000"/>
+              </w:rPr>
+            </w:pPr>
+            <w:r>
+              <w:rPr>
+                <w:rFonts w:cs="Times New Roman"/>
                 <w:color w:val="000000"/>
               </w:rPr>
               <w:t>9.41E-03</w:t>
@@ -7161,11 +7322,13 @@
               <w:spacing w:line="276" w:lineRule="auto"/>
               <w:jc w:val="right"/>
               <w:rPr>
-                <w:color w:val="000000"/>
-              </w:rPr>
-            </w:pPr>
-            <w:r>
-              <w:rPr>
+                <w:rFonts w:cs="Times New Roman"/>
+                <w:color w:val="000000"/>
+              </w:rPr>
+            </w:pPr>
+            <w:r>
+              <w:rPr>
+                <w:rFonts w:cs="Times New Roman"/>
                 <w:color w:val="000000"/>
               </w:rPr>
               <w:t>-</w:t>
@@ -7191,11 +7354,13 @@
               <w:spacing w:line="276" w:lineRule="auto"/>
               <w:jc w:val="right"/>
               <w:rPr>
-                <w:color w:val="000000"/>
-              </w:rPr>
-            </w:pPr>
-            <w:r>
-              <w:rPr>
+                <w:rFonts w:cs="Times New Roman"/>
+                <w:color w:val="000000"/>
+              </w:rPr>
+            </w:pPr>
+            <w:r>
+              <w:rPr>
+                <w:rFonts w:cs="Times New Roman"/>
                 <w:color w:val="000000"/>
               </w:rPr>
               <w:t>-</w:t>
@@ -7221,14 +7386,16 @@
               <w:spacing w:line="276" w:lineRule="auto"/>
               <w:jc w:val="right"/>
               <w:rPr>
-                <w:color w:val="000000"/>
-              </w:rPr>
-            </w:pPr>
-            <w:r>
-              <w:rPr>
-                <w:color w:val="000000"/>
-              </w:rPr>
-              <w:t>1.33E-02</w:t>
+                <w:rFonts w:cs="Times New Roman"/>
+                <w:color w:val="000000"/>
+              </w:rPr>
+            </w:pPr>
+            <w:r>
+              <w:rPr>
+                <w:rFonts w:cs="Times New Roman"/>
+                <w:color w:val="000000"/>
+              </w:rPr>
+              <w:t>1.32E-02</w:t>
             </w:r>
           </w:p>
         </w:tc>
@@ -7251,11 +7418,13 @@
               <w:spacing w:line="276" w:lineRule="auto"/>
               <w:jc w:val="right"/>
               <w:rPr>
-                <w:color w:val="000000"/>
-              </w:rPr>
-            </w:pPr>
-            <w:r>
-              <w:rPr>
+                <w:rFonts w:cs="Times New Roman"/>
+                <w:color w:val="000000"/>
+              </w:rPr>
+            </w:pPr>
+            <w:r>
+              <w:rPr>
+                <w:rFonts w:cs="Times New Roman"/>
                 <w:color w:val="000000"/>
               </w:rPr>
               <w:t>-</w:t>
@@ -7281,75 +7450,17 @@
               <w:spacing w:line="276" w:lineRule="auto"/>
               <w:jc w:val="right"/>
               <w:rPr>
-                <w:color w:val="000000"/>
-              </w:rPr>
-            </w:pPr>
-            <w:r>
-              <w:rPr>
+                <w:rFonts w:cs="Times New Roman"/>
+                <w:color w:val="000000"/>
+              </w:rPr>
+            </w:pPr>
+            <w:r>
+              <w:rPr>
+                <w:rFonts w:cs="Times New Roman"/>
                 <w:color w:val="000000"/>
               </w:rPr>
               <w:t>-</w:t>
             </w:r>
-          </w:p>
-        </w:tc>
-        <w:tc>
-          <w:tcPr>
-            <w:tcW w:w="1296" w:type="dxa"/>
-            <w:tcBorders>
-              <w:top w:val="single" w:sz="4" w:space="0" w:color="auto"/>
-              <w:left w:val="nil"/>
-              <w:bottom w:val="nil"/>
-              <w:right w:val="nil"/>
-            </w:tcBorders>
-          </w:tcPr>
-          <w:p>
-            <w:pPr>
-              <w:spacing w:line="276" w:lineRule="auto"/>
-              <w:jc w:val="right"/>
-              <w:rPr>
-                <w:color w:val="000000"/>
-              </w:rPr>
-            </w:pPr>
-          </w:p>
-        </w:tc>
-        <w:tc>
-          <w:tcPr>
-            <w:tcW w:w="895" w:type="dxa"/>
-            <w:tcBorders>
-              <w:top w:val="single" w:sz="4" w:space="0" w:color="auto"/>
-              <w:left w:val="nil"/>
-              <w:bottom w:val="nil"/>
-              <w:right w:val="nil"/>
-            </w:tcBorders>
-          </w:tcPr>
-          <w:p>
-            <w:pPr>
-              <w:spacing w:line="276" w:lineRule="auto"/>
-              <w:jc w:val="right"/>
-              <w:rPr>
-                <w:color w:val="000000"/>
-              </w:rPr>
-            </w:pPr>
-          </w:p>
-        </w:tc>
-        <w:tc>
-          <w:tcPr>
-            <w:tcW w:w="977" w:type="dxa"/>
-            <w:tcBorders>
-              <w:top w:val="single" w:sz="4" w:space="0" w:color="auto"/>
-              <w:left w:val="nil"/>
-              <w:bottom w:val="nil"/>
-              <w:right w:val="nil"/>
-            </w:tcBorders>
-          </w:tcPr>
-          <w:p>
-            <w:pPr>
-              <w:spacing w:line="276" w:lineRule="auto"/>
-              <w:jc w:val="right"/>
-              <w:rPr>
-                <w:color w:val="000000"/>
-              </w:rPr>
-            </w:pPr>
           </w:p>
         </w:tc>
       </w:tr>
@@ -7442,11 +7553,13 @@
               <w:spacing w:line="276" w:lineRule="auto"/>
               <w:jc w:val="right"/>
               <w:rPr>
-                <w:color w:val="000000"/>
-              </w:rPr>
-            </w:pPr>
-            <w:r>
-              <w:rPr>
+                <w:rFonts w:cs="Times New Roman"/>
+                <w:color w:val="000000"/>
+              </w:rPr>
+            </w:pPr>
+            <w:r>
+              <w:rPr>
+                <w:rFonts w:cs="Times New Roman"/>
                 <w:color w:val="000000"/>
               </w:rPr>
               <w:t>1.20E-01</w:t>
@@ -7472,11 +7585,13 @@
               <w:spacing w:line="276" w:lineRule="auto"/>
               <w:jc w:val="right"/>
               <w:rPr>
-                <w:color w:val="000000"/>
-              </w:rPr>
-            </w:pPr>
-            <w:r>
-              <w:rPr>
+                <w:rFonts w:cs="Times New Roman"/>
+                <w:color w:val="000000"/>
+              </w:rPr>
+            </w:pPr>
+            <w:r>
+              <w:rPr>
+                <w:rFonts w:cs="Times New Roman"/>
                 <w:color w:val="000000"/>
               </w:rPr>
               <w:t>19.258</w:t>
@@ -7502,13 +7617,15 @@
               <w:spacing w:line="276" w:lineRule="auto"/>
               <w:jc w:val="right"/>
               <w:rPr>
-                <w:b/>
-                <w:bCs/>
-                <w:color w:val="000000"/>
-              </w:rPr>
-            </w:pPr>
-            <w:r>
-              <w:rPr>
+                <w:rFonts w:cs="Times New Roman"/>
+                <w:b/>
+                <w:bCs/>
+                <w:color w:val="000000"/>
+              </w:rPr>
+            </w:pPr>
+            <w:r>
+              <w:rPr>
+                <w:rFonts w:cs="Times New Roman"/>
                 <w:b/>
                 <w:bCs/>
                 <w:color w:val="000000"/>
@@ -7536,14 +7653,16 @@
               <w:spacing w:line="276" w:lineRule="auto"/>
               <w:jc w:val="right"/>
               <w:rPr>
-                <w:color w:val="000000"/>
-              </w:rPr>
-            </w:pPr>
-            <w:r>
-              <w:rPr>
-                <w:color w:val="000000"/>
-              </w:rPr>
-              <w:t>9.94E-02</w:t>
+                <w:rFonts w:cs="Times New Roman"/>
+                <w:color w:val="000000"/>
+              </w:rPr>
+            </w:pPr>
+            <w:r>
+              <w:rPr>
+                <w:rFonts w:cs="Times New Roman"/>
+                <w:color w:val="000000"/>
+              </w:rPr>
+              <w:t>9.95E-02</w:t>
             </w:r>
           </w:p>
         </w:tc>
@@ -7566,14 +7685,23 @@
               <w:spacing w:line="276" w:lineRule="auto"/>
               <w:jc w:val="right"/>
               <w:rPr>
-                <w:color w:val="000000"/>
-              </w:rPr>
-            </w:pPr>
-            <w:r>
-              <w:rPr>
-                <w:color w:val="000000"/>
-              </w:rPr>
-              <w:t>0.087</w:t>
+                <w:rFonts w:cs="Times New Roman"/>
+                <w:color w:val="000000"/>
+              </w:rPr>
+            </w:pPr>
+            <w:r>
+              <w:rPr>
+                <w:rFonts w:cs="Times New Roman"/>
+                <w:color w:val="000000"/>
+              </w:rPr>
+              <w:t>0.01</w:t>
+            </w:r>
+            <w:r>
+              <w:rPr>
+                <w:rFonts w:cs="Times New Roman"/>
+                <w:color w:val="000000"/>
+              </w:rPr>
+              <w:t>0</w:t>
             </w:r>
           </w:p>
         </w:tc>
@@ -7596,77 +7724,19 @@
               <w:spacing w:line="276" w:lineRule="auto"/>
               <w:jc w:val="right"/>
               <w:rPr>
-                <w:b/>
-                <w:bCs/>
-                <w:color w:val="000000"/>
-              </w:rPr>
-            </w:pPr>
-            <w:r>
-              <w:rPr>
-                <w:color w:val="000000"/>
-              </w:rPr>
-              <w:t>0.768</w:t>
-            </w:r>
-          </w:p>
-        </w:tc>
-        <w:tc>
-          <w:tcPr>
-            <w:tcW w:w="1296" w:type="dxa"/>
-            <w:tcBorders>
-              <w:top w:val="nil"/>
-              <w:left w:val="nil"/>
-              <w:bottom w:val="nil"/>
-              <w:right w:val="nil"/>
-            </w:tcBorders>
-          </w:tcPr>
-          <w:p>
-            <w:pPr>
-              <w:spacing w:line="276" w:lineRule="auto"/>
-              <w:jc w:val="right"/>
-              <w:rPr>
-                <w:color w:val="000000"/>
-              </w:rPr>
-            </w:pPr>
-          </w:p>
-        </w:tc>
-        <w:tc>
-          <w:tcPr>
-            <w:tcW w:w="895" w:type="dxa"/>
-            <w:tcBorders>
-              <w:top w:val="nil"/>
-              <w:left w:val="nil"/>
-              <w:bottom w:val="nil"/>
-              <w:right w:val="nil"/>
-            </w:tcBorders>
-          </w:tcPr>
-          <w:p>
-            <w:pPr>
-              <w:spacing w:line="276" w:lineRule="auto"/>
-              <w:jc w:val="right"/>
-              <w:rPr>
-                <w:color w:val="000000"/>
-              </w:rPr>
-            </w:pPr>
-          </w:p>
-        </w:tc>
-        <w:tc>
-          <w:tcPr>
-            <w:tcW w:w="977" w:type="dxa"/>
-            <w:tcBorders>
-              <w:top w:val="nil"/>
-              <w:left w:val="nil"/>
-              <w:bottom w:val="nil"/>
-              <w:right w:val="nil"/>
-            </w:tcBorders>
-          </w:tcPr>
-          <w:p>
-            <w:pPr>
-              <w:spacing w:line="276" w:lineRule="auto"/>
-              <w:jc w:val="right"/>
-              <w:rPr>
-                <w:color w:val="000000"/>
-              </w:rPr>
-            </w:pPr>
+                <w:rFonts w:cs="Times New Roman"/>
+                <w:b/>
+                <w:bCs/>
+                <w:color w:val="000000"/>
+              </w:rPr>
+            </w:pPr>
+            <w:r>
+              <w:rPr>
+                <w:rFonts w:cs="Times New Roman"/>
+                <w:color w:val="000000"/>
+              </w:rPr>
+              <w:t>0.921</w:t>
+            </w:r>
           </w:p>
         </w:tc>
       </w:tr>
@@ -7752,11 +7822,13 @@
               <w:spacing w:line="276" w:lineRule="auto"/>
               <w:jc w:val="right"/>
               <w:rPr>
-                <w:color w:val="000000"/>
-              </w:rPr>
-            </w:pPr>
-            <w:r>
-              <w:rPr>
+                <w:rFonts w:cs="Times New Roman"/>
+                <w:color w:val="000000"/>
+              </w:rPr>
+            </w:pPr>
+            <w:r>
+              <w:rPr>
+                <w:rFonts w:cs="Times New Roman"/>
                 <w:color w:val="000000"/>
               </w:rPr>
               <w:t>5.74E-01</w:t>
@@ -7782,11 +7854,13 @@
               <w:spacing w:line="276" w:lineRule="auto"/>
               <w:jc w:val="right"/>
               <w:rPr>
-                <w:color w:val="000000"/>
-              </w:rPr>
-            </w:pPr>
-            <w:r>
-              <w:rPr>
+                <w:rFonts w:cs="Times New Roman"/>
+                <w:color w:val="000000"/>
+              </w:rPr>
+            </w:pPr>
+            <w:r>
+              <w:rPr>
+                <w:rFonts w:cs="Times New Roman"/>
                 <w:color w:val="000000"/>
               </w:rPr>
               <w:t>755.02</w:t>
@@ -7812,13 +7886,15 @@
               <w:spacing w:line="276" w:lineRule="auto"/>
               <w:jc w:val="right"/>
               <w:rPr>
-                <w:b/>
-                <w:bCs/>
-                <w:color w:val="000000"/>
-              </w:rPr>
-            </w:pPr>
-            <w:r>
-              <w:rPr>
+                <w:rFonts w:cs="Times New Roman"/>
+                <w:b/>
+                <w:bCs/>
+                <w:color w:val="000000"/>
+              </w:rPr>
+            </w:pPr>
+            <w:r>
+              <w:rPr>
+                <w:rFonts w:cs="Times New Roman"/>
                 <w:b/>
                 <w:bCs/>
                 <w:color w:val="000000"/>
@@ -7846,14 +7922,16 @@
               <w:spacing w:line="276" w:lineRule="auto"/>
               <w:jc w:val="right"/>
               <w:rPr>
-                <w:color w:val="000000"/>
-              </w:rPr>
-            </w:pPr>
-            <w:r>
-              <w:rPr>
-                <w:color w:val="000000"/>
-              </w:rPr>
-              <w:t>5.40E-01</w:t>
+                <w:rFonts w:cs="Times New Roman"/>
+                <w:color w:val="000000"/>
+              </w:rPr>
+            </w:pPr>
+            <w:r>
+              <w:rPr>
+                <w:rFonts w:cs="Times New Roman"/>
+                <w:color w:val="000000"/>
+              </w:rPr>
+              <w:t>5.45E-01</w:t>
             </w:r>
           </w:p>
         </w:tc>
@@ -7876,14 +7954,16 @@
               <w:spacing w:line="276" w:lineRule="auto"/>
               <w:jc w:val="right"/>
               <w:rPr>
-                <w:color w:val="000000"/>
-              </w:rPr>
-            </w:pPr>
-            <w:r>
-              <w:rPr>
-                <w:color w:val="000000"/>
-              </w:rPr>
-              <w:t>903.691</w:t>
+                <w:rFonts w:cs="Times New Roman"/>
+                <w:color w:val="000000"/>
+              </w:rPr>
+            </w:pPr>
+            <w:r>
+              <w:rPr>
+                <w:rFonts w:cs="Times New Roman"/>
+                <w:color w:val="000000"/>
+              </w:rPr>
+              <w:t>902.063</w:t>
             </w:r>
           </w:p>
         </w:tc>
@@ -7906,79 +7986,21 @@
               <w:spacing w:line="276" w:lineRule="auto"/>
               <w:jc w:val="right"/>
               <w:rPr>
-                <w:b/>
-                <w:bCs/>
-                <w:color w:val="000000"/>
-              </w:rPr>
-            </w:pPr>
-            <w:r>
-              <w:rPr>
+                <w:rFonts w:cs="Times New Roman"/>
+                <w:b/>
+                <w:bCs/>
+                <w:color w:val="000000"/>
+              </w:rPr>
+            </w:pPr>
+            <w:r>
+              <w:rPr>
+                <w:rFonts w:cs="Times New Roman"/>
                 <w:b/>
                 <w:bCs/>
                 <w:color w:val="000000"/>
               </w:rPr>
               <w:t>&lt;0.001</w:t>
             </w:r>
-          </w:p>
-        </w:tc>
-        <w:tc>
-          <w:tcPr>
-            <w:tcW w:w="1296" w:type="dxa"/>
-            <w:tcBorders>
-              <w:top w:val="nil"/>
-              <w:left w:val="nil"/>
-              <w:bottom w:val="nil"/>
-              <w:right w:val="nil"/>
-            </w:tcBorders>
-          </w:tcPr>
-          <w:p>
-            <w:pPr>
-              <w:spacing w:line="276" w:lineRule="auto"/>
-              <w:jc w:val="right"/>
-              <w:rPr>
-                <w:color w:val="000000"/>
-              </w:rPr>
-            </w:pPr>
-          </w:p>
-        </w:tc>
-        <w:tc>
-          <w:tcPr>
-            <w:tcW w:w="895" w:type="dxa"/>
-            <w:tcBorders>
-              <w:top w:val="nil"/>
-              <w:left w:val="nil"/>
-              <w:bottom w:val="nil"/>
-              <w:right w:val="nil"/>
-            </w:tcBorders>
-          </w:tcPr>
-          <w:p>
-            <w:pPr>
-              <w:spacing w:line="276" w:lineRule="auto"/>
-              <w:jc w:val="right"/>
-              <w:rPr>
-                <w:color w:val="000000"/>
-              </w:rPr>
-            </w:pPr>
-          </w:p>
-        </w:tc>
-        <w:tc>
-          <w:tcPr>
-            <w:tcW w:w="977" w:type="dxa"/>
-            <w:tcBorders>
-              <w:top w:val="nil"/>
-              <w:left w:val="nil"/>
-              <w:bottom w:val="nil"/>
-              <w:right w:val="nil"/>
-            </w:tcBorders>
-          </w:tcPr>
-          <w:p>
-            <w:pPr>
-              <w:spacing w:line="276" w:lineRule="auto"/>
-              <w:jc w:val="right"/>
-              <w:rPr>
-                <w:color w:val="000000"/>
-              </w:rPr>
-            </w:pPr>
           </w:p>
         </w:tc>
       </w:tr>
@@ -8064,11 +8086,13 @@
               <w:spacing w:line="276" w:lineRule="auto"/>
               <w:jc w:val="right"/>
               <w:rPr>
-                <w:color w:val="000000"/>
-              </w:rPr>
-            </w:pPr>
-            <w:r>
-              <w:rPr>
+                <w:rFonts w:cs="Times New Roman"/>
+                <w:color w:val="000000"/>
+              </w:rPr>
+            </w:pPr>
+            <w:r>
+              <w:rPr>
+                <w:rFonts w:cs="Times New Roman"/>
                 <w:color w:val="000000"/>
               </w:rPr>
               <w:t>7.71E-06</w:t>
@@ -8094,11 +8118,13 @@
               <w:spacing w:line="276" w:lineRule="auto"/>
               <w:jc w:val="right"/>
               <w:rPr>
-                <w:color w:val="000000"/>
-              </w:rPr>
-            </w:pPr>
-            <w:r>
-              <w:rPr>
+                <w:rFonts w:cs="Times New Roman"/>
+                <w:color w:val="000000"/>
+              </w:rPr>
+            </w:pPr>
+            <w:r>
+              <w:rPr>
+                <w:rFonts w:cs="Times New Roman"/>
                 <w:color w:val="000000"/>
               </w:rPr>
               <w:t>84.376</w:t>
@@ -8124,13 +8150,15 @@
               <w:spacing w:line="276" w:lineRule="auto"/>
               <w:jc w:val="right"/>
               <w:rPr>
-                <w:b/>
-                <w:bCs/>
-                <w:color w:val="000000"/>
-              </w:rPr>
-            </w:pPr>
-            <w:r>
-              <w:rPr>
+                <w:rFonts w:cs="Times New Roman"/>
+                <w:b/>
+                <w:bCs/>
+                <w:color w:val="000000"/>
+              </w:rPr>
+            </w:pPr>
+            <w:r>
+              <w:rPr>
+                <w:rFonts w:cs="Times New Roman"/>
                 <w:b/>
                 <w:bCs/>
                 <w:color w:val="000000"/>
@@ -8158,14 +8186,16 @@
               <w:spacing w:line="276" w:lineRule="auto"/>
               <w:jc w:val="right"/>
               <w:rPr>
-                <w:color w:val="000000"/>
-              </w:rPr>
-            </w:pPr>
-            <w:r>
-              <w:rPr>
-                <w:color w:val="000000"/>
-              </w:rPr>
-              <w:t>-5.99E-06</w:t>
+                <w:rFonts w:cs="Times New Roman"/>
+                <w:color w:val="000000"/>
+              </w:rPr>
+            </w:pPr>
+            <w:r>
+              <w:rPr>
+                <w:rFonts w:cs="Times New Roman"/>
+                <w:color w:val="000000"/>
+              </w:rPr>
+              <w:t>-5.59E-06</w:t>
             </w:r>
           </w:p>
         </w:tc>
@@ -8188,14 +8218,16 @@
               <w:spacing w:line="276" w:lineRule="auto"/>
               <w:jc w:val="right"/>
               <w:rPr>
-                <w:color w:val="000000"/>
-              </w:rPr>
-            </w:pPr>
-            <w:r>
-              <w:rPr>
-                <w:color w:val="000000"/>
-              </w:rPr>
-              <w:t>258.099</w:t>
+                <w:rFonts w:cs="Times New Roman"/>
+                <w:color w:val="000000"/>
+              </w:rPr>
+            </w:pPr>
+            <w:r>
+              <w:rPr>
+                <w:rFonts w:cs="Times New Roman"/>
+                <w:color w:val="000000"/>
+              </w:rPr>
+              <w:t>254.741</w:t>
             </w:r>
           </w:p>
         </w:tc>
@@ -8218,79 +8250,21 @@
               <w:spacing w:line="276" w:lineRule="auto"/>
               <w:jc w:val="right"/>
               <w:rPr>
-                <w:b/>
-                <w:bCs/>
-                <w:color w:val="000000"/>
-              </w:rPr>
-            </w:pPr>
-            <w:r>
-              <w:rPr>
+                <w:rFonts w:cs="Times New Roman"/>
+                <w:b/>
+                <w:bCs/>
+                <w:color w:val="000000"/>
+              </w:rPr>
+            </w:pPr>
+            <w:r>
+              <w:rPr>
+                <w:rFonts w:cs="Times New Roman"/>
                 <w:b/>
                 <w:bCs/>
                 <w:color w:val="000000"/>
               </w:rPr>
               <w:t>&lt;0.001</w:t>
             </w:r>
-          </w:p>
-        </w:tc>
-        <w:tc>
-          <w:tcPr>
-            <w:tcW w:w="1296" w:type="dxa"/>
-            <w:tcBorders>
-              <w:top w:val="nil"/>
-              <w:left w:val="nil"/>
-              <w:bottom w:val="nil"/>
-              <w:right w:val="nil"/>
-            </w:tcBorders>
-          </w:tcPr>
-          <w:p>
-            <w:pPr>
-              <w:spacing w:line="276" w:lineRule="auto"/>
-              <w:jc w:val="right"/>
-              <w:rPr>
-                <w:color w:val="000000"/>
-              </w:rPr>
-            </w:pPr>
-          </w:p>
-        </w:tc>
-        <w:tc>
-          <w:tcPr>
-            <w:tcW w:w="895" w:type="dxa"/>
-            <w:tcBorders>
-              <w:top w:val="nil"/>
-              <w:left w:val="nil"/>
-              <w:bottom w:val="nil"/>
-              <w:right w:val="nil"/>
-            </w:tcBorders>
-          </w:tcPr>
-          <w:p>
-            <w:pPr>
-              <w:spacing w:line="276" w:lineRule="auto"/>
-              <w:jc w:val="right"/>
-              <w:rPr>
-                <w:color w:val="000000"/>
-              </w:rPr>
-            </w:pPr>
-          </w:p>
-        </w:tc>
-        <w:tc>
-          <w:tcPr>
-            <w:tcW w:w="977" w:type="dxa"/>
-            <w:tcBorders>
-              <w:top w:val="nil"/>
-              <w:left w:val="nil"/>
-              <w:bottom w:val="nil"/>
-              <w:right w:val="nil"/>
-            </w:tcBorders>
-          </w:tcPr>
-          <w:p>
-            <w:pPr>
-              <w:spacing w:line="276" w:lineRule="auto"/>
-              <w:jc w:val="right"/>
-              <w:rPr>
-                <w:color w:val="000000"/>
-              </w:rPr>
-            </w:pPr>
           </w:p>
         </w:tc>
       </w:tr>
@@ -8389,11 +8363,13 @@
               <w:spacing w:line="276" w:lineRule="auto"/>
               <w:jc w:val="right"/>
               <w:rPr>
-                <w:color w:val="000000"/>
-              </w:rPr>
-            </w:pPr>
-            <w:r>
-              <w:rPr>
+                <w:rFonts w:cs="Times New Roman"/>
+                <w:color w:val="000000"/>
+              </w:rPr>
+            </w:pPr>
+            <w:r>
+              <w:rPr>
+                <w:rFonts w:cs="Times New Roman"/>
                 <w:color w:val="000000"/>
               </w:rPr>
               <w:t>-4.68E-02</w:t>
@@ -8419,17 +8395,20 @@
               <w:spacing w:line="276" w:lineRule="auto"/>
               <w:jc w:val="right"/>
               <w:rPr>
-                <w:color w:val="000000"/>
-              </w:rPr>
-            </w:pPr>
-            <w:r>
-              <w:rPr>
+                <w:rFonts w:cs="Times New Roman"/>
+                <w:color w:val="000000"/>
+              </w:rPr>
+            </w:pPr>
+            <w:r>
+              <w:rPr>
+                <w:rFonts w:cs="Times New Roman"/>
                 <w:color w:val="000000"/>
               </w:rPr>
               <w:t>0.95</w:t>
             </w:r>
             <w:r>
               <w:rPr>
+                <w:rFonts w:cs="Times New Roman"/>
                 <w:color w:val="000000"/>
               </w:rPr>
               <w:t>0</w:t>
@@ -8455,19 +8434,22 @@
               <w:spacing w:line="276" w:lineRule="auto"/>
               <w:jc w:val="right"/>
               <w:rPr>
-                <w:b/>
-                <w:bCs/>
-                <w:color w:val="000000"/>
-              </w:rPr>
-            </w:pPr>
-            <w:r>
-              <w:rPr>
+                <w:rFonts w:cs="Times New Roman"/>
+                <w:b/>
+                <w:bCs/>
+                <w:color w:val="000000"/>
+              </w:rPr>
+            </w:pPr>
+            <w:r>
+              <w:rPr>
+                <w:rFonts w:cs="Times New Roman"/>
                 <w:color w:val="000000"/>
               </w:rPr>
               <w:t>0.33</w:t>
             </w:r>
             <w:r>
               <w:rPr>
+                <w:rFonts w:cs="Times New Roman"/>
                 <w:color w:val="000000"/>
               </w:rPr>
               <w:t>0</w:t>
@@ -8493,14 +8475,16 @@
               <w:spacing w:line="276" w:lineRule="auto"/>
               <w:jc w:val="right"/>
               <w:rPr>
-                <w:color w:val="000000"/>
-              </w:rPr>
-            </w:pPr>
-            <w:r>
-              <w:rPr>
-                <w:color w:val="000000"/>
-              </w:rPr>
-              <w:t>-1.38E-01</w:t>
+                <w:rFonts w:cs="Times New Roman"/>
+                <w:color w:val="000000"/>
+              </w:rPr>
+            </w:pPr>
+            <w:r>
+              <w:rPr>
+                <w:rFonts w:cs="Times New Roman"/>
+                <w:color w:val="000000"/>
+              </w:rPr>
+              <w:t>-1.42E-01</w:t>
             </w:r>
           </w:p>
         </w:tc>
@@ -8523,14 +8507,16 @@
               <w:spacing w:line="276" w:lineRule="auto"/>
               <w:jc w:val="right"/>
               <w:rPr>
-                <w:color w:val="000000"/>
-              </w:rPr>
-            </w:pPr>
-            <w:r>
-              <w:rPr>
-                <w:color w:val="000000"/>
-              </w:rPr>
-              <w:t>20.614</w:t>
+                <w:rFonts w:cs="Times New Roman"/>
+                <w:color w:val="000000"/>
+              </w:rPr>
+            </w:pPr>
+            <w:r>
+              <w:rPr>
+                <w:rFonts w:cs="Times New Roman"/>
+                <w:color w:val="000000"/>
+              </w:rPr>
+              <w:t>21.632</w:t>
             </w:r>
           </w:p>
         </w:tc>
@@ -8553,79 +8539,21 @@
               <w:spacing w:line="276" w:lineRule="auto"/>
               <w:jc w:val="right"/>
               <w:rPr>
-                <w:b/>
-                <w:bCs/>
-                <w:color w:val="000000"/>
-              </w:rPr>
-            </w:pPr>
-            <w:r>
-              <w:rPr>
+                <w:rFonts w:cs="Times New Roman"/>
+                <w:b/>
+                <w:bCs/>
+                <w:color w:val="000000"/>
+              </w:rPr>
+            </w:pPr>
+            <w:r>
+              <w:rPr>
+                <w:rFonts w:cs="Times New Roman"/>
                 <w:b/>
                 <w:bCs/>
                 <w:color w:val="000000"/>
               </w:rPr>
               <w:t>&lt;0.001</w:t>
             </w:r>
-          </w:p>
-        </w:tc>
-        <w:tc>
-          <w:tcPr>
-            <w:tcW w:w="1296" w:type="dxa"/>
-            <w:tcBorders>
-              <w:top w:val="nil"/>
-              <w:left w:val="nil"/>
-              <w:bottom w:val="nil"/>
-              <w:right w:val="nil"/>
-            </w:tcBorders>
-          </w:tcPr>
-          <w:p>
-            <w:pPr>
-              <w:spacing w:line="276" w:lineRule="auto"/>
-              <w:jc w:val="right"/>
-              <w:rPr>
-                <w:color w:val="000000"/>
-              </w:rPr>
-            </w:pPr>
-          </w:p>
-        </w:tc>
-        <w:tc>
-          <w:tcPr>
-            <w:tcW w:w="895" w:type="dxa"/>
-            <w:tcBorders>
-              <w:top w:val="nil"/>
-              <w:left w:val="nil"/>
-              <w:bottom w:val="nil"/>
-              <w:right w:val="nil"/>
-            </w:tcBorders>
-          </w:tcPr>
-          <w:p>
-            <w:pPr>
-              <w:spacing w:line="276" w:lineRule="auto"/>
-              <w:jc w:val="right"/>
-              <w:rPr>
-                <w:color w:val="000000"/>
-              </w:rPr>
-            </w:pPr>
-          </w:p>
-        </w:tc>
-        <w:tc>
-          <w:tcPr>
-            <w:tcW w:w="977" w:type="dxa"/>
-            <w:tcBorders>
-              <w:top w:val="nil"/>
-              <w:left w:val="nil"/>
-              <w:bottom w:val="nil"/>
-              <w:right w:val="nil"/>
-            </w:tcBorders>
-          </w:tcPr>
-          <w:p>
-            <w:pPr>
-              <w:spacing w:line="276" w:lineRule="auto"/>
-              <w:jc w:val="right"/>
-              <w:rPr>
-                <w:color w:val="000000"/>
-              </w:rPr>
-            </w:pPr>
           </w:p>
         </w:tc>
       </w:tr>
@@ -8724,11 +8652,13 @@
               <w:spacing w:line="276" w:lineRule="auto"/>
               <w:jc w:val="right"/>
               <w:rPr>
-                <w:color w:val="000000"/>
-              </w:rPr>
-            </w:pPr>
-            <w:r>
-              <w:rPr>
+                <w:rFonts w:cs="Times New Roman"/>
+                <w:color w:val="000000"/>
+              </w:rPr>
+            </w:pPr>
+            <w:r>
+              <w:rPr>
+                <w:rFonts w:cs="Times New Roman"/>
                 <w:color w:val="000000"/>
               </w:rPr>
               <w:t>-1.59E-04</w:t>
@@ -8754,11 +8684,13 @@
               <w:spacing w:line="276" w:lineRule="auto"/>
               <w:jc w:val="right"/>
               <w:rPr>
-                <w:color w:val="000000"/>
-              </w:rPr>
-            </w:pPr>
-            <w:r>
-              <w:rPr>
+                <w:rFonts w:cs="Times New Roman"/>
+                <w:color w:val="000000"/>
+              </w:rPr>
+            </w:pPr>
+            <w:r>
+              <w:rPr>
+                <w:rFonts w:cs="Times New Roman"/>
                 <w:color w:val="000000"/>
               </w:rPr>
               <w:t>2.106</w:t>
@@ -8784,6 +8716,7 @@
               <w:spacing w:line="276" w:lineRule="auto"/>
               <w:jc w:val="right"/>
               <w:rPr>
+                <w:rFonts w:cs="Times New Roman"/>
                 <w:b/>
                 <w:bCs/>
                 <w:i/>
@@ -8793,6 +8726,7 @@
             </w:pPr>
             <w:r>
               <w:rPr>
+                <w:rFonts w:cs="Times New Roman"/>
                 <w:color w:val="000000"/>
               </w:rPr>
               <w:t>0.147</w:t>
@@ -8818,14 +8752,16 @@
               <w:spacing w:line="276" w:lineRule="auto"/>
               <w:jc w:val="right"/>
               <w:rPr>
-                <w:color w:val="000000"/>
-              </w:rPr>
-            </w:pPr>
-            <w:r>
-              <w:rPr>
-                <w:color w:val="000000"/>
-              </w:rPr>
-              <w:t>-1.73E-04</w:t>
+                <w:rFonts w:cs="Times New Roman"/>
+                <w:color w:val="000000"/>
+              </w:rPr>
+            </w:pPr>
+            <w:r>
+              <w:rPr>
+                <w:rFonts w:cs="Times New Roman"/>
+                <w:color w:val="000000"/>
+              </w:rPr>
+              <w:t>-1.74E-04</w:t>
             </w:r>
           </w:p>
         </w:tc>
@@ -8848,14 +8784,23 @@
               <w:spacing w:line="276" w:lineRule="auto"/>
               <w:jc w:val="right"/>
               <w:rPr>
-                <w:color w:val="000000"/>
-              </w:rPr>
-            </w:pPr>
-            <w:r>
-              <w:rPr>
-                <w:color w:val="000000"/>
-              </w:rPr>
-              <w:t>1.773</w:t>
+                <w:rFonts w:cs="Times New Roman"/>
+                <w:color w:val="000000"/>
+              </w:rPr>
+            </w:pPr>
+            <w:r>
+              <w:rPr>
+                <w:rFonts w:cs="Times New Roman"/>
+                <w:color w:val="000000"/>
+              </w:rPr>
+              <w:t>1.59</w:t>
+            </w:r>
+            <w:r>
+              <w:rPr>
+                <w:rFonts w:cs="Times New Roman"/>
+                <w:color w:val="000000"/>
+              </w:rPr>
+              <w:t>0</w:t>
             </w:r>
           </w:p>
         </w:tc>
@@ -8878,77 +8823,19 @@
               <w:spacing w:line="276" w:lineRule="auto"/>
               <w:jc w:val="right"/>
               <w:rPr>
-                <w:b/>
-                <w:bCs/>
-                <w:color w:val="000000"/>
-              </w:rPr>
-            </w:pPr>
-            <w:r>
-              <w:rPr>
-                <w:color w:val="000000"/>
-              </w:rPr>
-              <w:t>0.183</w:t>
-            </w:r>
-          </w:p>
-        </w:tc>
-        <w:tc>
-          <w:tcPr>
-            <w:tcW w:w="1296" w:type="dxa"/>
-            <w:tcBorders>
-              <w:top w:val="nil"/>
-              <w:left w:val="nil"/>
-              <w:bottom w:val="nil"/>
-              <w:right w:val="nil"/>
-            </w:tcBorders>
-          </w:tcPr>
-          <w:p>
-            <w:pPr>
-              <w:spacing w:line="276" w:lineRule="auto"/>
-              <w:jc w:val="right"/>
-              <w:rPr>
-                <w:color w:val="000000"/>
-              </w:rPr>
-            </w:pPr>
-          </w:p>
-        </w:tc>
-        <w:tc>
-          <w:tcPr>
-            <w:tcW w:w="895" w:type="dxa"/>
-            <w:tcBorders>
-              <w:top w:val="nil"/>
-              <w:left w:val="nil"/>
-              <w:bottom w:val="nil"/>
-              <w:right w:val="nil"/>
-            </w:tcBorders>
-          </w:tcPr>
-          <w:p>
-            <w:pPr>
-              <w:spacing w:line="276" w:lineRule="auto"/>
-              <w:jc w:val="right"/>
-              <w:rPr>
-                <w:color w:val="000000"/>
-              </w:rPr>
-            </w:pPr>
-          </w:p>
-        </w:tc>
-        <w:tc>
-          <w:tcPr>
-            <w:tcW w:w="977" w:type="dxa"/>
-            <w:tcBorders>
-              <w:top w:val="nil"/>
-              <w:left w:val="nil"/>
-              <w:bottom w:val="nil"/>
-              <w:right w:val="nil"/>
-            </w:tcBorders>
-          </w:tcPr>
-          <w:p>
-            <w:pPr>
-              <w:spacing w:line="276" w:lineRule="auto"/>
-              <w:jc w:val="right"/>
-              <w:rPr>
-                <w:color w:val="000000"/>
-              </w:rPr>
-            </w:pPr>
+                <w:rFonts w:cs="Times New Roman"/>
+                <w:b/>
+                <w:bCs/>
+                <w:color w:val="000000"/>
+              </w:rPr>
+            </w:pPr>
+            <w:r>
+              <w:rPr>
+                <w:rFonts w:cs="Times New Roman"/>
+                <w:color w:val="000000"/>
+              </w:rPr>
+              <w:t>0.207</w:t>
+            </w:r>
           </w:p>
         </w:tc>
       </w:tr>
@@ -9031,11 +8918,13 @@
               <w:spacing w:line="276" w:lineRule="auto"/>
               <w:jc w:val="right"/>
               <w:rPr>
-                <w:color w:val="000000"/>
-              </w:rPr>
-            </w:pPr>
-            <w:r>
-              <w:rPr>
+                <w:rFonts w:cs="Times New Roman"/>
+                <w:color w:val="000000"/>
+              </w:rPr>
+            </w:pPr>
+            <w:r>
+              <w:rPr>
+                <w:rFonts w:cs="Times New Roman"/>
                 <w:color w:val="000000"/>
               </w:rPr>
               <w:t>-5.82E-04</w:t>
@@ -9060,11 +8949,13 @@
               <w:spacing w:line="276" w:lineRule="auto"/>
               <w:jc w:val="right"/>
               <w:rPr>
-                <w:color w:val="000000"/>
-              </w:rPr>
-            </w:pPr>
-            <w:r>
-              <w:rPr>
+                <w:rFonts w:cs="Times New Roman"/>
+                <w:color w:val="000000"/>
+              </w:rPr>
+            </w:pPr>
+            <w:r>
+              <w:rPr>
+                <w:rFonts w:cs="Times New Roman"/>
                 <w:color w:val="000000"/>
               </w:rPr>
               <w:t>44.622</w:t>
@@ -9089,13 +8980,15 @@
               <w:spacing w:line="276" w:lineRule="auto"/>
               <w:jc w:val="right"/>
               <w:rPr>
-                <w:b/>
-                <w:bCs/>
-                <w:color w:val="000000"/>
-              </w:rPr>
-            </w:pPr>
-            <w:r>
-              <w:rPr>
+                <w:rFonts w:cs="Times New Roman"/>
+                <w:b/>
+                <w:bCs/>
+                <w:color w:val="000000"/>
+              </w:rPr>
+            </w:pPr>
+            <w:r>
+              <w:rPr>
+                <w:rFonts w:cs="Times New Roman"/>
                 <w:b/>
                 <w:bCs/>
                 <w:color w:val="000000"/>
@@ -9122,14 +9015,16 @@
               <w:spacing w:line="276" w:lineRule="auto"/>
               <w:jc w:val="right"/>
               <w:rPr>
-                <w:color w:val="000000"/>
-              </w:rPr>
-            </w:pPr>
-            <w:r>
-              <w:rPr>
-                <w:color w:val="000000"/>
-              </w:rPr>
-              <w:t>-7.45E-04</w:t>
+                <w:rFonts w:cs="Times New Roman"/>
+                <w:color w:val="000000"/>
+              </w:rPr>
+            </w:pPr>
+            <w:r>
+              <w:rPr>
+                <w:rFonts w:cs="Times New Roman"/>
+                <w:color w:val="000000"/>
+              </w:rPr>
+              <w:t>-7.51E-04</w:t>
             </w:r>
           </w:p>
         </w:tc>
@@ -9151,14 +9046,16 @@
               <w:spacing w:line="276" w:lineRule="auto"/>
               <w:jc w:val="right"/>
               <w:rPr>
-                <w:color w:val="000000"/>
-              </w:rPr>
-            </w:pPr>
-            <w:r>
-              <w:rPr>
-                <w:color w:val="000000"/>
-              </w:rPr>
-              <w:t>133.918</w:t>
+                <w:rFonts w:cs="Times New Roman"/>
+                <w:color w:val="000000"/>
+              </w:rPr>
+            </w:pPr>
+            <w:r>
+              <w:rPr>
+                <w:rFonts w:cs="Times New Roman"/>
+                <w:color w:val="000000"/>
+              </w:rPr>
+              <w:t>132.463</w:t>
             </w:r>
           </w:p>
         </w:tc>
@@ -9180,6 +9077,7 @@
               <w:spacing w:line="276" w:lineRule="auto"/>
               <w:jc w:val="right"/>
               <w:rPr>
+                <w:rFonts w:cs="Times New Roman"/>
                 <w:b/>
                 <w:bCs/>
                 <w:i/>
@@ -9189,69 +9087,13 @@
             </w:pPr>
             <w:r>
               <w:rPr>
+                <w:rFonts w:cs="Times New Roman"/>
                 <w:b/>
                 <w:bCs/>
                 <w:color w:val="000000"/>
               </w:rPr>
               <w:t>&lt;0.001</w:t>
             </w:r>
-          </w:p>
-        </w:tc>
-        <w:tc>
-          <w:tcPr>
-            <w:tcW w:w="1296" w:type="dxa"/>
-            <w:tcBorders>
-              <w:top w:val="nil"/>
-              <w:left w:val="nil"/>
-              <w:right w:val="nil"/>
-            </w:tcBorders>
-          </w:tcPr>
-          <w:p>
-            <w:pPr>
-              <w:spacing w:line="276" w:lineRule="auto"/>
-              <w:jc w:val="right"/>
-              <w:rPr>
-                <w:color w:val="000000"/>
-              </w:rPr>
-            </w:pPr>
-          </w:p>
-        </w:tc>
-        <w:tc>
-          <w:tcPr>
-            <w:tcW w:w="895" w:type="dxa"/>
-            <w:tcBorders>
-              <w:top w:val="nil"/>
-              <w:left w:val="nil"/>
-              <w:right w:val="nil"/>
-            </w:tcBorders>
-          </w:tcPr>
-          <w:p>
-            <w:pPr>
-              <w:spacing w:line="276" w:lineRule="auto"/>
-              <w:jc w:val="right"/>
-              <w:rPr>
-                <w:color w:val="000000"/>
-              </w:rPr>
-            </w:pPr>
-          </w:p>
-        </w:tc>
-        <w:tc>
-          <w:tcPr>
-            <w:tcW w:w="977" w:type="dxa"/>
-            <w:tcBorders>
-              <w:top w:val="nil"/>
-              <w:left w:val="nil"/>
-              <w:right w:val="nil"/>
-            </w:tcBorders>
-          </w:tcPr>
-          <w:p>
-            <w:pPr>
-              <w:spacing w:line="276" w:lineRule="auto"/>
-              <w:jc w:val="right"/>
-              <w:rPr>
-                <w:color w:val="000000"/>
-              </w:rPr>
-            </w:pPr>
           </w:p>
         </w:tc>
       </w:tr>
@@ -9350,11 +9192,13 @@
               <w:spacing w:line="276" w:lineRule="auto"/>
               <w:jc w:val="right"/>
               <w:rPr>
-                <w:color w:val="000000"/>
-              </w:rPr>
-            </w:pPr>
-            <w:r>
-              <w:rPr>
+                <w:rFonts w:cs="Times New Roman"/>
+                <w:color w:val="000000"/>
+              </w:rPr>
+            </w:pPr>
+            <w:r>
+              <w:rPr>
+                <w:rFonts w:cs="Times New Roman"/>
                 <w:color w:val="000000"/>
               </w:rPr>
               <w:t>7.26E-05</w:t>
@@ -9380,11 +9224,13 @@
               <w:spacing w:line="276" w:lineRule="auto"/>
               <w:jc w:val="right"/>
               <w:rPr>
-                <w:color w:val="000000"/>
-              </w:rPr>
-            </w:pPr>
-            <w:r>
-              <w:rPr>
+                <w:rFonts w:cs="Times New Roman"/>
+                <w:color w:val="000000"/>
+              </w:rPr>
+            </w:pPr>
+            <w:r>
+              <w:rPr>
+                <w:rFonts w:cs="Times New Roman"/>
                 <w:color w:val="000000"/>
               </w:rPr>
               <w:t>0.196</w:t>
@@ -9410,13 +9256,15 @@
               <w:spacing w:line="276" w:lineRule="auto"/>
               <w:jc w:val="right"/>
               <w:rPr>
-                <w:b/>
-                <w:bCs/>
-                <w:color w:val="000000"/>
-              </w:rPr>
-            </w:pPr>
-            <w:r>
-              <w:rPr>
+                <w:rFonts w:cs="Times New Roman"/>
+                <w:b/>
+                <w:bCs/>
+                <w:color w:val="000000"/>
+              </w:rPr>
+            </w:pPr>
+            <w:r>
+              <w:rPr>
+                <w:rFonts w:cs="Times New Roman"/>
                 <w:color w:val="000000"/>
               </w:rPr>
               <w:t>0.658</w:t>
@@ -9442,14 +9290,16 @@
               <w:spacing w:line="276" w:lineRule="auto"/>
               <w:jc w:val="right"/>
               <w:rPr>
-                <w:color w:val="000000"/>
-              </w:rPr>
-            </w:pPr>
-            <w:r>
-              <w:rPr>
-                <w:color w:val="000000"/>
-              </w:rPr>
-              <w:t>1.76E-04</w:t>
+                <w:rFonts w:cs="Times New Roman"/>
+                <w:color w:val="000000"/>
+              </w:rPr>
+            </w:pPr>
+            <w:r>
+              <w:rPr>
+                <w:rFonts w:cs="Times New Roman"/>
+                <w:color w:val="000000"/>
+              </w:rPr>
+              <w:t>1.82E-04</w:t>
             </w:r>
           </w:p>
         </w:tc>
@@ -9472,14 +9322,16 @@
               <w:spacing w:line="276" w:lineRule="auto"/>
               <w:jc w:val="right"/>
               <w:rPr>
-                <w:color w:val="000000"/>
-              </w:rPr>
-            </w:pPr>
-            <w:r>
-              <w:rPr>
-                <w:color w:val="000000"/>
-              </w:rPr>
-              <w:t>2.359</w:t>
+                <w:rFonts w:cs="Times New Roman"/>
+                <w:color w:val="000000"/>
+              </w:rPr>
+            </w:pPr>
+            <w:r>
+              <w:rPr>
+                <w:rFonts w:cs="Times New Roman"/>
+                <w:color w:val="000000"/>
+              </w:rPr>
+              <w:t>2.481</w:t>
             </w:r>
           </w:p>
         </w:tc>
@@ -9502,75 +9354,17 @@
               <w:spacing w:line="276" w:lineRule="auto"/>
               <w:jc w:val="right"/>
               <w:rPr>
-                <w:color w:val="000000"/>
-              </w:rPr>
-            </w:pPr>
-            <w:r>
-              <w:rPr>
-                <w:color w:val="000000"/>
-              </w:rPr>
-              <w:t>0.125</w:t>
-            </w:r>
-          </w:p>
-        </w:tc>
-        <w:tc>
-          <w:tcPr>
-            <w:tcW w:w="1296" w:type="dxa"/>
-            <w:tcBorders>
-              <w:top w:val="nil"/>
-              <w:left w:val="nil"/>
-              <w:bottom w:val="single" w:sz="4" w:space="0" w:color="auto"/>
-              <w:right w:val="nil"/>
-            </w:tcBorders>
-          </w:tcPr>
-          <w:p>
-            <w:pPr>
-              <w:spacing w:line="276" w:lineRule="auto"/>
-              <w:jc w:val="right"/>
-              <w:rPr>
-                <w:color w:val="000000"/>
-              </w:rPr>
-            </w:pPr>
-          </w:p>
-        </w:tc>
-        <w:tc>
-          <w:tcPr>
-            <w:tcW w:w="895" w:type="dxa"/>
-            <w:tcBorders>
-              <w:top w:val="nil"/>
-              <w:left w:val="nil"/>
-              <w:bottom w:val="single" w:sz="4" w:space="0" w:color="auto"/>
-              <w:right w:val="nil"/>
-            </w:tcBorders>
-          </w:tcPr>
-          <w:p>
-            <w:pPr>
-              <w:spacing w:line="276" w:lineRule="auto"/>
-              <w:jc w:val="right"/>
-              <w:rPr>
-                <w:color w:val="000000"/>
-              </w:rPr>
-            </w:pPr>
-          </w:p>
-        </w:tc>
-        <w:tc>
-          <w:tcPr>
-            <w:tcW w:w="977" w:type="dxa"/>
-            <w:tcBorders>
-              <w:top w:val="nil"/>
-              <w:left w:val="nil"/>
-              <w:bottom w:val="single" w:sz="4" w:space="0" w:color="auto"/>
-              <w:right w:val="nil"/>
-            </w:tcBorders>
-          </w:tcPr>
-          <w:p>
-            <w:pPr>
-              <w:spacing w:line="276" w:lineRule="auto"/>
-              <w:jc w:val="right"/>
-              <w:rPr>
-                <w:color w:val="000000"/>
-              </w:rPr>
-            </w:pPr>
+                <w:rFonts w:cs="Times New Roman"/>
+                <w:color w:val="000000"/>
+              </w:rPr>
+            </w:pPr>
+            <w:r>
+              <w:rPr>
+                <w:rFonts w:cs="Times New Roman"/>
+                <w:color w:val="000000"/>
+              </w:rPr>
+              <w:t>0.115</w:t>
+            </w:r>
           </w:p>
         </w:tc>
       </w:tr>
@@ -9644,33 +9438,7 @@
         <w:t>P</w:t>
       </w:r>
       <w:r>
-        <w:t xml:space="preserve">-values less than 0.05 are in bold and p-values where 0.05&lt;p&lt;0.1 are italicized. Key: df=degrees of freedom, </w:t>
-      </w:r>
-      <w:r>
-        <w:rPr>
-          <w:color w:val="000000"/>
-        </w:rPr>
-        <w:t>%</w:t>
-      </w:r>
-      <w:proofErr w:type="spellStart"/>
-      <w:r>
-        <w:rPr>
-          <w:i/>
-          <w:iCs/>
-          <w:color w:val="000000"/>
-        </w:rPr>
-        <w:t>N</w:t>
-      </w:r>
-      <w:r>
-        <w:rPr>
-          <w:color w:val="000000"/>
-          <w:vertAlign w:val="subscript"/>
-        </w:rPr>
-        <w:t>dfa</w:t>
-      </w:r>
-      <w:proofErr w:type="spellEnd"/>
-      <w:r>
-        <w:t>=percent nitrogen fixed from the atmosphere.</w:t>
+        <w:t>-values less than 0.05 are in bold and p-values where 0.05&lt;p&lt;0.1 are italicized. Key: df=degrees of freedom.</w:t>
       </w:r>
     </w:p>
     <w:p>
@@ -9685,9 +9453,8 @@
     </w:p>
     <w:p>
       <w:pPr>
-        <w:spacing w:line="360" w:lineRule="auto"/>
-        <w:rPr>
-          <w:bCs/>
+        <w:rPr>
+          <w:b/>
         </w:rPr>
       </w:pPr>
       <w:r>
@@ -9695,26 +9462,32 @@
           <w:b/>
         </w:rPr>
         <w:lastRenderedPageBreak/>
-        <w:t>Figure 6</w:t>
+        <w:t>Figure S1</w:t>
       </w:r>
     </w:p>
     <w:p>
       <w:pPr>
-        <w:spacing w:line="360" w:lineRule="auto"/>
-        <w:rPr>
-          <w:bCs/>
+        <w:rPr>
+          <w:b/>
         </w:rPr>
       </w:pPr>
-      <w:r>
-        <w:rPr>
-          <w:bCs/>
+    </w:p>
+    <w:p>
+      <w:pPr>
+        <w:rPr>
+          <w:b/>
+        </w:rPr>
+      </w:pPr>
+      <w:r>
+        <w:rPr>
+          <w:b/>
           <w:noProof/>
         </w:rPr>
         <w:drawing>
-          <wp:inline distT="0" distB="0" distL="0" distR="0" wp14:anchorId="7E22A7A6" wp14:editId="128694A7">
-            <wp:extent cx="3831590" cy="6568440"/>
-            <wp:effectExtent l="0" t="0" r="3810" b="0"/>
-            <wp:docPr id="4" name="Picture 4" descr="Chart&#10;&#10;Description automatically generated"/>
+          <wp:inline distT="0" distB="0" distL="0" distR="0" wp14:anchorId="2EDE7925" wp14:editId="023CFD0F">
+            <wp:extent cx="5246557" cy="4144555"/>
+            <wp:effectExtent l="0" t="0" r="0" b="0"/>
+            <wp:docPr id="1145654697" name="Picture 2" descr="A graph of different types of mass&#10;&#10;Description automatically generated"/>
             <wp:cNvGraphicFramePr>
               <a:graphicFrameLocks xmlns:a="http://schemas.openxmlformats.org/drawingml/2006/main" noChangeAspect="1"/>
             </wp:cNvGraphicFramePr>
@@ -9722,11 +9495,17 @@
               <a:graphicData uri="http://schemas.openxmlformats.org/drawingml/2006/picture">
                 <pic:pic xmlns:pic="http://schemas.openxmlformats.org/drawingml/2006/picture">
                   <pic:nvPicPr>
-                    <pic:cNvPr id="4" name="Picture 4" descr="Chart&#10;&#10;Description automatically generated"/>
+                    <pic:cNvPr id="1145654697" name="Picture 2" descr="A graph of different types of mass&#10;&#10;Description automatically generated"/>
                     <pic:cNvPicPr/>
                   </pic:nvPicPr>
                   <pic:blipFill>
-                    <a:blip r:embed="rId7"/>
+                    <a:blip r:embed="rId4" cstate="print">
+                      <a:extLst>
+                        <a:ext uri="{28A0092B-C50C-407E-A947-70E740481C1C}">
+                          <a14:useLocalDpi xmlns:a14="http://schemas.microsoft.com/office/drawing/2010/main" val="0"/>
+                        </a:ext>
+                      </a:extLst>
+                    </a:blip>
                     <a:stretch>
                       <a:fillRect/>
                     </a:stretch>
@@ -9734,7 +9513,7 @@
                   <pic:spPr>
                     <a:xfrm>
                       <a:off x="0" y="0"/>
-                      <a:ext cx="3835018" cy="6574317"/>
+                      <a:ext cx="5294642" cy="4182540"/>
                     </a:xfrm>
                     <a:prstGeom prst="rect">
                       <a:avLst/>
@@ -9751,108 +9530,472 @@
       <w:pPr>
         <w:spacing w:line="360" w:lineRule="auto"/>
         <w:rPr>
-          <w:bCs/>
+          <w:b/>
         </w:rPr>
       </w:pPr>
+    </w:p>
+    <w:p>
+      <w:pPr>
+        <w:autoSpaceDE w:val="0"/>
+        <w:autoSpaceDN w:val="0"/>
+        <w:adjustRightInd w:val="0"/>
+        <w:spacing w:line="360" w:lineRule="auto"/>
+        <w:rPr>
+          <w:rFonts w:cs="Times New Roman"/>
+        </w:rPr>
+      </w:pPr>
       <w:r>
         <w:rPr>
           <w:b/>
         </w:rPr>
-        <w:t>Figure 6</w:t>
-      </w:r>
-      <w:r>
-        <w:rPr>
-          <w:bCs/>
-        </w:rPr>
-        <w:t xml:space="preserve"> Effects of nitrogen fertilization, inoculation treatment, and CO</w:t>
-      </w:r>
-      <w:r>
-        <w:rPr>
-          <w:bCs/>
+        <w:t xml:space="preserve">Figure S1 </w:t>
+      </w:r>
+      <w:r>
+        <w:rPr>
+          <w:rFonts w:cs="Times New Roman"/>
+        </w:rPr>
+        <w:t>Relationships between area-based leaf nitrogen content (a), mass</w:t>
+      </w:r>
+      <w:r>
+        <w:rPr>
+          <w:rFonts w:cs="Times New Roman"/>
+        </w:rPr>
+        <w:t>-</w:t>
+      </w:r>
+      <w:r>
+        <w:rPr>
+          <w:rFonts w:cs="Times New Roman"/>
+        </w:rPr>
+        <w:t>based</w:t>
+      </w:r>
+      <w:r>
+        <w:rPr>
+          <w:rFonts w:cs="Times New Roman"/>
+        </w:rPr>
+        <w:t xml:space="preserve"> </w:t>
+      </w:r>
+      <w:r>
+        <w:rPr>
+          <w:rFonts w:cs="Times New Roman"/>
+        </w:rPr>
+        <w:t>leaf nitrogen content (b), and leaf mass per unit leaf area (c) measured</w:t>
+      </w:r>
+      <w:r>
+        <w:rPr>
+          <w:rFonts w:cs="Times New Roman"/>
+        </w:rPr>
+        <w:t xml:space="preserve"> </w:t>
+      </w:r>
+      <w:r>
+        <w:rPr>
+          <w:rFonts w:cs="Times New Roman"/>
+        </w:rPr>
+        <w:t>on the focal leaf used to generate CO</w:t>
+      </w:r>
+      <w:r>
+        <w:rPr>
+          <w:rFonts w:cs="Times New Roman"/>
+          <w:sz w:val="16"/>
+          <w:szCs w:val="16"/>
+        </w:rPr>
+        <w:t xml:space="preserve">2 </w:t>
+      </w:r>
+      <w:r>
+        <w:rPr>
+          <w:rFonts w:cs="Times New Roman"/>
+        </w:rPr>
+        <w:t>response curves (x-axis) and leaf nitrogen</w:t>
+      </w:r>
+      <w:r>
+        <w:rPr>
+          <w:rFonts w:cs="Times New Roman"/>
+        </w:rPr>
+        <w:t xml:space="preserve"> </w:t>
+      </w:r>
+      <w:r>
+        <w:rPr>
+          <w:rFonts w:cs="Times New Roman"/>
+        </w:rPr>
+        <w:t>content measured on the leaf used for chlorophyll extractions (y-axis). Blue points</w:t>
+      </w:r>
+      <w:r>
+        <w:rPr>
+          <w:rFonts w:cs="Times New Roman"/>
+        </w:rPr>
+        <w:t xml:space="preserve"> </w:t>
+      </w:r>
+      <w:r>
+        <w:rPr>
+          <w:rFonts w:cs="Times New Roman"/>
+        </w:rPr>
+        <w:t>refer to leaves grown under ambient CO</w:t>
+      </w:r>
+      <w:r>
+        <w:rPr>
+          <w:rFonts w:cs="Times New Roman"/>
+          <w:sz w:val="16"/>
+          <w:szCs w:val="16"/>
+        </w:rPr>
+        <w:t xml:space="preserve">2 </w:t>
+      </w:r>
+      <w:r>
+        <w:rPr>
+          <w:rFonts w:cs="Times New Roman"/>
+        </w:rPr>
+        <w:t>and red points refer leaves grown under</w:t>
+      </w:r>
+      <w:r>
+        <w:rPr>
+          <w:rFonts w:cs="Times New Roman"/>
+        </w:rPr>
+        <w:t xml:space="preserve"> </w:t>
+      </w:r>
+      <w:r>
+        <w:rPr>
+          <w:rFonts w:cs="Times New Roman"/>
+        </w:rPr>
+        <w:t>elevated CO</w:t>
+      </w:r>
+      <w:r>
+        <w:rPr>
+          <w:rFonts w:cs="Times New Roman"/>
+          <w:sz w:val="16"/>
+          <w:szCs w:val="16"/>
+        </w:rPr>
+        <w:t>2</w:t>
+      </w:r>
+      <w:r>
+        <w:rPr>
+          <w:rFonts w:cs="Times New Roman"/>
+        </w:rPr>
+        <w:t>. Square points indicate uninoculated pots and circular points indicate</w:t>
+      </w:r>
+      <w:r>
+        <w:rPr>
+          <w:rFonts w:cs="Times New Roman"/>
+        </w:rPr>
+        <w:t xml:space="preserve"> </w:t>
+      </w:r>
+      <w:r>
+        <w:rPr>
+          <w:rFonts w:cs="Times New Roman"/>
+        </w:rPr>
+        <w:t>inoculated pots. Pearson’s correlation coefficient, associated p-values, and</w:t>
+      </w:r>
+      <w:r>
+        <w:rPr>
+          <w:rFonts w:cs="Times New Roman"/>
+        </w:rPr>
+        <w:t xml:space="preserve"> </w:t>
+      </w:r>
+      <w:r>
+        <w:rPr>
+          <w:rFonts w:cs="Times New Roman"/>
+        </w:rPr>
+        <w:t>the line of the regression line that described each bivariate are included in the</w:t>
+      </w:r>
+      <w:r>
+        <w:rPr>
+          <w:rFonts w:cs="Times New Roman"/>
+        </w:rPr>
+        <w:t xml:space="preserve"> </w:t>
+      </w:r>
+      <w:r>
+        <w:rPr>
+          <w:rFonts w:cs="Times New Roman"/>
+        </w:rPr>
+        <w:t>top left corner of each plot. The solid black line visualizes the trend given a 1:1</w:t>
+      </w:r>
+      <w:r>
+        <w:rPr>
+          <w:rFonts w:cs="Times New Roman"/>
+        </w:rPr>
+        <w:t xml:space="preserve"> </w:t>
+      </w:r>
+      <w:r>
+        <w:rPr>
+          <w:rFonts w:cs="Times New Roman"/>
+        </w:rPr>
+        <w:t>bivariate relationship.</w:t>
+      </w:r>
+    </w:p>
+    <w:p>
+      <w:pPr>
+        <w:spacing w:line="360" w:lineRule="auto"/>
+        <w:rPr>
+          <w:b/>
+        </w:rPr>
+      </w:pPr>
+      <w:r>
+        <w:rPr>
+          <w:b/>
+        </w:rPr>
+        <w:br w:type="page"/>
+      </w:r>
+    </w:p>
+    <w:p>
+      <w:pPr>
+        <w:rPr>
+          <w:b/>
+        </w:rPr>
+      </w:pPr>
+      <w:r>
+        <w:rPr>
+          <w:b/>
+        </w:rPr>
+        <w:lastRenderedPageBreak/>
+        <w:t>Figure S2</w:t>
+      </w:r>
+    </w:p>
+    <w:p>
+      <w:pPr>
+        <w:rPr>
+          <w:b/>
+        </w:rPr>
+      </w:pPr>
+    </w:p>
+    <w:p>
+      <w:pPr>
+        <w:rPr>
+          <w:b/>
+        </w:rPr>
+      </w:pPr>
+      <w:r>
+        <w:rPr>
+          <w:b/>
+          <w:noProof/>
+        </w:rPr>
+        <w:drawing>
+          <wp:inline distT="0" distB="0" distL="0" distR="0" wp14:anchorId="1825C842" wp14:editId="771E7E81">
+            <wp:extent cx="3944078" cy="2218544"/>
+            <wp:effectExtent l="0" t="0" r="0" b="4445"/>
+            <wp:docPr id="1787997493" name="Picture 1787997493" descr="A graph of different colored lines&#10;&#10;Description automatically generated"/>
+            <wp:cNvGraphicFramePr>
+              <a:graphicFrameLocks xmlns:a="http://schemas.openxmlformats.org/drawingml/2006/main" noChangeAspect="1"/>
+            </wp:cNvGraphicFramePr>
+            <a:graphic xmlns:a="http://schemas.openxmlformats.org/drawingml/2006/main">
+              <a:graphicData uri="http://schemas.openxmlformats.org/drawingml/2006/picture">
+                <pic:pic xmlns:pic="http://schemas.openxmlformats.org/drawingml/2006/picture">
+                  <pic:nvPicPr>
+                    <pic:cNvPr id="1380969840" name="Picture 1" descr="A graph of different colored lines&#10;&#10;Description automatically generated"/>
+                    <pic:cNvPicPr/>
+                  </pic:nvPicPr>
+                  <pic:blipFill>
+                    <a:blip r:embed="rId5" cstate="print">
+                      <a:extLst>
+                        <a:ext uri="{28A0092B-C50C-407E-A947-70E740481C1C}">
+                          <a14:useLocalDpi xmlns:a14="http://schemas.microsoft.com/office/drawing/2010/main" val="0"/>
+                        </a:ext>
+                      </a:extLst>
+                    </a:blip>
+                    <a:stretch>
+                      <a:fillRect/>
+                    </a:stretch>
+                  </pic:blipFill>
+                  <pic:spPr>
+                    <a:xfrm>
+                      <a:off x="0" y="0"/>
+                      <a:ext cx="3969620" cy="2232911"/>
+                    </a:xfrm>
+                    <a:prstGeom prst="rect">
+                      <a:avLst/>
+                    </a:prstGeom>
+                  </pic:spPr>
+                </pic:pic>
+              </a:graphicData>
+            </a:graphic>
+          </wp:inline>
+        </w:drawing>
+      </w:r>
+    </w:p>
+    <w:p>
+      <w:pPr>
+        <w:rPr>
+          <w:b/>
+        </w:rPr>
+      </w:pPr>
+    </w:p>
+    <w:p>
+      <w:pPr>
+        <w:autoSpaceDE w:val="0"/>
+        <w:autoSpaceDN w:val="0"/>
+        <w:adjustRightInd w:val="0"/>
+        <w:spacing w:line="360" w:lineRule="auto"/>
+        <w:rPr>
+          <w:rFonts w:cs="Times New Roman"/>
+        </w:rPr>
+      </w:pPr>
+      <w:r>
+        <w:rPr>
+          <w:b/>
+        </w:rPr>
+        <w:t xml:space="preserve">Figure S2 </w:t>
+      </w:r>
+      <w:r>
+        <w:rPr>
+          <w:rFonts w:cs="Times New Roman"/>
+        </w:rPr>
+        <w:t>Effects of C</w:t>
+      </w:r>
+      <w:r>
+        <w:rPr>
+          <w:rFonts w:cs="Times New Roman"/>
+        </w:rPr>
+        <w:t>O</w:t>
+      </w:r>
+      <w:r>
+        <w:rPr>
+          <w:rFonts w:cs="Times New Roman"/>
           <w:vertAlign w:val="subscript"/>
         </w:rPr>
         <w:t>2</w:t>
       </w:r>
       <w:r>
         <w:rPr>
-          <w:bCs/>
-        </w:rPr>
-        <w:t xml:space="preserve"> treatment on nodule biomass (panel A), nodule: root biomass (panel B), and percent nitrogen fixed from the atmosphere (panel C). Soil nitrogen fertilization is represented continuously on the x-axis. </w:t>
-      </w:r>
-      <w:r>
-        <w:rPr>
-          <w:bCs/>
-        </w:rPr>
-        <w:t>Yellow points and</w:t>
-      </w:r>
-      <w:r>
-        <w:rPr>
-          <w:bCs/>
-        </w:rPr>
-        <w:t xml:space="preserve"> trendlines indicate inoculated individuals grown under ambient CO</w:t>
-      </w:r>
-      <w:r>
-        <w:rPr>
-          <w:bCs/>
+          <w:rFonts w:cs="Times New Roman"/>
+        </w:rPr>
+        <w:t>, fertilization, and inoculation on the ratio of whole</w:t>
+      </w:r>
+      <w:r>
+        <w:rPr>
+          <w:rFonts w:cs="Times New Roman"/>
+        </w:rPr>
+        <w:t xml:space="preserve"> </w:t>
+      </w:r>
+      <w:r>
+        <w:rPr>
+          <w:rFonts w:cs="Times New Roman"/>
+        </w:rPr>
+        <w:t>plant biomass to pot volume. Soil nitrogen fertilization is represented on the x</w:t>
+      </w:r>
+      <w:r>
+        <w:rPr>
+          <w:rFonts w:cs="Times New Roman"/>
+        </w:rPr>
+        <w:t>-</w:t>
+      </w:r>
+      <w:r>
+        <w:rPr>
+          <w:rFonts w:cs="Times New Roman"/>
+        </w:rPr>
+        <w:t>axis. Yellow points and trendlines indicate inoculated individuals</w:t>
+      </w:r>
+      <w:r>
+        <w:rPr>
+          <w:rFonts w:cs="Times New Roman"/>
+        </w:rPr>
+        <w:t xml:space="preserve"> </w:t>
+      </w:r>
+      <w:r>
+        <w:rPr>
+          <w:rFonts w:cs="Times New Roman"/>
+        </w:rPr>
+        <w:t>grown under ambient CO</w:t>
+      </w:r>
+      <w:r>
+        <w:rPr>
+          <w:rFonts w:cs="Times New Roman"/>
           <w:vertAlign w:val="subscript"/>
         </w:rPr>
         <w:t>2</w:t>
       </w:r>
       <w:r>
         <w:rPr>
-          <w:bCs/>
-        </w:rPr>
-        <w:t>, blue points and trendlines indicate uninoculated individuals grown under ambient CO</w:t>
-      </w:r>
-      <w:r>
-        <w:rPr>
-          <w:bCs/>
+          <w:rFonts w:cs="Times New Roman"/>
+        </w:rPr>
+        <w:t>, blue points and trendlines indicate uninoculated individuals</w:t>
+      </w:r>
+      <w:r>
+        <w:rPr>
+          <w:rFonts w:cs="Times New Roman"/>
+        </w:rPr>
+        <w:t xml:space="preserve"> </w:t>
+      </w:r>
+      <w:r>
+        <w:rPr>
+          <w:rFonts w:cs="Times New Roman"/>
+        </w:rPr>
+        <w:t>grown under ambient CO</w:t>
+      </w:r>
+      <w:r>
+        <w:rPr>
+          <w:rFonts w:cs="Times New Roman"/>
+          <w:sz w:val="16"/>
+          <w:szCs w:val="16"/>
+        </w:rPr>
+        <w:t>2</w:t>
+      </w:r>
+      <w:r>
+        <w:rPr>
+          <w:rFonts w:cs="Times New Roman"/>
+        </w:rPr>
+        <w:t>, red points and trendlines indicate inoculated</w:t>
+      </w:r>
+      <w:r>
+        <w:rPr>
+          <w:rFonts w:cs="Times New Roman"/>
+        </w:rPr>
+        <w:t xml:space="preserve"> </w:t>
+      </w:r>
+      <w:r>
+        <w:rPr>
+          <w:rFonts w:cs="Times New Roman"/>
+        </w:rPr>
+        <w:t>individuals grown under elevated CO</w:t>
+      </w:r>
+      <w:r>
+        <w:rPr>
+          <w:rFonts w:cs="Times New Roman"/>
           <w:vertAlign w:val="subscript"/>
         </w:rPr>
         <w:t>2</w:t>
       </w:r>
       <w:r>
         <w:rPr>
-          <w:bCs/>
-        </w:rPr>
-        <w:t xml:space="preserve">, red points and </w:t>
-      </w:r>
-      <w:r>
-        <w:rPr>
-          <w:bCs/>
-        </w:rPr>
-        <w:lastRenderedPageBreak/>
-        <w:t>trendlines indicate inoculated individuals grown under elevated CO</w:t>
-      </w:r>
-      <w:r>
-        <w:rPr>
-          <w:bCs/>
+          <w:rFonts w:cs="Times New Roman"/>
+        </w:rPr>
+        <w:t>, and gray points indicate uninoculated individuals</w:t>
+      </w:r>
+      <w:r>
+        <w:rPr>
+          <w:rFonts w:cs="Times New Roman"/>
+        </w:rPr>
+        <w:t xml:space="preserve"> </w:t>
+      </w:r>
+      <w:r>
+        <w:rPr>
+          <w:rFonts w:cs="Times New Roman"/>
+        </w:rPr>
+        <w:t>grown under elevated CO</w:t>
+      </w:r>
+      <w:r>
+        <w:rPr>
+          <w:rFonts w:cs="Times New Roman"/>
           <w:vertAlign w:val="subscript"/>
         </w:rPr>
         <w:t>2</w:t>
       </w:r>
       <w:r>
         <w:rPr>
-          <w:bCs/>
-        </w:rPr>
-        <w:t>, and grey points indicate uninoculated individuals grown under elevated CO</w:t>
-      </w:r>
-      <w:r>
-        <w:rPr>
-          <w:bCs/>
-          <w:vertAlign w:val="subscript"/>
-        </w:rPr>
-        <w:t>2</w:t>
-      </w:r>
-      <w:r>
-        <w:rPr>
-          <w:bCs/>
-        </w:rPr>
-        <w:t>. Solid trendlines indicate slopes that are different from zero (</w:t>
-      </w:r>
-      <w:r>
-        <w:rPr>
-          <w:bCs/>
+          <w:rFonts w:cs="Times New Roman"/>
+        </w:rPr>
+        <w:t>. Solid trendlines indicate regression slopes</w:t>
+      </w:r>
+      <w:r>
+        <w:rPr>
+          <w:rFonts w:cs="Times New Roman"/>
+        </w:rPr>
+        <w:t xml:space="preserve"> </w:t>
+      </w:r>
+      <w:r>
+        <w:rPr>
+          <w:rFonts w:cs="Times New Roman"/>
+        </w:rPr>
+        <w:t>that are different from zero (</w:t>
+      </w:r>
+      <w:r>
+        <w:rPr>
+          <w:rFonts w:cs="Times New Roman"/>
           <w:i/>
           <w:iCs/>
         </w:rPr>
@@ -9860,9 +10003,341 @@
       </w:r>
       <w:r>
         <w:rPr>
-          <w:bCs/>
-        </w:rPr>
-        <w:t xml:space="preserve"> &lt; 0.05), while dashed trendlines indicate slopes that are not different from zero (</w:t>
+          <w:rFonts w:cs="Times New Roman"/>
+        </w:rPr>
+        <w:t>&lt;0.05). The dotted horizontal line indicates the</w:t>
+      </w:r>
+      <w:r>
+        <w:rPr>
+          <w:rFonts w:cs="Times New Roman"/>
+        </w:rPr>
+        <w:t xml:space="preserve"> </w:t>
+      </w:r>
+      <w:r>
+        <w:rPr>
+          <w:rFonts w:cs="Times New Roman"/>
+        </w:rPr>
+        <w:t>point where biomass:</w:t>
+      </w:r>
+      <w:r>
+        <w:rPr>
+          <w:rFonts w:cs="Times New Roman"/>
+        </w:rPr>
+        <w:t xml:space="preserve"> </w:t>
+      </w:r>
+      <w:r>
+        <w:rPr>
+          <w:rFonts w:cs="Times New Roman"/>
+        </w:rPr>
+        <w:t>pot volume exceeds 1 g L</w:t>
+      </w:r>
+      <w:r>
+        <w:rPr>
+          <w:rFonts w:cs="Times New Roman"/>
+          <w:vertAlign w:val="superscript"/>
+        </w:rPr>
+        <w:t>-1</w:t>
+      </w:r>
+      <w:r>
+        <w:rPr>
+          <w:rFonts w:cs="Times New Roman"/>
+        </w:rPr>
+        <w:t xml:space="preserve">, and the </w:t>
+      </w:r>
+      <w:r>
+        <w:rPr>
+          <w:rFonts w:cs="Times New Roman"/>
+        </w:rPr>
+        <w:t>dashed line indicates</w:t>
+      </w:r>
+      <w:r>
+        <w:rPr>
+          <w:rFonts w:cs="Times New Roman"/>
+        </w:rPr>
+        <w:t xml:space="preserve"> </w:t>
+      </w:r>
+      <w:r>
+        <w:rPr>
+          <w:rFonts w:cs="Times New Roman"/>
+        </w:rPr>
+        <w:t>the point where biomass:</w:t>
+      </w:r>
+      <w:r>
+        <w:rPr>
+          <w:rFonts w:cs="Times New Roman"/>
+        </w:rPr>
+        <w:t xml:space="preserve"> </w:t>
+      </w:r>
+      <w:r>
+        <w:rPr>
+          <w:rFonts w:cs="Times New Roman"/>
+        </w:rPr>
+        <w:t>pot volume exceeds 2 g L</w:t>
+      </w:r>
+      <w:r>
+        <w:rPr>
+          <w:rFonts w:cs="Times New Roman"/>
+          <w:vertAlign w:val="superscript"/>
+        </w:rPr>
+        <w:t>-1</w:t>
+      </w:r>
+      <w:r>
+        <w:rPr>
+          <w:rFonts w:cs="Times New Roman"/>
+        </w:rPr>
+        <w:t>.</w:t>
+      </w:r>
+    </w:p>
+    <w:p>
+      <w:pPr>
+        <w:rPr>
+          <w:b/>
+        </w:rPr>
+      </w:pPr>
+      <w:r>
+        <w:rPr>
+          <w:b/>
+        </w:rPr>
+        <w:br w:type="page"/>
+      </w:r>
+    </w:p>
+    <w:p>
+      <w:pPr>
+        <w:spacing w:line="360" w:lineRule="auto"/>
+        <w:rPr>
+          <w:bCs/>
+        </w:rPr>
+      </w:pPr>
+      <w:r>
+        <w:rPr>
+          <w:b/>
+        </w:rPr>
+        <w:lastRenderedPageBreak/>
+        <w:t xml:space="preserve">Figure </w:t>
+      </w:r>
+      <w:r>
+        <w:rPr>
+          <w:b/>
+        </w:rPr>
+        <w:t>S3</w:t>
+      </w:r>
+    </w:p>
+    <w:p>
+      <w:pPr>
+        <w:spacing w:line="360" w:lineRule="auto"/>
+        <w:rPr>
+          <w:bCs/>
+        </w:rPr>
+      </w:pPr>
+      <w:r>
+        <w:rPr>
+          <w:bCs/>
+          <w:noProof/>
+        </w:rPr>
+        <w:drawing>
+          <wp:inline distT="0" distB="0" distL="0" distR="0" wp14:anchorId="5B52606D" wp14:editId="332A37BD">
+            <wp:extent cx="5943600" cy="1981200"/>
+            <wp:effectExtent l="0" t="0" r="0" b="0"/>
+            <wp:docPr id="2110330797" name="Picture 3" descr="A diagram of soil fertilization&#10;&#10;Description automatically generated"/>
+            <wp:cNvGraphicFramePr>
+              <a:graphicFrameLocks xmlns:a="http://schemas.openxmlformats.org/drawingml/2006/main" noChangeAspect="1"/>
+            </wp:cNvGraphicFramePr>
+            <a:graphic xmlns:a="http://schemas.openxmlformats.org/drawingml/2006/main">
+              <a:graphicData uri="http://schemas.openxmlformats.org/drawingml/2006/picture">
+                <pic:pic xmlns:pic="http://schemas.openxmlformats.org/drawingml/2006/picture">
+                  <pic:nvPicPr>
+                    <pic:cNvPr id="2110330797" name="Picture 3" descr="A diagram of soil fertilization&#10;&#10;Description automatically generated"/>
+                    <pic:cNvPicPr/>
+                  </pic:nvPicPr>
+                  <pic:blipFill>
+                    <a:blip r:embed="rId6" cstate="print">
+                      <a:extLst>
+                        <a:ext uri="{28A0092B-C50C-407E-A947-70E740481C1C}">
+                          <a14:useLocalDpi xmlns:a14="http://schemas.microsoft.com/office/drawing/2010/main" val="0"/>
+                        </a:ext>
+                      </a:extLst>
+                    </a:blip>
+                    <a:stretch>
+                      <a:fillRect/>
+                    </a:stretch>
+                  </pic:blipFill>
+                  <pic:spPr>
+                    <a:xfrm>
+                      <a:off x="0" y="0"/>
+                      <a:ext cx="5943600" cy="1981200"/>
+                    </a:xfrm>
+                    <a:prstGeom prst="rect">
+                      <a:avLst/>
+                    </a:prstGeom>
+                  </pic:spPr>
+                </pic:pic>
+              </a:graphicData>
+            </a:graphic>
+          </wp:inline>
+        </w:drawing>
+      </w:r>
+    </w:p>
+    <w:p>
+      <w:pPr>
+        <w:spacing w:line="360" w:lineRule="auto"/>
+        <w:rPr>
+          <w:bCs/>
+        </w:rPr>
+      </w:pPr>
+      <w:r>
+        <w:rPr>
+          <w:b/>
+        </w:rPr>
+        <w:t xml:space="preserve">Figure </w:t>
+      </w:r>
+      <w:r>
+        <w:rPr>
+          <w:b/>
+        </w:rPr>
+        <w:t>S3</w:t>
+      </w:r>
+      <w:r>
+        <w:rPr>
+          <w:bCs/>
+        </w:rPr>
+        <w:t xml:space="preserve"> Effects of nitrogen fertilization, inoculation treatment, and CO</w:t>
+      </w:r>
+      <w:r>
+        <w:rPr>
+          <w:bCs/>
+          <w:vertAlign w:val="subscript"/>
+        </w:rPr>
+        <w:t>2</w:t>
+      </w:r>
+      <w:r>
+        <w:rPr>
+          <w:bCs/>
+        </w:rPr>
+        <w:t xml:space="preserve"> treatment on nodule biomass (</w:t>
+      </w:r>
+      <w:r>
+        <w:rPr>
+          <w:bCs/>
+        </w:rPr>
+        <w:t>a</w:t>
+      </w:r>
+      <w:r>
+        <w:rPr>
+          <w:bCs/>
+        </w:rPr>
+        <w:t>)</w:t>
+      </w:r>
+      <w:r>
+        <w:rPr>
+          <w:bCs/>
+        </w:rPr>
+        <w:t xml:space="preserve"> and</w:t>
+      </w:r>
+      <w:r>
+        <w:rPr>
+          <w:bCs/>
+        </w:rPr>
+        <w:t xml:space="preserve"> </w:t>
+      </w:r>
+      <w:r>
+        <w:rPr>
+          <w:bCs/>
+        </w:rPr>
+        <w:t xml:space="preserve">root </w:t>
+      </w:r>
+      <w:r>
+        <w:rPr>
+          <w:bCs/>
+        </w:rPr>
+        <w:t>nodule</w:t>
+      </w:r>
+      <w:r>
+        <w:rPr>
+          <w:bCs/>
+        </w:rPr>
+        <w:t xml:space="preserve"> biomass</w:t>
+      </w:r>
+      <w:r>
+        <w:rPr>
+          <w:bCs/>
+        </w:rPr>
+        <w:t>: root biomass (</w:t>
+      </w:r>
+      <w:r>
+        <w:rPr>
+          <w:bCs/>
+        </w:rPr>
+        <w:t>b).</w:t>
+      </w:r>
+      <w:r>
+        <w:rPr>
+          <w:bCs/>
+        </w:rPr>
+        <w:t xml:space="preserve"> Soil nitrogen fertilization is represented on the x-axis. </w:t>
+      </w:r>
+      <w:r>
+        <w:rPr>
+          <w:bCs/>
+        </w:rPr>
+        <w:t>Yellow points and</w:t>
+      </w:r>
+      <w:r>
+        <w:rPr>
+          <w:bCs/>
+        </w:rPr>
+        <w:t xml:space="preserve"> trendlines indicate inoculated individuals grown under ambient CO</w:t>
+      </w:r>
+      <w:r>
+        <w:rPr>
+          <w:bCs/>
+          <w:vertAlign w:val="subscript"/>
+        </w:rPr>
+        <w:t>2</w:t>
+      </w:r>
+      <w:r>
+        <w:rPr>
+          <w:bCs/>
+        </w:rPr>
+        <w:t>, blue points and trendlines indicate uninoculated individuals grown under ambient CO</w:t>
+      </w:r>
+      <w:r>
+        <w:rPr>
+          <w:bCs/>
+          <w:vertAlign w:val="subscript"/>
+        </w:rPr>
+        <w:t>2</w:t>
+      </w:r>
+      <w:r>
+        <w:rPr>
+          <w:bCs/>
+        </w:rPr>
+        <w:t>, red points and trendlines indicate inoculated individuals grown under elevated CO</w:t>
+      </w:r>
+      <w:r>
+        <w:rPr>
+          <w:bCs/>
+          <w:vertAlign w:val="subscript"/>
+        </w:rPr>
+        <w:t>2</w:t>
+      </w:r>
+      <w:r>
+        <w:rPr>
+          <w:bCs/>
+        </w:rPr>
+        <w:t>, and grey points indicate uninoculated individuals grown under elevated CO</w:t>
+      </w:r>
+      <w:r>
+        <w:rPr>
+          <w:bCs/>
+          <w:vertAlign w:val="subscript"/>
+        </w:rPr>
+        <w:t>2</w:t>
+      </w:r>
+      <w:r>
+        <w:rPr>
+          <w:bCs/>
+        </w:rPr>
+        <w:t>. Solid trendlines indicate slopes that are different from zero (</w:t>
       </w:r>
       <w:r>
         <w:rPr>
@@ -9876,7 +10351,21 @@
         <w:rPr>
           <w:bCs/>
         </w:rPr>
-        <w:t xml:space="preserve"> &gt; 0.05). Curvilinear trendlines occur as a result of back-transforming models where response variables received either a natural log or square root transformation prior to fitting. Error ribbons represent upper and lower 95% confidence intervals, calculated using the ‘emmeans’ R package </w:t>
+        <w:t>&lt;0.05), while dashed trendlines indicate slopes that are not different from zero (</w:t>
+      </w:r>
+      <w:r>
+        <w:rPr>
+          <w:bCs/>
+          <w:i/>
+          <w:iCs/>
+        </w:rPr>
+        <w:t>p</w:t>
+      </w:r>
+      <w:r>
+        <w:rPr>
+          <w:bCs/>
+        </w:rPr>
+        <w:t xml:space="preserve">&gt;0.05). Curvilinear trendlines occur as a result of back-transforming models where response variables received either a natural log or square root transformation prior to fitting. Error ribbons represent upper and lower 95% confidence intervals, calculated using the ‘emmeans’ R package </w:t>
       </w:r>
       <w:r>
         <w:rPr>
@@ -9916,7 +10405,6 @@
         <w:t>.</w:t>
       </w:r>
     </w:p>
-    <w:p/>
     <w:sectPr>
       <w:pgSz w:w="12240" w:h="15840"/>
       <w:pgMar w:top="1440" w:right="1440" w:bottom="1440" w:left="1440" w:header="720" w:footer="720" w:gutter="0"/>
@@ -9925,47 +10413,6 @@
     </w:sectPr>
   </w:body>
 </w:document>
-</file>
-
-<file path=word/comments.xml><?xml version="1.0" encoding="utf-8"?>
-<w:comments xmlns:wpc="http://schemas.microsoft.com/office/word/2010/wordprocessingCanvas" xmlns:cx="http://schemas.microsoft.com/office/drawing/2014/chartex" xmlns:cx1="http://schemas.microsoft.com/office/drawing/2015/9/8/chartex" xmlns:cx2="http://schemas.microsoft.com/office/drawing/2015/10/21/chartex" xmlns:cx3="http://schemas.microsoft.com/office/drawing/2016/5/9/chartex" xmlns:cx4="http://schemas.microsoft.com/office/drawing/2016/5/10/chartex" xmlns:cx5="http://schemas.microsoft.com/office/drawing/2016/5/11/chartex" xmlns:cx6="http://schemas.microsoft.com/office/drawing/2016/5/12/chartex" xmlns:cx7="http://schemas.microsoft.com/office/drawing/2016/5/13/chartex" xmlns:cx8="http://schemas.microsoft.com/office/drawing/2016/5/14/chartex" xmlns:mc="http://schemas.openxmlformats.org/markup-compatibility/2006" xmlns:aink="http://schemas.microsoft.com/office/drawing/2016/ink" xmlns:am3d="http://schemas.microsoft.com/office/drawing/2017/model3d" xmlns:o="urn:schemas-microsoft-com:office:office" xmlns:oel="http://schemas.microsoft.com/office/2019/extlst" xmlns:r="http://schemas.openxmlformats.org/officeDocument/2006/relationships" xmlns:m="http://schemas.openxmlformats.org/officeDocument/2006/math" xmlns:v="urn:schemas-microsoft-com:vml" xmlns:wp14="http://schemas.microsoft.com/office/word/2010/wordprocessingDrawing" xmlns:wp="http://schemas.openxmlformats.org/drawingml/2006/wordprocessingDrawing" xmlns:w10="urn:schemas-microsoft-com:office:word" xmlns:w="http://schemas.openxmlformats.org/wordprocessingml/2006/main" xmlns:w14="http://schemas.microsoft.com/office/word/2010/wordml" xmlns:w15="http://schemas.microsoft.com/office/word/2012/wordml" xmlns:w16cex="http://schemas.microsoft.com/office/word/2018/wordml/cex" xmlns:w16cid="http://schemas.microsoft.com/office/word/2016/wordml/cid" xmlns:w16="http://schemas.microsoft.com/office/word/2018/wordml" xmlns:w16sdtdh="http://schemas.microsoft.com/office/word/2020/wordml/sdtdatahash" xmlns:w16se="http://schemas.microsoft.com/office/word/2015/wordml/symex" xmlns:wpg="http://schemas.microsoft.com/office/word/2010/wordprocessingGroup" xmlns:wpi="http://schemas.microsoft.com/office/word/2010/wordprocessingInk" xmlns:wne="http://schemas.microsoft.com/office/word/2006/wordml" xmlns:wps="http://schemas.microsoft.com/office/word/2010/wordprocessingShape" mc:Ignorable="w14 w15 w16se w16cid w16 w16cex w16sdtdh wp14">
-  <w:comment w:id="0" w:author="Nick Smith" w:date="2023-01-13T09:33:00Z" w:initials="NGS">
-    <w:p>
-      <w:pPr>
-        <w:pStyle w:val="CommentText"/>
-      </w:pPr>
-      <w:r>
-        <w:rPr>
-          <w:rStyle w:val="CommentReference"/>
-        </w:rPr>
-        <w:annotationRef/>
-      </w:r>
-      <w:r>
-        <w:t>Some of the inoculation effects and interactions are not terribly surprising. This could probably be shuffled to SI and referred back to in the Discussion for context.</w:t>
-      </w:r>
-    </w:p>
-  </w:comment>
-</w:comments>
-</file>
-
-<file path=word/commentsExtended.xml><?xml version="1.0" encoding="utf-8"?>
-<w15:commentsEx xmlns:wpc="http://schemas.microsoft.com/office/word/2010/wordprocessingCanvas" xmlns:cx="http://schemas.microsoft.com/office/drawing/2014/chartex" xmlns:cx1="http://schemas.microsoft.com/office/drawing/2015/9/8/chartex" xmlns:cx2="http://schemas.microsoft.com/office/drawing/2015/10/21/chartex" xmlns:cx3="http://schemas.microsoft.com/office/drawing/2016/5/9/chartex" xmlns:cx4="http://schemas.microsoft.com/office/drawing/2016/5/10/chartex" xmlns:cx5="http://schemas.microsoft.com/office/drawing/2016/5/11/chartex" xmlns:cx6="http://schemas.microsoft.com/office/drawing/2016/5/12/chartex" xmlns:cx7="http://schemas.microsoft.com/office/drawing/2016/5/13/chartex" xmlns:cx8="http://schemas.microsoft.com/office/drawing/2016/5/14/chartex" xmlns:mc="http://schemas.openxmlformats.org/markup-compatibility/2006" xmlns:aink="http://schemas.microsoft.com/office/drawing/2016/ink" xmlns:am3d="http://schemas.microsoft.com/office/drawing/2017/model3d" xmlns:o="urn:schemas-microsoft-com:office:office" xmlns:oel="http://schemas.microsoft.com/office/2019/extlst" xmlns:r="http://schemas.openxmlformats.org/officeDocument/2006/relationships" xmlns:m="http://schemas.openxmlformats.org/officeDocument/2006/math" xmlns:v="urn:schemas-microsoft-com:vml" xmlns:wp14="http://schemas.microsoft.com/office/word/2010/wordprocessingDrawing" xmlns:wp="http://schemas.openxmlformats.org/drawingml/2006/wordprocessingDrawing" xmlns:w10="urn:schemas-microsoft-com:office:word" xmlns:w="http://schemas.openxmlformats.org/wordprocessingml/2006/main" xmlns:w14="http://schemas.microsoft.com/office/word/2010/wordml" xmlns:w15="http://schemas.microsoft.com/office/word/2012/wordml" xmlns:w16cex="http://schemas.microsoft.com/office/word/2018/wordml/cex" xmlns:w16cid="http://schemas.microsoft.com/office/word/2016/wordml/cid" xmlns:w16="http://schemas.microsoft.com/office/word/2018/wordml" xmlns:w16sdtdh="http://schemas.microsoft.com/office/word/2020/wordml/sdtdatahash" xmlns:w16se="http://schemas.microsoft.com/office/word/2015/wordml/symex" xmlns:wpg="http://schemas.microsoft.com/office/word/2010/wordprocessingGroup" xmlns:wpi="http://schemas.microsoft.com/office/word/2010/wordprocessingInk" xmlns:wne="http://schemas.microsoft.com/office/word/2006/wordml" xmlns:wps="http://schemas.microsoft.com/office/word/2010/wordprocessingShape" mc:Ignorable="w14 w15 w16se w16cid w16 w16cex w16sdtdh wp14">
-  <w15:commentEx w15:paraId="00DCCF11" w15:done="0"/>
-</w15:commentsEx>
-</file>
-
-<file path=word/commentsIds.xml><?xml version="1.0" encoding="utf-8"?>
-<w16cid:commentsIds xmlns:wpc="http://schemas.microsoft.com/office/word/2010/wordprocessingCanvas" xmlns:cx="http://schemas.microsoft.com/office/drawing/2014/chartex" xmlns:cx1="http://schemas.microsoft.com/office/drawing/2015/9/8/chartex" xmlns:cx2="http://schemas.microsoft.com/office/drawing/2015/10/21/chartex" xmlns:cx3="http://schemas.microsoft.com/office/drawing/2016/5/9/chartex" xmlns:cx4="http://schemas.microsoft.com/office/drawing/2016/5/10/chartex" xmlns:cx5="http://schemas.microsoft.com/office/drawing/2016/5/11/chartex" xmlns:cx6="http://schemas.microsoft.com/office/drawing/2016/5/12/chartex" xmlns:cx7="http://schemas.microsoft.com/office/drawing/2016/5/13/chartex" xmlns:cx8="http://schemas.microsoft.com/office/drawing/2016/5/14/chartex" xmlns:mc="http://schemas.openxmlformats.org/markup-compatibility/2006" xmlns:aink="http://schemas.microsoft.com/office/drawing/2016/ink" xmlns:am3d="http://schemas.microsoft.com/office/drawing/2017/model3d" xmlns:o="urn:schemas-microsoft-com:office:office" xmlns:oel="http://schemas.microsoft.com/office/2019/extlst" xmlns:r="http://schemas.openxmlformats.org/officeDocument/2006/relationships" xmlns:m="http://schemas.openxmlformats.org/officeDocument/2006/math" xmlns:v="urn:schemas-microsoft-com:vml" xmlns:wp14="http://schemas.microsoft.com/office/word/2010/wordprocessingDrawing" xmlns:wp="http://schemas.openxmlformats.org/drawingml/2006/wordprocessingDrawing" xmlns:w10="urn:schemas-microsoft-com:office:word" xmlns:w="http://schemas.openxmlformats.org/wordprocessingml/2006/main" xmlns:w14="http://schemas.microsoft.com/office/word/2010/wordml" xmlns:w15="http://schemas.microsoft.com/office/word/2012/wordml" xmlns:w16cex="http://schemas.microsoft.com/office/word/2018/wordml/cex" xmlns:w16cid="http://schemas.microsoft.com/office/word/2016/wordml/cid" xmlns:w16="http://schemas.microsoft.com/office/word/2018/wordml" xmlns:w16sdtdh="http://schemas.microsoft.com/office/word/2020/wordml/sdtdatahash" xmlns:w16se="http://schemas.microsoft.com/office/word/2015/wordml/symex" xmlns:wpg="http://schemas.microsoft.com/office/word/2010/wordprocessingGroup" xmlns:wpi="http://schemas.microsoft.com/office/word/2010/wordprocessingInk" xmlns:wne="http://schemas.microsoft.com/office/word/2006/wordml" xmlns:wps="http://schemas.microsoft.com/office/word/2010/wordprocessingShape" mc:Ignorable="w14 w15 w16se w16cid w16 w16cex w16sdtdh wp14">
-  <w16cid:commentId w16cid:paraId="00DCCF11" w16cid:durableId="276BA401"/>
-</w16cid:commentsIds>
-</file>
-
-<file path=word/people.xml><?xml version="1.0" encoding="utf-8"?>
-<w15:people xmlns:wpc="http://schemas.microsoft.com/office/word/2010/wordprocessingCanvas" xmlns:cx="http://schemas.microsoft.com/office/drawing/2014/chartex" xmlns:cx1="http://schemas.microsoft.com/office/drawing/2015/9/8/chartex" xmlns:cx2="http://schemas.microsoft.com/office/drawing/2015/10/21/chartex" xmlns:cx3="http://schemas.microsoft.com/office/drawing/2016/5/9/chartex" xmlns:cx4="http://schemas.microsoft.com/office/drawing/2016/5/10/chartex" xmlns:cx5="http://schemas.microsoft.com/office/drawing/2016/5/11/chartex" xmlns:cx6="http://schemas.microsoft.com/office/drawing/2016/5/12/chartex" xmlns:cx7="http://schemas.microsoft.com/office/drawing/2016/5/13/chartex" xmlns:cx8="http://schemas.microsoft.com/office/drawing/2016/5/14/chartex" xmlns:mc="http://schemas.openxmlformats.org/markup-compatibility/2006" xmlns:aink="http://schemas.microsoft.com/office/drawing/2016/ink" xmlns:am3d="http://schemas.microsoft.com/office/drawing/2017/model3d" xmlns:o="urn:schemas-microsoft-com:office:office" xmlns:oel="http://schemas.microsoft.com/office/2019/extlst" xmlns:r="http://schemas.openxmlformats.org/officeDocument/2006/relationships" xmlns:m="http://schemas.openxmlformats.org/officeDocument/2006/math" xmlns:v="urn:schemas-microsoft-com:vml" xmlns:wp14="http://schemas.microsoft.com/office/word/2010/wordprocessingDrawing" xmlns:wp="http://schemas.openxmlformats.org/drawingml/2006/wordprocessingDrawing" xmlns:w10="urn:schemas-microsoft-com:office:word" xmlns:w="http://schemas.openxmlformats.org/wordprocessingml/2006/main" xmlns:w14="http://schemas.microsoft.com/office/word/2010/wordml" xmlns:w15="http://schemas.microsoft.com/office/word/2012/wordml" xmlns:w16cex="http://schemas.microsoft.com/office/word/2018/wordml/cex" xmlns:w16cid="http://schemas.microsoft.com/office/word/2016/wordml/cid" xmlns:w16="http://schemas.microsoft.com/office/word/2018/wordml" xmlns:w16sdtdh="http://schemas.microsoft.com/office/word/2020/wordml/sdtdatahash" xmlns:w16se="http://schemas.microsoft.com/office/word/2015/wordml/symex" xmlns:wpg="http://schemas.microsoft.com/office/word/2010/wordprocessingGroup" xmlns:wpi="http://schemas.microsoft.com/office/word/2010/wordprocessingInk" xmlns:wne="http://schemas.microsoft.com/office/word/2006/wordml" xmlns:wps="http://schemas.microsoft.com/office/word/2010/wordprocessingShape" mc:Ignorable="w14 w15 w16se w16cid w16 w16cex w16sdtdh wp14">
-  <w15:person w15:author="Nick Smith">
-    <w15:presenceInfo w15:providerId="None" w15:userId="Nick Smith"/>
-  </w15:person>
-</w15:people>
 </file>
 
 <file path=word/styles.xml><?xml version="1.0" encoding="utf-8"?>

</xml_diff>

<commit_message>
add a few supplemental figs and continue trimming meat off of word length
</commit_message>
<xml_diff>
--- a/working_drafts/NxCO2xI_supp_v0.1.docx
+++ b/working_drafts/NxCO2xI_supp_v0.1.docx
@@ -113,7 +113,19 @@
         <w:rPr>
           <w:bCs/>
         </w:rPr>
-        <w:t>Nodule biomass was stimulated by 30% under elevated CO</w:t>
+        <w:t xml:space="preserve">Nodule biomass </w:t>
+      </w:r>
+      <w:r>
+        <w:rPr>
+          <w:bCs/>
+        </w:rPr>
+        <w:t>increased</w:t>
+      </w:r>
+      <w:r>
+        <w:rPr>
+          <w:bCs/>
+        </w:rPr>
+        <w:t xml:space="preserve"> by 30% under eCO</w:t>
       </w:r>
       <w:r>
         <w:rPr>
@@ -152,31 +164,26 @@
         <w:rPr>
           <w:bCs/>
         </w:rPr>
-        <w:t>), a pattern that was modified across the fertilization gradient (p</w:t>
-      </w:r>
-      <w:r>
-        <w:rPr>
-          <w:bCs/>
-        </w:rPr>
-        <w:t>&gt;0.05</w:t>
-      </w:r>
-      <w:r>
-        <w:rPr>
-          <w:bCs/>
-        </w:rPr>
-        <w:t xml:space="preserve">; Table </w:t>
-      </w:r>
-      <w:r>
-        <w:rPr>
-          <w:bCs/>
-        </w:rPr>
-        <w:t>S3</w:t>
-      </w:r>
-      <w:r>
-        <w:rPr>
-          <w:bCs/>
-        </w:rPr>
-        <w:t>), but not between inoculation treatments (</w:t>
+        <w:t>), a pattern that was modified across the fertilization gradient (</w:t>
+      </w:r>
+      <w:r>
+        <w:rPr>
+          <w:bCs/>
+        </w:rPr>
+        <w:t>CO</w:t>
+      </w:r>
+      <w:r>
+        <w:rPr>
+          <w:bCs/>
+          <w:vertAlign w:val="subscript"/>
+        </w:rPr>
+        <w:t>2</w:t>
+      </w:r>
+      <w:r>
+        <w:rPr>
+          <w:bCs/>
+        </w:rPr>
+        <w:t xml:space="preserve">-by-fertilization interaction: </w:t>
       </w:r>
       <w:r>
         <w:rPr>
@@ -208,7 +215,13 @@
         <w:rPr>
           <w:bCs/>
         </w:rPr>
-        <w:t>). Specifically, the general negative effect of increasing fertilization on nodule biomass (</w:t>
+        <w:t>), but not between inoculation treatments (</w:t>
+      </w:r>
+      <w:r>
+        <w:rPr>
+          <w:bCs/>
+        </w:rPr>
+        <w:t xml:space="preserve">inoculation-by-fertilization interaction: </w:t>
       </w:r>
       <w:r>
         <w:rPr>
@@ -222,7 +235,13 @@
         <w:rPr>
           <w:bCs/>
         </w:rPr>
-        <w:t xml:space="preserve">&lt;0.001; Table </w:t>
+        <w:t>&gt;0.05</w:t>
+      </w:r>
+      <w:r>
+        <w:rPr>
+          <w:bCs/>
+        </w:rPr>
+        <w:t xml:space="preserve">; Table </w:t>
       </w:r>
       <w:r>
         <w:rPr>
@@ -234,33 +253,7 @@
         <w:rPr>
           <w:bCs/>
         </w:rPr>
-        <w:t>) was stronger under elevated CO</w:t>
-      </w:r>
-      <w:r>
-        <w:rPr>
-          <w:bCs/>
-          <w:vertAlign w:val="subscript"/>
-        </w:rPr>
-        <w:t>2</w:t>
-      </w:r>
-      <w:r>
-        <w:rPr>
-          <w:bCs/>
-        </w:rPr>
-        <w:t xml:space="preserve"> than ambient CO</w:t>
-      </w:r>
-      <w:r>
-        <w:rPr>
-          <w:bCs/>
-          <w:vertAlign w:val="subscript"/>
-        </w:rPr>
-        <w:t>2</w:t>
-      </w:r>
-      <w:r>
-        <w:rPr>
-          <w:bCs/>
-        </w:rPr>
-        <w:t xml:space="preserve"> (Tukey: </w:t>
+        <w:t>). Specifically, the negative effect of increasing fertilization on nodule biomass (</w:t>
       </w:r>
       <w:r>
         <w:rPr>
@@ -274,6 +267,58 @@
         <w:rPr>
           <w:bCs/>
         </w:rPr>
+        <w:t xml:space="preserve">&lt;0.001; Table </w:t>
+      </w:r>
+      <w:r>
+        <w:rPr>
+          <w:bCs/>
+        </w:rPr>
+        <w:t>S3</w:t>
+      </w:r>
+      <w:r>
+        <w:rPr>
+          <w:bCs/>
+        </w:rPr>
+        <w:t>) was stronger under eCO</w:t>
+      </w:r>
+      <w:r>
+        <w:rPr>
+          <w:bCs/>
+          <w:vertAlign w:val="subscript"/>
+        </w:rPr>
+        <w:t>2</w:t>
+      </w:r>
+      <w:r>
+        <w:rPr>
+          <w:bCs/>
+        </w:rPr>
+        <w:t xml:space="preserve"> than aCO</w:t>
+      </w:r>
+      <w:r>
+        <w:rPr>
+          <w:bCs/>
+          <w:vertAlign w:val="subscript"/>
+        </w:rPr>
+        <w:t>2</w:t>
+      </w:r>
+      <w:r>
+        <w:rPr>
+          <w:bCs/>
+        </w:rPr>
+        <w:t xml:space="preserve"> (Tukey: </w:t>
+      </w:r>
+      <w:r>
+        <w:rPr>
+          <w:bCs/>
+          <w:i/>
+          <w:iCs/>
+        </w:rPr>
+        <w:t>p</w:t>
+      </w:r>
+      <w:r>
+        <w:rPr>
+          <w:bCs/>
+        </w:rPr>
         <w:t xml:space="preserve">&lt;0.001; Fig. </w:t>
       </w:r>
       <w:r>
@@ -286,7 +331,19 @@
         <w:rPr>
           <w:bCs/>
         </w:rPr>
-        <w:t>), which reduced the stimulation in nodule biomass under elevated CO</w:t>
+        <w:t xml:space="preserve">), which reduced the </w:t>
+      </w:r>
+      <w:r>
+        <w:rPr>
+          <w:bCs/>
+        </w:rPr>
+        <w:t xml:space="preserve">increase </w:t>
+      </w:r>
+      <w:r>
+        <w:rPr>
+          <w:bCs/>
+        </w:rPr>
+        <w:t>in nodule biomass under eCO</w:t>
       </w:r>
       <w:r>
         <w:rPr>
@@ -379,7 +436,19 @@
         <w:rPr>
           <w:bCs/>
         </w:rPr>
-        <w:t xml:space="preserve"> on nodule: root biomass (</w:t>
+        <w:t xml:space="preserve"> </w:t>
+      </w:r>
+      <w:r>
+        <w:rPr>
+          <w:bCs/>
+        </w:rPr>
+        <w:t xml:space="preserve">treatment </w:t>
+      </w:r>
+      <w:r>
+        <w:rPr>
+          <w:bCs/>
+        </w:rPr>
+        <w:t>on nodule: root biomass (</w:t>
       </w:r>
       <w:r>
         <w:rPr>
@@ -405,13 +474,7 @@
         <w:rPr>
           <w:bCs/>
         </w:rPr>
-        <w:t>S3</w:t>
-      </w:r>
-      <w:r>
-        <w:rPr>
-          <w:bCs/>
-        </w:rPr>
-        <w:t>b</w:t>
+        <w:t>S3b</w:t>
       </w:r>
       <w:r>
         <w:rPr>
@@ -482,7 +545,7 @@
         <w:rPr>
           <w:bCs/>
         </w:rPr>
-        <w:t>) was stronger under ambient CO</w:t>
+        <w:t>) was stronger under aCO</w:t>
       </w:r>
       <w:r>
         <w:rPr>
@@ -607,7 +670,7 @@
         <w:rPr>
           <w:bCs/>
         </w:rPr>
-        <w:t>&lt;0.001; Table 6) indicated that the general negative effect of increasing fertilization on nodule: root biomass (</w:t>
+        <w:t>&lt;0.001; Table 6) indicated that the negative effect of increasing fertilization on nodule: root biomass (</w:t>
       </w:r>
       <w:r>
         <w:rPr>
@@ -659,7 +722,7 @@
         <w:rPr>
           <w:bCs/>
         </w:rPr>
-        <w:t xml:space="preserve">). </w:t>
+        <w:t>).</w:t>
       </w:r>
     </w:p>
     <w:p>
@@ -9554,43 +9617,7 @@
         <w:rPr>
           <w:rFonts w:cs="Times New Roman"/>
         </w:rPr>
-        <w:t>Relationships between area-based leaf nitrogen content (a), mass</w:t>
-      </w:r>
-      <w:r>
-        <w:rPr>
-          <w:rFonts w:cs="Times New Roman"/>
-        </w:rPr>
-        <w:t>-</w:t>
-      </w:r>
-      <w:r>
-        <w:rPr>
-          <w:rFonts w:cs="Times New Roman"/>
-        </w:rPr>
-        <w:t>based</w:t>
-      </w:r>
-      <w:r>
-        <w:rPr>
-          <w:rFonts w:cs="Times New Roman"/>
-        </w:rPr>
-        <w:t xml:space="preserve"> </w:t>
-      </w:r>
-      <w:r>
-        <w:rPr>
-          <w:rFonts w:cs="Times New Roman"/>
-        </w:rPr>
-        <w:t>leaf nitrogen content (b), and leaf mass per unit leaf area (c) measured</w:t>
-      </w:r>
-      <w:r>
-        <w:rPr>
-          <w:rFonts w:cs="Times New Roman"/>
-        </w:rPr>
-        <w:t xml:space="preserve"> </w:t>
-      </w:r>
-      <w:r>
-        <w:rPr>
-          <w:rFonts w:cs="Times New Roman"/>
-        </w:rPr>
-        <w:t>on the focal leaf used to generate CO</w:t>
+        <w:t>Relationships between area-based leaf nitrogen content (a), mass-based leaf nitrogen content (b), and leaf mass per unit leaf area (c) measured on the focal leaf used to generate CO</w:t>
       </w:r>
       <w:r>
         <w:rPr>
@@ -9604,31 +9631,7 @@
         <w:rPr>
           <w:rFonts w:cs="Times New Roman"/>
         </w:rPr>
-        <w:t>response curves (x-axis) and leaf nitrogen</w:t>
-      </w:r>
-      <w:r>
-        <w:rPr>
-          <w:rFonts w:cs="Times New Roman"/>
-        </w:rPr>
-        <w:t xml:space="preserve"> </w:t>
-      </w:r>
-      <w:r>
-        <w:rPr>
-          <w:rFonts w:cs="Times New Roman"/>
-        </w:rPr>
-        <w:t>content measured on the leaf used for chlorophyll extractions (y-axis). Blue points</w:t>
-      </w:r>
-      <w:r>
-        <w:rPr>
-          <w:rFonts w:cs="Times New Roman"/>
-        </w:rPr>
-        <w:t xml:space="preserve"> </w:t>
-      </w:r>
-      <w:r>
-        <w:rPr>
-          <w:rFonts w:cs="Times New Roman"/>
-        </w:rPr>
-        <w:t>refer to leaves grown under ambient CO</w:t>
+        <w:t>response curves (x-axis) and leaf nitrogen content measured on the leaf used for chlorophyll extractions (y-axis). Blue points refer to leaves grown under ambient CO</w:t>
       </w:r>
       <w:r>
         <w:rPr>
@@ -9642,19 +9645,7 @@
         <w:rPr>
           <w:rFonts w:cs="Times New Roman"/>
         </w:rPr>
-        <w:t>and red points refer leaves grown under</w:t>
-      </w:r>
-      <w:r>
-        <w:rPr>
-          <w:rFonts w:cs="Times New Roman"/>
-        </w:rPr>
-        <w:t xml:space="preserve"> </w:t>
-      </w:r>
-      <w:r>
-        <w:rPr>
-          <w:rFonts w:cs="Times New Roman"/>
-        </w:rPr>
-        <w:t>elevated CO</w:t>
+        <w:t>and red points refer leaves grown under elevated CO</w:t>
       </w:r>
       <w:r>
         <w:rPr>
@@ -9668,55 +9659,7 @@
         <w:rPr>
           <w:rFonts w:cs="Times New Roman"/>
         </w:rPr>
-        <w:t>. Square points indicate uninoculated pots and circular points indicate</w:t>
-      </w:r>
-      <w:r>
-        <w:rPr>
-          <w:rFonts w:cs="Times New Roman"/>
-        </w:rPr>
-        <w:t xml:space="preserve"> </w:t>
-      </w:r>
-      <w:r>
-        <w:rPr>
-          <w:rFonts w:cs="Times New Roman"/>
-        </w:rPr>
-        <w:t>inoculated pots. Pearson’s correlation coefficient, associated p-values, and</w:t>
-      </w:r>
-      <w:r>
-        <w:rPr>
-          <w:rFonts w:cs="Times New Roman"/>
-        </w:rPr>
-        <w:t xml:space="preserve"> </w:t>
-      </w:r>
-      <w:r>
-        <w:rPr>
-          <w:rFonts w:cs="Times New Roman"/>
-        </w:rPr>
-        <w:t>the line of the regression line that described each bivariate are included in the</w:t>
-      </w:r>
-      <w:r>
-        <w:rPr>
-          <w:rFonts w:cs="Times New Roman"/>
-        </w:rPr>
-        <w:t xml:space="preserve"> </w:t>
-      </w:r>
-      <w:r>
-        <w:rPr>
-          <w:rFonts w:cs="Times New Roman"/>
-        </w:rPr>
-        <w:t>top left corner of each plot. The solid black line visualizes the trend given a 1:1</w:t>
-      </w:r>
-      <w:r>
-        <w:rPr>
-          <w:rFonts w:cs="Times New Roman"/>
-        </w:rPr>
-        <w:t xml:space="preserve"> </w:t>
-      </w:r>
-      <w:r>
-        <w:rPr>
-          <w:rFonts w:cs="Times New Roman"/>
-        </w:rPr>
-        <w:t>bivariate relationship.</w:t>
+        <w:t>. Square points indicate uninoculated pots and circular points indicate inoculated pots. Pearson’s correlation coefficient, associated p-values, and the line of the regression line that described each bivariate are included in the top left corner of each plot. The solid black line visualizes the trend given a 1:1 bivariate relationship.</w:t>
       </w:r>
     </w:p>
     <w:p>
@@ -9766,9 +9709,9 @@
           <w:noProof/>
         </w:rPr>
         <w:drawing>
-          <wp:inline distT="0" distB="0" distL="0" distR="0" wp14:anchorId="1825C842" wp14:editId="771E7E81">
-            <wp:extent cx="3944078" cy="2218544"/>
-            <wp:effectExtent l="0" t="0" r="0" b="4445"/>
+          <wp:inline distT="0" distB="0" distL="0" distR="0" wp14:anchorId="1825C842" wp14:editId="4C4B3156">
+            <wp:extent cx="5528734" cy="3109913"/>
+            <wp:effectExtent l="0" t="0" r="0" b="1905"/>
             <wp:docPr id="1787997493" name="Picture 1787997493" descr="A graph of different colored lines&#10;&#10;Description automatically generated"/>
             <wp:cNvGraphicFramePr>
               <a:graphicFrameLocks xmlns:a="http://schemas.openxmlformats.org/drawingml/2006/main" noChangeAspect="1"/>
@@ -9795,7 +9738,7 @@
                   <pic:spPr>
                     <a:xfrm>
                       <a:off x="0" y="0"/>
-                      <a:ext cx="3969620" cy="2232911"/>
+                      <a:ext cx="5603561" cy="3152003"/>
                     </a:xfrm>
                     <a:prstGeom prst="rect">
                       <a:avLst/>
@@ -9835,13 +9778,7 @@
         <w:rPr>
           <w:rFonts w:cs="Times New Roman"/>
         </w:rPr>
-        <w:t>Effects of C</w:t>
-      </w:r>
-      <w:r>
-        <w:rPr>
-          <w:rFonts w:cs="Times New Roman"/>
-        </w:rPr>
-        <w:t>O</w:t>
+        <w:t>Effects of CO</w:t>
       </w:r>
       <w:r>
         <w:rPr>
@@ -9854,43 +9791,7 @@
         <w:rPr>
           <w:rFonts w:cs="Times New Roman"/>
         </w:rPr>
-        <w:t>, fertilization, and inoculation on the ratio of whole</w:t>
-      </w:r>
-      <w:r>
-        <w:rPr>
-          <w:rFonts w:cs="Times New Roman"/>
-        </w:rPr>
-        <w:t xml:space="preserve"> </w:t>
-      </w:r>
-      <w:r>
-        <w:rPr>
-          <w:rFonts w:cs="Times New Roman"/>
-        </w:rPr>
-        <w:t>plant biomass to pot volume. Soil nitrogen fertilization is represented on the x</w:t>
-      </w:r>
-      <w:r>
-        <w:rPr>
-          <w:rFonts w:cs="Times New Roman"/>
-        </w:rPr>
-        <w:t>-</w:t>
-      </w:r>
-      <w:r>
-        <w:rPr>
-          <w:rFonts w:cs="Times New Roman"/>
-        </w:rPr>
-        <w:t>axis. Yellow points and trendlines indicate inoculated individuals</w:t>
-      </w:r>
-      <w:r>
-        <w:rPr>
-          <w:rFonts w:cs="Times New Roman"/>
-        </w:rPr>
-        <w:t xml:space="preserve"> </w:t>
-      </w:r>
-      <w:r>
-        <w:rPr>
-          <w:rFonts w:cs="Times New Roman"/>
-        </w:rPr>
-        <w:t>grown under ambient CO</w:t>
+        <w:t>, fertilization, and inoculation on the ratio of whole plant biomass to pot volume. Soil nitrogen fertilization is represented on the x-axis. Yellow points and trendlines indicate inoculated individuals grown under ambient CO</w:t>
       </w:r>
       <w:r>
         <w:rPr>
@@ -9903,19 +9804,7 @@
         <w:rPr>
           <w:rFonts w:cs="Times New Roman"/>
         </w:rPr>
-        <w:t>, blue points and trendlines indicate uninoculated individuals</w:t>
-      </w:r>
-      <w:r>
-        <w:rPr>
-          <w:rFonts w:cs="Times New Roman"/>
-        </w:rPr>
-        <w:t xml:space="preserve"> </w:t>
-      </w:r>
-      <w:r>
-        <w:rPr>
-          <w:rFonts w:cs="Times New Roman"/>
-        </w:rPr>
-        <w:t>grown under ambient CO</w:t>
+        <w:t>, blue points and trendlines indicate uninoculated individuals grown under ambient CO</w:t>
       </w:r>
       <w:r>
         <w:rPr>
@@ -9929,19 +9818,7 @@
         <w:rPr>
           <w:rFonts w:cs="Times New Roman"/>
         </w:rPr>
-        <w:t>, red points and trendlines indicate inoculated</w:t>
-      </w:r>
-      <w:r>
-        <w:rPr>
-          <w:rFonts w:cs="Times New Roman"/>
-        </w:rPr>
-        <w:t xml:space="preserve"> </w:t>
-      </w:r>
-      <w:r>
-        <w:rPr>
-          <w:rFonts w:cs="Times New Roman"/>
-        </w:rPr>
-        <w:t>individuals grown under elevated CO</w:t>
+        <w:t>, red points and trendlines indicate inoculated individuals grown under elevated CO</w:t>
       </w:r>
       <w:r>
         <w:rPr>
@@ -9954,19 +9831,7 @@
         <w:rPr>
           <w:rFonts w:cs="Times New Roman"/>
         </w:rPr>
-        <w:t>, and gray points indicate uninoculated individuals</w:t>
-      </w:r>
-      <w:r>
-        <w:rPr>
-          <w:rFonts w:cs="Times New Roman"/>
-        </w:rPr>
-        <w:t xml:space="preserve"> </w:t>
-      </w:r>
-      <w:r>
-        <w:rPr>
-          <w:rFonts w:cs="Times New Roman"/>
-        </w:rPr>
-        <w:t>grown under elevated CO</w:t>
+        <w:t>, and gray points indicate uninoculated individuals grown under elevated CO</w:t>
       </w:r>
       <w:r>
         <w:rPr>
@@ -9979,19 +9844,7 @@
         <w:rPr>
           <w:rFonts w:cs="Times New Roman"/>
         </w:rPr>
-        <w:t>. Solid trendlines indicate regression slopes</w:t>
-      </w:r>
-      <w:r>
-        <w:rPr>
-          <w:rFonts w:cs="Times New Roman"/>
-        </w:rPr>
-        <w:t xml:space="preserve"> </w:t>
-      </w:r>
-      <w:r>
-        <w:rPr>
-          <w:rFonts w:cs="Times New Roman"/>
-        </w:rPr>
-        <w:t>that are different from zero (</w:t>
+        <w:t>. Solid trendlines indicate regression slopes that are different from zero (</w:t>
       </w:r>
       <w:r>
         <w:rPr>
@@ -10005,31 +9858,7 @@
         <w:rPr>
           <w:rFonts w:cs="Times New Roman"/>
         </w:rPr>
-        <w:t>&lt;0.05). The dotted horizontal line indicates the</w:t>
-      </w:r>
-      <w:r>
-        <w:rPr>
-          <w:rFonts w:cs="Times New Roman"/>
-        </w:rPr>
-        <w:t xml:space="preserve"> </w:t>
-      </w:r>
-      <w:r>
-        <w:rPr>
-          <w:rFonts w:cs="Times New Roman"/>
-        </w:rPr>
-        <w:t>point where biomass:</w:t>
-      </w:r>
-      <w:r>
-        <w:rPr>
-          <w:rFonts w:cs="Times New Roman"/>
-        </w:rPr>
-        <w:t xml:space="preserve"> </w:t>
-      </w:r>
-      <w:r>
-        <w:rPr>
-          <w:rFonts w:cs="Times New Roman"/>
-        </w:rPr>
-        <w:t>pot volume exceeds 1 g L</w:t>
+        <w:t>&lt;0.05). The dotted horizontal line indicates the point where biomass: pot volume exceeds 1 g L</w:t>
       </w:r>
       <w:r>
         <w:rPr>
@@ -10042,37 +9871,7 @@
         <w:rPr>
           <w:rFonts w:cs="Times New Roman"/>
         </w:rPr>
-        <w:t xml:space="preserve">, and the </w:t>
-      </w:r>
-      <w:r>
-        <w:rPr>
-          <w:rFonts w:cs="Times New Roman"/>
-        </w:rPr>
-        <w:t>dashed line indicates</w:t>
-      </w:r>
-      <w:r>
-        <w:rPr>
-          <w:rFonts w:cs="Times New Roman"/>
-        </w:rPr>
-        <w:t xml:space="preserve"> </w:t>
-      </w:r>
-      <w:r>
-        <w:rPr>
-          <w:rFonts w:cs="Times New Roman"/>
-        </w:rPr>
-        <w:t>the point where biomass:</w:t>
-      </w:r>
-      <w:r>
-        <w:rPr>
-          <w:rFonts w:cs="Times New Roman"/>
-        </w:rPr>
-        <w:t xml:space="preserve"> </w:t>
-      </w:r>
-      <w:r>
-        <w:rPr>
-          <w:rFonts w:cs="Times New Roman"/>
-        </w:rPr>
-        <w:t>pot volume exceeds 2 g L</w:t>
+        <w:t>, and the dashed line indicates the point where biomass: pot volume exceeds 2 g L</w:t>
       </w:r>
       <w:r>
         <w:rPr>
@@ -10105,6 +9904,404 @@
       <w:pPr>
         <w:spacing w:line="360" w:lineRule="auto"/>
         <w:rPr>
+          <w:b/>
+        </w:rPr>
+      </w:pPr>
+      <w:r>
+        <w:rPr>
+          <w:b/>
+        </w:rPr>
+        <w:lastRenderedPageBreak/>
+        <w:t>Figure S3</w:t>
+      </w:r>
+    </w:p>
+    <w:p>
+      <w:pPr>
+        <w:spacing w:line="360" w:lineRule="auto"/>
+        <w:rPr>
+          <w:b/>
+        </w:rPr>
+      </w:pPr>
+      <w:r>
+        <w:rPr>
+          <w:b/>
+          <w:noProof/>
+        </w:rPr>
+        <w:drawing>
+          <wp:inline distT="0" distB="0" distL="0" distR="0" wp14:anchorId="4FE51A18" wp14:editId="42D38E15">
+            <wp:extent cx="5943600" cy="4160520"/>
+            <wp:effectExtent l="0" t="0" r="0" b="5080"/>
+            <wp:docPr id="1646962271" name="Picture 7" descr="A graph of different types of soil fertilization&#10;&#10;Description automatically generated"/>
+            <wp:cNvGraphicFramePr>
+              <a:graphicFrameLocks xmlns:a="http://schemas.openxmlformats.org/drawingml/2006/main" noChangeAspect="1"/>
+            </wp:cNvGraphicFramePr>
+            <a:graphic xmlns:a="http://schemas.openxmlformats.org/drawingml/2006/main">
+              <a:graphicData uri="http://schemas.openxmlformats.org/drawingml/2006/picture">
+                <pic:pic xmlns:pic="http://schemas.openxmlformats.org/drawingml/2006/picture">
+                  <pic:nvPicPr>
+                    <pic:cNvPr id="1646962271" name="Picture 7" descr="A graph of different types of soil fertilization&#10;&#10;Description automatically generated"/>
+                    <pic:cNvPicPr/>
+                  </pic:nvPicPr>
+                  <pic:blipFill>
+                    <a:blip r:embed="rId6" cstate="print">
+                      <a:extLst>
+                        <a:ext uri="{28A0092B-C50C-407E-A947-70E740481C1C}">
+                          <a14:useLocalDpi xmlns:a14="http://schemas.microsoft.com/office/drawing/2010/main" val="0"/>
+                        </a:ext>
+                      </a:extLst>
+                    </a:blip>
+                    <a:stretch>
+                      <a:fillRect/>
+                    </a:stretch>
+                  </pic:blipFill>
+                  <pic:spPr>
+                    <a:xfrm>
+                      <a:off x="0" y="0"/>
+                      <a:ext cx="5943600" cy="4160520"/>
+                    </a:xfrm>
+                    <a:prstGeom prst="rect">
+                      <a:avLst/>
+                    </a:prstGeom>
+                  </pic:spPr>
+                </pic:pic>
+              </a:graphicData>
+            </a:graphic>
+          </wp:inline>
+        </w:drawing>
+      </w:r>
+    </w:p>
+    <w:p>
+      <w:pPr>
+        <w:spacing w:line="360" w:lineRule="auto"/>
+        <w:rPr>
+          <w:rFonts w:cs="Times New Roman"/>
+        </w:rPr>
+      </w:pPr>
+      <w:r>
+        <w:rPr>
+          <w:b/>
+        </w:rPr>
+        <w:t xml:space="preserve">Figure S3 </w:t>
+      </w:r>
+      <w:r>
+        <w:rPr>
+          <w:rFonts w:cs="Times New Roman"/>
+        </w:rPr>
+        <w:t>Effects of CO</w:t>
+      </w:r>
+      <w:r>
+        <w:rPr>
+          <w:rFonts w:cs="Times New Roman"/>
+          <w:vertAlign w:val="subscript"/>
+        </w:rPr>
+        <w:t>2</w:t>
+      </w:r>
+      <w:r>
+        <w:rPr>
+          <w:rFonts w:cs="Times New Roman"/>
+        </w:rPr>
+        <w:t xml:space="preserve"> and fertilization inoculation on</w:t>
+      </w:r>
+      <w:r>
+        <w:rPr>
+          <w:rFonts w:cs="Times New Roman"/>
+        </w:rPr>
+        <w:t xml:space="preserve"> area-based leaf nitrogen content (a), mass-based leaf nitrogen content (b), and leaf biomass per unit leaf area (c)</w:t>
+      </w:r>
+      <w:r>
+        <w:rPr>
+          <w:rFonts w:cs="Times New Roman"/>
+        </w:rPr>
+        <w:t>. Soil nitrogen fertilization is represented on the x-axis. Yellow points and trendlines indicate inoculated individuals grown under aCO</w:t>
+      </w:r>
+      <w:r>
+        <w:rPr>
+          <w:rFonts w:cs="Times New Roman"/>
+          <w:vertAlign w:val="subscript"/>
+        </w:rPr>
+        <w:t>2</w:t>
+      </w:r>
+      <w:r>
+        <w:rPr>
+          <w:rFonts w:cs="Times New Roman"/>
+        </w:rPr>
+        <w:t xml:space="preserve"> pooled across inoculation treatments, while blue points and trendlines indicate uninoculated individuals grown under eCO</w:t>
+      </w:r>
+      <w:r>
+        <w:rPr>
+          <w:rFonts w:cs="Times New Roman"/>
+          <w:vertAlign w:val="subscript"/>
+        </w:rPr>
+        <w:t>2</w:t>
+      </w:r>
+      <w:r>
+        <w:rPr>
+          <w:rFonts w:cs="Times New Roman"/>
+        </w:rPr>
+        <w:t xml:space="preserve"> pooled across inoculation treatments. Solid trendlines indicate regression slopes that are different from zero (</w:t>
+      </w:r>
+      <w:r>
+        <w:rPr>
+          <w:rFonts w:cs="Times New Roman"/>
+          <w:i/>
+          <w:iCs/>
+        </w:rPr>
+        <w:t>p</w:t>
+      </w:r>
+      <w:r>
+        <w:rPr>
+          <w:rFonts w:cs="Times New Roman"/>
+        </w:rPr>
+        <w:t>&lt;0.05).</w:t>
+      </w:r>
+    </w:p>
+    <w:p>
+      <w:pPr>
+        <w:rPr>
+          <w:b/>
+        </w:rPr>
+      </w:pPr>
+      <w:r>
+        <w:rPr>
+          <w:b/>
+        </w:rPr>
+        <w:br w:type="page"/>
+      </w:r>
+    </w:p>
+    <w:p>
+      <w:pPr>
+        <w:spacing w:line="360" w:lineRule="auto"/>
+        <w:rPr>
+          <w:b/>
+        </w:rPr>
+      </w:pPr>
+      <w:r>
+        <w:rPr>
+          <w:b/>
+        </w:rPr>
+        <w:lastRenderedPageBreak/>
+        <w:t>Figure S4</w:t>
+      </w:r>
+    </w:p>
+    <w:p>
+      <w:pPr>
+        <w:spacing w:line="360" w:lineRule="auto"/>
+        <w:rPr>
+          <w:b/>
+        </w:rPr>
+      </w:pPr>
+      <w:r>
+        <w:rPr>
+          <w:b/>
+          <w:noProof/>
+        </w:rPr>
+        <w:drawing>
+          <wp:inline distT="0" distB="0" distL="0" distR="0" wp14:anchorId="571547CA" wp14:editId="65AC63BE">
+            <wp:extent cx="3886200" cy="2590800"/>
+            <wp:effectExtent l="0" t="0" r="0" b="0"/>
+            <wp:docPr id="1671557790" name="Picture 5" descr="A graph of soil fertilization&#10;&#10;Description automatically generated"/>
+            <wp:cNvGraphicFramePr>
+              <a:graphicFrameLocks xmlns:a="http://schemas.openxmlformats.org/drawingml/2006/main" noChangeAspect="1"/>
+            </wp:cNvGraphicFramePr>
+            <a:graphic xmlns:a="http://schemas.openxmlformats.org/drawingml/2006/main">
+              <a:graphicData uri="http://schemas.openxmlformats.org/drawingml/2006/picture">
+                <pic:pic xmlns:pic="http://schemas.openxmlformats.org/drawingml/2006/picture">
+                  <pic:nvPicPr>
+                    <pic:cNvPr id="1671557790" name="Picture 5" descr="A graph of soil fertilization&#10;&#10;Description automatically generated"/>
+                    <pic:cNvPicPr/>
+                  </pic:nvPicPr>
+                  <pic:blipFill>
+                    <a:blip r:embed="rId7" cstate="print">
+                      <a:extLst>
+                        <a:ext uri="{28A0092B-C50C-407E-A947-70E740481C1C}">
+                          <a14:useLocalDpi xmlns:a14="http://schemas.microsoft.com/office/drawing/2010/main" val="0"/>
+                        </a:ext>
+                      </a:extLst>
+                    </a:blip>
+                    <a:stretch>
+                      <a:fillRect/>
+                    </a:stretch>
+                  </pic:blipFill>
+                  <pic:spPr>
+                    <a:xfrm>
+                      <a:off x="0" y="0"/>
+                      <a:ext cx="3897324" cy="2598216"/>
+                    </a:xfrm>
+                    <a:prstGeom prst="rect">
+                      <a:avLst/>
+                    </a:prstGeom>
+                  </pic:spPr>
+                </pic:pic>
+              </a:graphicData>
+            </a:graphic>
+          </wp:inline>
+        </w:drawing>
+      </w:r>
+    </w:p>
+    <w:p>
+      <w:pPr>
+        <w:spacing w:line="360" w:lineRule="auto"/>
+        <w:rPr>
+          <w:rFonts w:cs="Times New Roman"/>
+        </w:rPr>
+      </w:pPr>
+      <w:r>
+        <w:rPr>
+          <w:b/>
+        </w:rPr>
+        <w:t>Figure S</w:t>
+      </w:r>
+      <w:r>
+        <w:rPr>
+          <w:b/>
+        </w:rPr>
+        <w:t>4</w:t>
+      </w:r>
+      <w:r>
+        <w:rPr>
+          <w:b/>
+        </w:rPr>
+        <w:t xml:space="preserve"> </w:t>
+      </w:r>
+      <w:r>
+        <w:rPr>
+          <w:rFonts w:cs="Times New Roman"/>
+        </w:rPr>
+        <w:t>Effects of CO</w:t>
+      </w:r>
+      <w:r>
+        <w:rPr>
+          <w:rFonts w:cs="Times New Roman"/>
+          <w:vertAlign w:val="subscript"/>
+        </w:rPr>
+        <w:t>2</w:t>
+      </w:r>
+      <w:r>
+        <w:rPr>
+          <w:rFonts w:cs="Times New Roman"/>
+        </w:rPr>
+        <w:t xml:space="preserve"> and </w:t>
+      </w:r>
+      <w:r>
+        <w:rPr>
+          <w:rFonts w:cs="Times New Roman"/>
+        </w:rPr>
+        <w:t xml:space="preserve">fertilization inoculation on the </w:t>
+      </w:r>
+      <w:r>
+        <w:rPr>
+          <w:rFonts w:cs="Times New Roman"/>
+        </w:rPr>
+        <w:t xml:space="preserve">fraction of leaf nitrogen content allocated to structural tissue. </w:t>
+      </w:r>
+      <w:r>
+        <w:rPr>
+          <w:rFonts w:cs="Times New Roman"/>
+        </w:rPr>
+        <w:t>Soil nitrogen fertilization is represented on the x-axis. Yellow points and trendlines indicate inoculated individuals grown under aCO</w:t>
+      </w:r>
+      <w:r>
+        <w:rPr>
+          <w:rFonts w:cs="Times New Roman"/>
+          <w:vertAlign w:val="subscript"/>
+        </w:rPr>
+        <w:t>2</w:t>
+      </w:r>
+      <w:r>
+        <w:rPr>
+          <w:rFonts w:cs="Times New Roman"/>
+        </w:rPr>
+        <w:t xml:space="preserve"> pooled across inoculation treatments, while </w:t>
+      </w:r>
+      <w:r>
+        <w:rPr>
+          <w:rFonts w:cs="Times New Roman"/>
+        </w:rPr>
+        <w:t xml:space="preserve">blue points and trendlines indicate uninoculated individuals grown under </w:t>
+      </w:r>
+      <w:r>
+        <w:rPr>
+          <w:rFonts w:cs="Times New Roman"/>
+        </w:rPr>
+        <w:t>e</w:t>
+      </w:r>
+      <w:r>
+        <w:rPr>
+          <w:rFonts w:cs="Times New Roman"/>
+        </w:rPr>
+        <w:t>C</w:t>
+      </w:r>
+      <w:r>
+        <w:rPr>
+          <w:rFonts w:cs="Times New Roman"/>
+        </w:rPr>
+        <w:t>O</w:t>
+      </w:r>
+      <w:r>
+        <w:rPr>
+          <w:rFonts w:cs="Times New Roman"/>
+          <w:vertAlign w:val="subscript"/>
+        </w:rPr>
+        <w:t>2</w:t>
+      </w:r>
+      <w:r>
+        <w:rPr>
+          <w:rFonts w:cs="Times New Roman"/>
+        </w:rPr>
+        <w:t xml:space="preserve"> pooled across inoculation treatments. </w:t>
+      </w:r>
+      <w:r>
+        <w:rPr>
+          <w:rFonts w:cs="Times New Roman"/>
+        </w:rPr>
+        <w:t>Solid trendlines indicate regression slopes that are different from zero (</w:t>
+      </w:r>
+      <w:r>
+        <w:rPr>
+          <w:rFonts w:cs="Times New Roman"/>
+          <w:i/>
+          <w:iCs/>
+        </w:rPr>
+        <w:t>p</w:t>
+      </w:r>
+      <w:r>
+        <w:rPr>
+          <w:rFonts w:cs="Times New Roman"/>
+        </w:rPr>
+        <w:t>&lt;0.05).</w:t>
+      </w:r>
+    </w:p>
+    <w:p>
+      <w:pPr>
+        <w:rPr>
+          <w:b/>
+        </w:rPr>
+      </w:pPr>
+    </w:p>
+    <w:p>
+      <w:pPr>
+        <w:rPr>
+          <w:b/>
+        </w:rPr>
+      </w:pPr>
+    </w:p>
+    <w:p>
+      <w:pPr>
+        <w:rPr>
+          <w:b/>
+        </w:rPr>
+      </w:pPr>
+      <w:r>
+        <w:rPr>
+          <w:b/>
+        </w:rPr>
+        <w:br w:type="page"/>
+      </w:r>
+    </w:p>
+    <w:p>
+      <w:pPr>
+        <w:spacing w:line="360" w:lineRule="auto"/>
+        <w:rPr>
           <w:bCs/>
         </w:rPr>
       </w:pPr>
@@ -10119,7 +10316,13 @@
         <w:rPr>
           <w:b/>
         </w:rPr>
-        <w:t>S3</w:t>
+        <w:t>S</w:t>
+      </w:r>
+      <w:r>
+        <w:rPr>
+          <w:b/>
+        </w:rPr>
+        <w:t>5</w:t>
       </w:r>
     </w:p>
     <w:p>
@@ -10150,7 +10353,7 @@
                     <pic:cNvPicPr/>
                   </pic:nvPicPr>
                   <pic:blipFill>
-                    <a:blip r:embed="rId6" cstate="print">
+                    <a:blip r:embed="rId8" cstate="print">
                       <a:extLst>
                         <a:ext uri="{28A0092B-C50C-407E-A947-70E740481C1C}">
                           <a14:useLocalDpi xmlns:a14="http://schemas.microsoft.com/office/drawing/2010/main" val="0"/>
@@ -10194,7 +10397,13 @@
         <w:rPr>
           <w:b/>
         </w:rPr>
-        <w:t>S3</w:t>
+        <w:t>S</w:t>
+      </w:r>
+      <w:r>
+        <w:rPr>
+          <w:b/>
+        </w:rPr>
+        <w:t>5</w:t>
       </w:r>
       <w:r>
         <w:rPr>

</xml_diff>

<commit_message>
add nick feedback and change plot colors
</commit_message>
<xml_diff>
--- a/working_drafts/NxCO2xI_supp_v0.1.docx
+++ b/working_drafts/NxCO2xI_supp_v0.1.docx
@@ -45,7 +45,6 @@
     </w:p>
     <w:p>
       <w:pPr>
-        <w:spacing w:line="360" w:lineRule="auto"/>
         <w:rPr>
           <w:b/>
           <w:bCs/>
@@ -117,27 +116,21 @@
           <w:i/>
           <w:iCs/>
         </w:rPr>
-        <w:t>C</w:t>
+        <w:t>N</w:t>
       </w:r>
       <w:r>
         <w:rPr>
           <w:bCs/>
           <w:vertAlign w:val="subscript"/>
         </w:rPr>
-        <w:t>bg</w:t>
+        <w:t>wp</w:t>
       </w:r>
       <w:proofErr w:type="spellEnd"/>
       <w:r>
         <w:rPr>
           <w:bCs/>
         </w:rPr>
-        <w:t xml:space="preserve"> </w:t>
-      </w:r>
-      <w:r>
-        <w:rPr>
-          <w:bCs/>
-        </w:rPr>
-        <w:t>(</w:t>
+        <w:t xml:space="preserve"> by 27% (</w:t>
       </w:r>
       <w:r>
         <w:rPr>
@@ -151,13 +144,7 @@
         <w:rPr>
           <w:bCs/>
         </w:rPr>
-        <w:t>&lt;0.001; Table S3)</w:t>
-      </w:r>
-      <w:r>
-        <w:rPr>
-          <w:bCs/>
-        </w:rPr>
-        <w:t>, a pattern that was not modified by fertilization treatment (CO</w:t>
+        <w:t>&lt;0.001; Table S3), a pattern that was enhanced with increasing fertilization (CO</w:t>
       </w:r>
       <w:r>
         <w:rPr>
@@ -184,7 +171,7 @@
         <w:rPr>
           <w:bCs/>
         </w:rPr>
-        <w:t>&gt;0.05; Table S3). An interaction between CO</w:t>
+        <w:t>&lt;0.05; Table S3) but did not change with inoculation (CO</w:t>
       </w:r>
       <w:r>
         <w:rPr>
@@ -197,7 +184,7 @@
         <w:rPr>
           <w:bCs/>
         </w:rPr>
-        <w:t xml:space="preserve"> and inoculation treatment (</w:t>
+        <w:t xml:space="preserve">-by-inoculation interaction: </w:t>
       </w:r>
       <w:r>
         <w:rPr>
@@ -211,158 +198,58 @@
         <w:rPr>
           <w:bCs/>
         </w:rPr>
-        <w:t xml:space="preserve">&lt;0.05; Table S3) indicated that inoculation increased </w:t>
-      </w:r>
-      <w:proofErr w:type="spellStart"/>
+        <w:t>&gt;0.05; Table S3). An interaction between fertilization and inoculation (</w:t>
+      </w:r>
       <w:r>
         <w:rPr>
           <w:bCs/>
           <w:i/>
           <w:iCs/>
         </w:rPr>
-        <w:t>C</w:t>
-      </w:r>
-      <w:r>
-        <w:rPr>
-          <w:bCs/>
-          <w:vertAlign w:val="subscript"/>
-        </w:rPr>
-        <w:t>bg</w:t>
-      </w:r>
-      <w:proofErr w:type="spellEnd"/>
-      <w:r>
-        <w:rPr>
-          <w:bCs/>
-        </w:rPr>
-        <w:t xml:space="preserve"> under ambient CO</w:t>
-      </w:r>
-      <w:r>
-        <w:rPr>
-          <w:bCs/>
-          <w:vertAlign w:val="subscript"/>
-        </w:rPr>
-        <w:t>2</w:t>
-      </w:r>
-      <w:r>
-        <w:rPr>
-          <w:bCs/>
-        </w:rPr>
-        <w:t xml:space="preserve"> (Tukey: </w:t>
-      </w:r>
+        <w:t>p</w:t>
+      </w:r>
+      <w:r>
+        <w:rPr>
+          <w:bCs/>
+        </w:rPr>
+        <w:t xml:space="preserve">&lt;0.001; Table S3) indicated that the positive effect of increasing fertilization on </w:t>
+      </w:r>
+      <w:proofErr w:type="spellStart"/>
       <w:r>
         <w:rPr>
           <w:bCs/>
           <w:i/>
           <w:iCs/>
         </w:rPr>
-        <w:t>p</w:t>
-      </w:r>
-      <w:r>
-        <w:rPr>
-          <w:bCs/>
-        </w:rPr>
-        <w:t>&lt;0.001</w:t>
-      </w:r>
-      <w:proofErr w:type="gramStart"/>
-      <w:r>
-        <w:rPr>
-          <w:bCs/>
-        </w:rPr>
-        <w:t>), but</w:t>
-      </w:r>
-      <w:proofErr w:type="gramEnd"/>
-      <w:r>
-        <w:rPr>
-          <w:bCs/>
-        </w:rPr>
-        <w:t xml:space="preserve"> did not influence </w:t>
-      </w:r>
-      <w:proofErr w:type="spellStart"/>
+        <w:t>N</w:t>
+      </w:r>
+      <w:r>
+        <w:rPr>
+          <w:bCs/>
+          <w:vertAlign w:val="subscript"/>
+        </w:rPr>
+        <w:t>wp</w:t>
+      </w:r>
+      <w:proofErr w:type="spellEnd"/>
+      <w:r>
+        <w:rPr>
+          <w:bCs/>
+        </w:rPr>
+        <w:t xml:space="preserve"> (</w:t>
+      </w:r>
       <w:r>
         <w:rPr>
           <w:bCs/>
           <w:i/>
           <w:iCs/>
         </w:rPr>
-        <w:t>C</w:t>
-      </w:r>
-      <w:r>
-        <w:rPr>
-          <w:bCs/>
-          <w:vertAlign w:val="subscript"/>
-        </w:rPr>
-        <w:t>bg</w:t>
-      </w:r>
-      <w:proofErr w:type="spellEnd"/>
-      <w:r>
-        <w:rPr>
-          <w:bCs/>
-        </w:rPr>
-        <w:t xml:space="preserve"> under elevated CO</w:t>
-      </w:r>
-      <w:r>
-        <w:rPr>
-          <w:bCs/>
-          <w:vertAlign w:val="subscript"/>
-        </w:rPr>
-        <w:t>2</w:t>
-      </w:r>
-      <w:r>
-        <w:rPr>
-          <w:bCs/>
-        </w:rPr>
-        <w:t xml:space="preserve"> (Tukey: </w:t>
-      </w:r>
-      <w:r>
-        <w:rPr>
-          <w:bCs/>
-          <w:i/>
-          <w:iCs/>
-        </w:rPr>
         <w:t>p</w:t>
       </w:r>
       <w:r>
         <w:rPr>
           <w:bCs/>
         </w:rPr>
-        <w:t>&gt;0.05). An additional interaction between fertilization and inoculation (</w:t>
-      </w:r>
-      <w:r>
-        <w:rPr>
-          <w:bCs/>
-          <w:i/>
-          <w:iCs/>
-        </w:rPr>
-        <w:t>p</w:t>
-      </w:r>
-      <w:r>
-        <w:rPr>
-          <w:bCs/>
-        </w:rPr>
-        <w:t xml:space="preserve">&lt;0.001; Table S3) indicated that the positive effect of increasing fertilization on </w:t>
-      </w:r>
-      <w:proofErr w:type="spellStart"/>
-      <w:r>
-        <w:rPr>
-          <w:bCs/>
-          <w:i/>
-          <w:iCs/>
-        </w:rPr>
-        <w:t>C</w:t>
-      </w:r>
-      <w:r>
-        <w:rPr>
-          <w:bCs/>
-          <w:vertAlign w:val="subscript"/>
-        </w:rPr>
-        <w:t>bg</w:t>
-      </w:r>
-      <w:proofErr w:type="spellEnd"/>
-      <w:r>
-        <w:rPr>
-          <w:bCs/>
-        </w:rPr>
-        <w:t xml:space="preserve"> was stronger in uninoculated plants (Tukey: </w:t>
+        <w:t xml:space="preserve">&lt;0.001; Table S3) was stronger in uninoculated plants (Tukey: </w:t>
       </w:r>
       <w:r>
         <w:rPr>
@@ -382,6 +269,7 @@
     <w:p>
       <w:pPr>
         <w:spacing w:line="360" w:lineRule="auto"/>
+        <w:ind w:firstLine="720"/>
         <w:rPr>
           <w:bCs/>
         </w:rPr>
@@ -390,7 +278,6 @@
         <w:rPr>
           <w:bCs/>
         </w:rPr>
-        <w:tab/>
         <w:t>Elevated CO</w:t>
       </w:r>
       <w:r>
@@ -413,21 +300,33 @@
           <w:i/>
           <w:iCs/>
         </w:rPr>
-        <w:t>N</w:t>
+        <w:t>C</w:t>
       </w:r>
       <w:r>
         <w:rPr>
           <w:bCs/>
           <w:vertAlign w:val="subscript"/>
         </w:rPr>
-        <w:t>wp</w:t>
+        <w:t>bg</w:t>
       </w:r>
       <w:proofErr w:type="spellEnd"/>
       <w:r>
         <w:rPr>
           <w:bCs/>
         </w:rPr>
-        <w:t xml:space="preserve"> (</w:t>
+        <w:t xml:space="preserve"> </w:t>
+      </w:r>
+      <w:r>
+        <w:rPr>
+          <w:bCs/>
+        </w:rPr>
+        <w:t xml:space="preserve">by 100% </w:t>
+      </w:r>
+      <w:r>
+        <w:rPr>
+          <w:bCs/>
+        </w:rPr>
+        <w:t>(</w:t>
       </w:r>
       <w:r>
         <w:rPr>
@@ -441,7 +340,7 @@
         <w:rPr>
           <w:bCs/>
         </w:rPr>
-        <w:t>&lt;0.001; Table S3), a pattern that was enhanced with increasing fertilization (CO</w:t>
+        <w:t>&lt;0.001; Table S3), a pattern that was not modified by fertilization (CO</w:t>
       </w:r>
       <w:r>
         <w:rPr>
@@ -468,7 +367,7 @@
         <w:rPr>
           <w:bCs/>
         </w:rPr>
-        <w:t>&lt;0.05; Table S3) but was not modified by inoculation treatment (CO</w:t>
+        <w:t>&gt;0.05; Table S3). An interaction between CO</w:t>
       </w:r>
       <w:r>
         <w:rPr>
@@ -481,7 +380,7 @@
         <w:rPr>
           <w:bCs/>
         </w:rPr>
-        <w:t xml:space="preserve">-by-inoculation interaction: </w:t>
+        <w:t xml:space="preserve"> and inoculation (</w:t>
       </w:r>
       <w:r>
         <w:rPr>
@@ -495,21 +394,43 @@
         <w:rPr>
           <w:bCs/>
         </w:rPr>
-        <w:t>&gt;0.05; Table S3). An interaction between fertilization and inoculation (</w:t>
-      </w:r>
+        <w:t xml:space="preserve">&lt;0.05; Table S3) indicated that inoculation increased </w:t>
+      </w:r>
+      <w:proofErr w:type="spellStart"/>
       <w:r>
         <w:rPr>
           <w:bCs/>
           <w:i/>
           <w:iCs/>
         </w:rPr>
-        <w:t>p</w:t>
-      </w:r>
-      <w:r>
-        <w:rPr>
-          <w:bCs/>
-        </w:rPr>
-        <w:t>&lt;0.001; Table S3) indicated that the positive effect of increasing fertilization (</w:t>
+        <w:t>C</w:t>
+      </w:r>
+      <w:r>
+        <w:rPr>
+          <w:bCs/>
+          <w:vertAlign w:val="subscript"/>
+        </w:rPr>
+        <w:t>bg</w:t>
+      </w:r>
+      <w:proofErr w:type="spellEnd"/>
+      <w:r>
+        <w:rPr>
+          <w:bCs/>
+        </w:rPr>
+        <w:t xml:space="preserve"> under ambient CO</w:t>
+      </w:r>
+      <w:r>
+        <w:rPr>
+          <w:bCs/>
+          <w:vertAlign w:val="subscript"/>
+        </w:rPr>
+        <w:t>2</w:t>
+      </w:r>
+      <w:r>
+        <w:rPr>
+          <w:bCs/>
+        </w:rPr>
+        <w:t xml:space="preserve"> (Tukey: </w:t>
       </w:r>
       <w:r>
         <w:rPr>
@@ -523,13 +444,118 @@
         <w:rPr>
           <w:bCs/>
         </w:rPr>
-        <w:t xml:space="preserve">&lt;0.001; Table S3) was </w:t>
-      </w:r>
-      <w:r>
-        <w:rPr>
-          <w:bCs/>
-        </w:rPr>
-        <w:t xml:space="preserve">stronger in uninoculated plants (Tukey: </w:t>
+        <w:t xml:space="preserve">&lt;0.001) but did not </w:t>
+      </w:r>
+      <w:r>
+        <w:rPr>
+          <w:bCs/>
+        </w:rPr>
+        <w:t>change</w:t>
+      </w:r>
+      <w:r>
+        <w:rPr>
+          <w:bCs/>
+        </w:rPr>
+        <w:t xml:space="preserve"> </w:t>
+      </w:r>
+      <w:proofErr w:type="spellStart"/>
+      <w:r>
+        <w:rPr>
+          <w:bCs/>
+          <w:i/>
+          <w:iCs/>
+        </w:rPr>
+        <w:t>C</w:t>
+      </w:r>
+      <w:r>
+        <w:rPr>
+          <w:bCs/>
+          <w:vertAlign w:val="subscript"/>
+        </w:rPr>
+        <w:t>bg</w:t>
+      </w:r>
+      <w:proofErr w:type="spellEnd"/>
+      <w:r>
+        <w:rPr>
+          <w:bCs/>
+        </w:rPr>
+        <w:t xml:space="preserve"> under eCO</w:t>
+      </w:r>
+      <w:r>
+        <w:rPr>
+          <w:bCs/>
+          <w:vertAlign w:val="subscript"/>
+        </w:rPr>
+        <w:t>2</w:t>
+      </w:r>
+      <w:r>
+        <w:rPr>
+          <w:bCs/>
+        </w:rPr>
+        <w:t xml:space="preserve"> (Tukey: </w:t>
+      </w:r>
+      <w:r>
+        <w:rPr>
+          <w:bCs/>
+          <w:i/>
+          <w:iCs/>
+        </w:rPr>
+        <w:t>p</w:t>
+      </w:r>
+      <w:r>
+        <w:rPr>
+          <w:bCs/>
+        </w:rPr>
+        <w:t>&gt;0.05). A</w:t>
+      </w:r>
+      <w:r>
+        <w:rPr>
+          <w:bCs/>
+        </w:rPr>
+        <w:t>n</w:t>
+      </w:r>
+      <w:r>
+        <w:rPr>
+          <w:bCs/>
+        </w:rPr>
+        <w:t xml:space="preserve"> interaction between fertilization and inoculation (</w:t>
+      </w:r>
+      <w:r>
+        <w:rPr>
+          <w:bCs/>
+          <w:i/>
+          <w:iCs/>
+        </w:rPr>
+        <w:t>p</w:t>
+      </w:r>
+      <w:r>
+        <w:rPr>
+          <w:bCs/>
+        </w:rPr>
+        <w:t xml:space="preserve">&lt;0.001; Table S3) indicated that the positive effect of increasing fertilization on </w:t>
+      </w:r>
+      <w:proofErr w:type="spellStart"/>
+      <w:r>
+        <w:rPr>
+          <w:bCs/>
+          <w:i/>
+          <w:iCs/>
+        </w:rPr>
+        <w:t>C</w:t>
+      </w:r>
+      <w:r>
+        <w:rPr>
+          <w:bCs/>
+          <w:vertAlign w:val="subscript"/>
+        </w:rPr>
+        <w:t>bg</w:t>
+      </w:r>
+      <w:proofErr w:type="spellEnd"/>
+      <w:r>
+        <w:rPr>
+          <w:bCs/>
+        </w:rPr>
+        <w:t xml:space="preserve"> was stronger in uninoculated plants (Tukey: </w:t>
       </w:r>
       <w:r>
         <w:rPr>
@@ -548,11 +574,8 @@
     </w:p>
     <w:p>
       <w:pPr>
-        <w:spacing w:line="360" w:lineRule="auto"/>
-        <w:rPr>
-          <w:bCs/>
-          <w:i/>
-          <w:iCs/>
+        <w:rPr>
+          <w:bCs/>
         </w:rPr>
       </w:pPr>
     </w:p>
@@ -640,7 +663,19 @@
         <w:rPr>
           <w:bCs/>
         </w:rPr>
-        <w:t>), a pattern that was modified across the fertilization gradient (</w:t>
+        <w:t xml:space="preserve">), a pattern that was modified </w:t>
+      </w:r>
+      <w:r>
+        <w:rPr>
+          <w:bCs/>
+        </w:rPr>
+        <w:t>by fertilization</w:t>
+      </w:r>
+      <w:r>
+        <w:rPr>
+          <w:bCs/>
+        </w:rPr>
+        <w:t xml:space="preserve"> (</w:t>
       </w:r>
       <w:r>
         <w:rPr>
@@ -697,7 +732,7 @@
         <w:rPr>
           <w:bCs/>
         </w:rPr>
-        <w:t>), but not between inoculation treatments (</w:t>
+        <w:t>), but not inoculation (</w:t>
       </w:r>
       <w:r>
         <w:rPr>
@@ -786,19 +821,6 @@
         <w:rPr>
           <w:bCs/>
         </w:rPr>
-        <w:t xml:space="preserve"> than aCO</w:t>
-      </w:r>
-      <w:r>
-        <w:rPr>
-          <w:bCs/>
-          <w:vertAlign w:val="subscript"/>
-        </w:rPr>
-        <w:t>2</w:t>
-      </w:r>
-      <w:r>
-        <w:rPr>
-          <w:bCs/>
-        </w:rPr>
         <w:t xml:space="preserve"> (Tukey: </w:t>
       </w:r>
       <w:r>
@@ -837,32 +859,19 @@
         <w:rPr>
           <w:bCs/>
         </w:rPr>
-        <w:t xml:space="preserve">), which reduced the </w:t>
-      </w:r>
-      <w:r>
-        <w:rPr>
-          <w:bCs/>
-        </w:rPr>
-        <w:t xml:space="preserve">increase </w:t>
-      </w:r>
-      <w:r>
-        <w:rPr>
-          <w:bCs/>
-        </w:rPr>
-        <w:t>in nodule biomass under eCO</w:t>
-      </w:r>
-      <w:r>
-        <w:rPr>
-          <w:bCs/>
-          <w:vertAlign w:val="subscript"/>
-        </w:rPr>
-        <w:t>2</w:t>
-      </w:r>
-      <w:r>
-        <w:rPr>
-          <w:bCs/>
-        </w:rPr>
-        <w:t xml:space="preserve"> with increasing fertilization. A strong interaction between fertilization and inoculation (</w:t>
+        <w:t xml:space="preserve">). </w:t>
+      </w:r>
+      <w:r>
+        <w:rPr>
+          <w:bCs/>
+        </w:rPr>
+        <w:t>An</w:t>
+      </w:r>
+      <w:r>
+        <w:rPr>
+          <w:bCs/>
+        </w:rPr>
+        <w:t xml:space="preserve"> interaction between fertilization and inoculation (</w:t>
       </w:r>
       <w:r>
         <w:rPr>
@@ -894,7 +903,19 @@
         <w:rPr>
           <w:bCs/>
         </w:rPr>
-        <w:t xml:space="preserve">) was driven by a stronger negative effect of increasing fertilization in inoculated pots (Tukey: </w:t>
+        <w:t xml:space="preserve">) </w:t>
+      </w:r>
+      <w:r>
+        <w:rPr>
+          <w:bCs/>
+        </w:rPr>
+        <w:t>indicated that the negative effect of increasing fertilization on nodule biomass was stronger in inoculated pots</w:t>
+      </w:r>
+      <w:r>
+        <w:rPr>
+          <w:bCs/>
+        </w:rPr>
+        <w:t xml:space="preserve"> (Tukey: </w:t>
       </w:r>
       <w:r>
         <w:rPr>
@@ -1016,7 +1037,7 @@
         <w:rPr>
           <w:bCs/>
         </w:rPr>
-        <w:t>), although an interaction between CO</w:t>
+        <w:t>), though an interaction between CO</w:t>
       </w:r>
       <w:r>
         <w:rPr>
@@ -1061,7 +1082,7 @@
         <w:rPr>
           <w:bCs/>
         </w:rPr>
-        <w:t>) indicated that the general positive effect of inoculation on nodule: root biomass (</w:t>
+        <w:t>) indicated that the positive effect of inoculation on nodule: root biomass (</w:t>
       </w:r>
       <w:r>
         <w:rPr>
@@ -1093,14 +1114,7 @@
         <w:rPr>
           <w:bCs/>
         </w:rPr>
-        <w:t xml:space="preserve">) was stronger </w:t>
-      </w:r>
-      <w:r>
-        <w:rPr>
-          <w:bCs/>
-        </w:rPr>
-        <w:lastRenderedPageBreak/>
-        <w:t>under aCO</w:t>
+        <w:t>) was stronger under aCO</w:t>
       </w:r>
       <w:r>
         <w:rPr>
@@ -1127,7 +1141,7 @@
         <w:rPr>
           <w:bCs/>
         </w:rPr>
-        <w:t>&lt;0.001) than elevated CO</w:t>
+        <w:t>&lt;0.001) than eCO</w:t>
       </w:r>
       <w:r>
         <w:rPr>
@@ -1154,20 +1168,7 @@
         <w:rPr>
           <w:bCs/>
         </w:rPr>
-        <w:t>&lt;0.001). The null effect of CO</w:t>
-      </w:r>
-      <w:r>
-        <w:rPr>
-          <w:bCs/>
-          <w:vertAlign w:val="subscript"/>
-        </w:rPr>
-        <w:t>2</w:t>
-      </w:r>
-      <w:r>
-        <w:rPr>
-          <w:bCs/>
-        </w:rPr>
-        <w:t xml:space="preserve"> on nodule: root biomass was consistently observed across the fertilization gradient (</w:t>
+        <w:t>&lt;0.001). An interaction between fertilization and inoculation (</w:t>
       </w:r>
       <w:r>
         <w:rPr>
@@ -1181,55 +1182,19 @@
         <w:rPr>
           <w:bCs/>
         </w:rPr>
-        <w:t>&gt;0.05</w:t>
-      </w:r>
-      <w:r>
-        <w:rPr>
-          <w:bCs/>
-        </w:rPr>
-        <w:t xml:space="preserve">; Table </w:t>
-      </w:r>
-      <w:r>
-        <w:rPr>
-          <w:bCs/>
-        </w:rPr>
-        <w:t>S</w:t>
-      </w:r>
-      <w:r>
-        <w:rPr>
-          <w:bCs/>
-        </w:rPr>
-        <w:t>4</w:t>
-      </w:r>
-      <w:r>
-        <w:rPr>
-          <w:bCs/>
-        </w:rPr>
-        <w:t xml:space="preserve">; Fig. </w:t>
-      </w:r>
-      <w:r>
-        <w:rPr>
-          <w:bCs/>
-        </w:rPr>
-        <w:t>S</w:t>
-      </w:r>
-      <w:r>
-        <w:rPr>
-          <w:bCs/>
-        </w:rPr>
-        <w:t>6</w:t>
-      </w:r>
-      <w:r>
-        <w:rPr>
-          <w:bCs/>
-        </w:rPr>
-        <w:t>b</w:t>
-      </w:r>
-      <w:r>
-        <w:rPr>
-          <w:bCs/>
-        </w:rPr>
-        <w:t>). An interaction between fertilization and inoculation (</w:t>
+        <w:t xml:space="preserve">&lt;0.001; Table </w:t>
+      </w:r>
+      <w:r>
+        <w:rPr>
+          <w:bCs/>
+        </w:rPr>
+        <w:t>S4</w:t>
+      </w:r>
+      <w:r>
+        <w:rPr>
+          <w:bCs/>
+        </w:rPr>
+        <w:t>) indicated that the negative effect of increasing fertilization on nodule: root biomass (</w:t>
       </w:r>
       <w:r>
         <w:rPr>
@@ -1249,13 +1214,19 @@
         <w:rPr>
           <w:bCs/>
         </w:rPr>
-        <w:t>S4</w:t>
-      </w:r>
-      <w:r>
-        <w:rPr>
-          <w:bCs/>
-        </w:rPr>
-        <w:t>) indicated that the negative effect of increasing fertilization on nodule: root biomass (</w:t>
+        <w:t>S</w:t>
+      </w:r>
+      <w:r>
+        <w:rPr>
+          <w:bCs/>
+        </w:rPr>
+        <w:t>4</w:t>
+      </w:r>
+      <w:r>
+        <w:rPr>
+          <w:bCs/>
+        </w:rPr>
+        <w:t xml:space="preserve">) was stronger in inoculated pots (Tukey: </w:t>
       </w:r>
       <w:r>
         <w:rPr>
@@ -1269,7 +1240,7 @@
         <w:rPr>
           <w:bCs/>
         </w:rPr>
-        <w:t xml:space="preserve">&lt;0.001; Table </w:t>
+        <w:t xml:space="preserve">&lt;0.001; Fig. </w:t>
       </w:r>
       <w:r>
         <w:rPr>
@@ -1281,38 +1252,6 @@
         <w:rPr>
           <w:bCs/>
         </w:rPr>
-        <w:t>4</w:t>
-      </w:r>
-      <w:r>
-        <w:rPr>
-          <w:bCs/>
-        </w:rPr>
-        <w:t xml:space="preserve">) was stronger in inoculated pots (Tukey: </w:t>
-      </w:r>
-      <w:r>
-        <w:rPr>
-          <w:bCs/>
-          <w:i/>
-          <w:iCs/>
-        </w:rPr>
-        <w:t>p</w:t>
-      </w:r>
-      <w:r>
-        <w:rPr>
-          <w:bCs/>
-        </w:rPr>
-        <w:t xml:space="preserve">&lt;0.001; Fig. </w:t>
-      </w:r>
-      <w:r>
-        <w:rPr>
-          <w:bCs/>
-        </w:rPr>
-        <w:t>S</w:t>
-      </w:r>
-      <w:r>
-        <w:rPr>
-          <w:bCs/>
-        </w:rPr>
         <w:t>6</w:t>
       </w:r>
       <w:r>
@@ -1327,14 +1266,6 @@
         </w:rPr>
         <w:t>).</w:t>
       </w:r>
-    </w:p>
-    <w:p>
-      <w:pPr>
-        <w:rPr>
-          <w:b/>
-          <w:bCs/>
-        </w:rPr>
-      </w:pPr>
       <w:r>
         <w:rPr>
           <w:b/>
@@ -7438,13 +7369,7 @@
         <w:rPr>
           <w:bCs/>
         </w:rPr>
-        <w:t xml:space="preserve"> on </w:t>
-      </w:r>
-      <w:r>
-        <w:rPr>
-          <w:bCs/>
-        </w:rPr>
-        <w:t>components of the carbon cost to acquire nitrogen</w:t>
+        <w:t xml:space="preserve"> on components of the carbon cost to acquire nitrogen</w:t>
       </w:r>
       <w:r>
         <w:rPr>
@@ -10312,10 +10237,7 @@
       </w:r>
       <w:proofErr w:type="spellEnd"/>
       <w:r>
-        <w:t xml:space="preserve"> transformed response variables</w:t>
-      </w:r>
-      <w:r>
-        <w:t xml:space="preserve">. </w:t>
+        <w:t xml:space="preserve"> transformed response variables. </w:t>
       </w:r>
       <w:r>
         <w:rPr>
@@ -13586,7 +13508,69 @@
         <w:rPr>
           <w:rFonts w:cs="Times New Roman"/>
         </w:rPr>
-        <w:t>Relationships between area-based leaf nitrogen content (a), mass-based leaf nitrogen content (b), and leaf mass per unit leaf area (c) measured on the focal leaf used to generate CO</w:t>
+        <w:t>Relationships between area-based leaf nitrogen content (a), mass-based leaf nitrogen content (b), and leaf mass per unit leaf area (c) measured on the focal leaf used to generate</w:t>
+      </w:r>
+      <w:r>
+        <w:rPr>
+          <w:rFonts w:cs="Times New Roman"/>
+        </w:rPr>
+        <w:t xml:space="preserve"> </w:t>
+      </w:r>
+      <w:r>
+        <w:rPr>
+          <w:rFonts w:cs="Times New Roman"/>
+          <w:i/>
+          <w:iCs/>
+        </w:rPr>
+        <w:t>A</w:t>
+      </w:r>
+      <w:r>
+        <w:rPr>
+          <w:rFonts w:cs="Times New Roman"/>
+          <w:vertAlign w:val="subscript"/>
+        </w:rPr>
+        <w:t>net</w:t>
+      </w:r>
+      <w:r>
+        <w:rPr>
+          <w:rFonts w:cs="Times New Roman"/>
+          <w:vertAlign w:val="subscript"/>
+        </w:rPr>
+        <w:softHyphen/>
+      </w:r>
+      <w:r>
+        <w:rPr>
+          <w:rFonts w:cs="Times New Roman"/>
+        </w:rPr>
+        <w:t>/</w:t>
+      </w:r>
+      <w:r>
+        <w:rPr>
+          <w:rFonts w:cs="Times New Roman"/>
+          <w:i/>
+          <w:iCs/>
+        </w:rPr>
+        <w:t>C</w:t>
+      </w:r>
+      <w:r>
+        <w:rPr>
+          <w:rFonts w:cs="Times New Roman"/>
+          <w:vertAlign w:val="subscript"/>
+        </w:rPr>
+        <w:t>i</w:t>
+      </w:r>
+      <w:r>
+        <w:rPr>
+          <w:rFonts w:cs="Times New Roman"/>
+        </w:rPr>
+        <w:t xml:space="preserve"> curves (x-axis) and leaf nitrogen content measured on the leaf used for chlorophyll extractions (y-axis). Blue points refer to leaves grown under </w:t>
+      </w:r>
+      <w:proofErr w:type="gramStart"/>
+      <w:r>
+        <w:rPr>
+          <w:rFonts w:cs="Times New Roman"/>
+        </w:rPr>
+        <w:t>aCO</w:t>
       </w:r>
       <w:r>
         <w:rPr>
@@ -13594,27 +13578,22 @@
           <w:sz w:val="16"/>
           <w:szCs w:val="16"/>
         </w:rPr>
-        <w:t xml:space="preserve">2 </w:t>
-      </w:r>
-      <w:r>
-        <w:rPr>
-          <w:rFonts w:cs="Times New Roman"/>
-        </w:rPr>
-        <w:t>response curves (x-axis) and leaf nitrogen content measured on the leaf used for chlorophyll extractions (y-axis). Blue points refer to leaves grown under ambient CO</w:t>
-      </w:r>
+        <w:t>2</w:t>
+      </w:r>
+      <w:proofErr w:type="gramEnd"/>
       <w:r>
         <w:rPr>
           <w:rFonts w:cs="Times New Roman"/>
           <w:sz w:val="16"/>
           <w:szCs w:val="16"/>
         </w:rPr>
-        <w:t xml:space="preserve">2 </w:t>
+        <w:t xml:space="preserve"> </w:t>
       </w:r>
       <w:r>
         <w:rPr>
           <w:rFonts w:cs="Times New Roman"/>
         </w:rPr>
-        <w:t>and red points refer leaves grown under elevated CO</w:t>
+        <w:t>and red points refer leaves grown under eCO</w:t>
       </w:r>
       <w:r>
         <w:rPr>
@@ -13628,7 +13607,21 @@
         <w:rPr>
           <w:rFonts w:cs="Times New Roman"/>
         </w:rPr>
-        <w:t>. Square points indicate uninoculated pots and circular points indicate inoculated pots. Pearson’s correlation coefficient, associated p-values, and the line of the regression line that described each bivariate are included in the top left corner of each plot. The solid black line visualizes the trend given a 1:1 bivariate relationship.</w:t>
+        <w:t xml:space="preserve">. Square points indicate uninoculated pots and circular points indicate inoculated pots. Pearson’s correlation coefficient, associated </w:t>
+      </w:r>
+      <w:r>
+        <w:rPr>
+          <w:rFonts w:cs="Times New Roman"/>
+          <w:i/>
+          <w:iCs/>
+        </w:rPr>
+        <w:t>p</w:t>
+      </w:r>
+      <w:r>
+        <w:rPr>
+          <w:rFonts w:cs="Times New Roman"/>
+        </w:rPr>
+        <w:t>-values, and the line of the regression line that described each bivariate are included in the top left corner of each plot. The solid black line visualizes the trend given a 1:1 bivariate relationship.</w:t>
       </w:r>
     </w:p>
     <w:p>
@@ -13760,7 +13753,7 @@
         <w:rPr>
           <w:rFonts w:cs="Times New Roman"/>
         </w:rPr>
-        <w:t>, fertilization, and inoculation on the ratio of whole plant biomass to pot volume. Soil nitrogen fertilization is represented on the x-axis. Yellow points and trendlines indicate inoculated individuals grown under ambient CO</w:t>
+        <w:t>, fertilization, and inoculation on the ratio of whole plant biomass to pot volume. Soil nitrogen fertilization is represented on the x-axis. Yellow points and trendlines indicate inoculated individuals grown under aCO</w:t>
       </w:r>
       <w:r>
         <w:rPr>
@@ -13773,7 +13766,7 @@
         <w:rPr>
           <w:rFonts w:cs="Times New Roman"/>
         </w:rPr>
-        <w:t>, blue points and trendlines indicate uninoculated individuals grown under ambient CO</w:t>
+        <w:t>, blue points and trendlines indicate uninoculated individuals grown under aCO</w:t>
       </w:r>
       <w:r>
         <w:rPr>
@@ -13787,7 +13780,7 @@
         <w:rPr>
           <w:rFonts w:cs="Times New Roman"/>
         </w:rPr>
-        <w:t>, red points and trendlines indicate inoculated individuals grown under elevated CO</w:t>
+        <w:t>, red points and trendlines indicate inoculated individuals grown under eCO</w:t>
       </w:r>
       <w:r>
         <w:rPr>
@@ -13800,7 +13793,7 @@
         <w:rPr>
           <w:rFonts w:cs="Times New Roman"/>
         </w:rPr>
-        <w:t>, and gray points indicate uninoculated individuals grown under elevated CO</w:t>
+        <w:t>, and gray points indicate uninoculated individuals grown under eCO</w:t>
       </w:r>
       <w:r>
         <w:rPr>
@@ -13950,19 +13943,7 @@
         <w:rPr>
           <w:b/>
         </w:rPr>
-        <w:t>Figure S</w:t>
-      </w:r>
-      <w:r>
-        <w:rPr>
-          <w:b/>
-        </w:rPr>
-        <w:t>3</w:t>
-      </w:r>
-      <w:r>
-        <w:rPr>
-          <w:b/>
-        </w:rPr>
-        <w:t xml:space="preserve"> </w:t>
+        <w:t xml:space="preserve">Figure S3 </w:t>
       </w:r>
       <w:r>
         <w:rPr>
@@ -13981,37 +13962,7 @@
         <w:rPr>
           <w:rFonts w:cs="Times New Roman"/>
         </w:rPr>
-        <w:t xml:space="preserve"> and fertilization inoculation on </w:t>
-      </w:r>
-      <w:r>
-        <w:rPr>
-          <w:rFonts w:cs="Times New Roman"/>
-        </w:rPr>
-        <w:t>belowground carbon biomass (</w:t>
-      </w:r>
-      <w:r>
-        <w:rPr>
-          <w:rFonts w:cs="Times New Roman"/>
-        </w:rPr>
-        <w:t>a</w:t>
-      </w:r>
-      <w:r>
-        <w:rPr>
-          <w:rFonts w:cs="Times New Roman"/>
-        </w:rPr>
-        <w:t>) and total nitrogen biomass</w:t>
-      </w:r>
-      <w:r>
-        <w:rPr>
-          <w:rFonts w:cs="Times New Roman"/>
-        </w:rPr>
-        <w:t xml:space="preserve"> (b)</w:t>
-      </w:r>
-      <w:r>
-        <w:rPr>
-          <w:rFonts w:cs="Times New Roman"/>
-        </w:rPr>
-        <w:t>. Bel</w:t>
+        <w:t xml:space="preserve"> and fertilization inoculation on belowground carbon biomass (a) and total nitrogen biomass (b). Bel</w:t>
       </w:r>
       <w:r>
         <w:rPr>
@@ -14695,7 +14646,7 @@
         <w:rPr>
           <w:bCs/>
         </w:rPr>
-        <w:t xml:space="preserve"> trendlines indicate inoculated individuals grown under ambient CO</w:t>
+        <w:t xml:space="preserve"> trendlines indicate inoculated individuals grown under aCO</w:t>
       </w:r>
       <w:r>
         <w:rPr>
@@ -14708,7 +14659,7 @@
         <w:rPr>
           <w:bCs/>
         </w:rPr>
-        <w:t>, blue points and trendlines indicate uninoculated individuals grown under ambient CO</w:t>
+        <w:t>, blue points and trendlines indicate uninoculated individuals grown under aCO</w:t>
       </w:r>
       <w:r>
         <w:rPr>
@@ -14721,7 +14672,7 @@
         <w:rPr>
           <w:bCs/>
         </w:rPr>
-        <w:t>, red points and trendlines indicate inoculated individuals grown under elevated CO</w:t>
+        <w:t>, red points and trendlines indicate inoculated individuals grown under eCO</w:t>
       </w:r>
       <w:r>
         <w:rPr>
@@ -14734,7 +14685,7 @@
         <w:rPr>
           <w:bCs/>
         </w:rPr>
-        <w:t>, and grey points indicate uninoculated individuals grown under elevated CO</w:t>
+        <w:t>, and grey points indicate uninoculated individuals grown under eCO</w:t>
       </w:r>
       <w:r>
         <w:rPr>
@@ -14990,7 +14941,15 @@
             <w:sz w:val="16"/>
             <w:szCs w:val="16"/>
           </w:rPr>
-          <w:t xml:space="preserve"> of 12</w:t>
+          <w:t xml:space="preserve"> of 1</w:t>
+        </w:r>
+        <w:r>
+          <w:rPr>
+            <w:rStyle w:val="PageNumber"/>
+            <w:sz w:val="16"/>
+            <w:szCs w:val="16"/>
+          </w:rPr>
+          <w:t>1</w:t>
         </w:r>
       </w:p>
     </w:sdtContent>

</xml_diff>